<commit_message>
Cambios en el documento. Diagrama de clases. Corregido el mensaje de terminar la carrera.
</commit_message>
<xml_diff>
--- a/doc/Practica final de java.docx
+++ b/doc/Practica final de java.docx
@@ -1,6 +1,6 @@
 
 <file path=word/document.xml><?xml version="1.0" encoding="utf-8"?>
-<w:document xmlns:wpc="http://schemas.microsoft.com/office/word/2010/wordprocessingCanvas" xmlns:mo="http://schemas.microsoft.com/office/mac/office/2008/main" xmlns:mc="http://schemas.openxmlformats.org/markup-compatibility/2006" xmlns:mv="urn:schemas-microsoft-com:mac:vml" xmlns:o="urn:schemas-microsoft-com:office:office" xmlns:r="http://schemas.openxmlformats.org/officeDocument/2006/relationships" xmlns:m="http://schemas.openxmlformats.org/officeDocument/2006/math" xmlns:v="urn:schemas-microsoft-com:vml" xmlns:wp14="http://schemas.microsoft.com/office/word/2010/wordprocessingDrawing" xmlns:wp="http://schemas.openxmlformats.org/drawingml/2006/wordprocessingDrawing" xmlns:w10="urn:schemas-microsoft-com:office:word" xmlns:w="http://schemas.openxmlformats.org/wordprocessingml/2006/main" xmlns:w14="http://schemas.microsoft.com/office/word/2010/wordml" xmlns:wpg="http://schemas.microsoft.com/office/word/2010/wordprocessingGroup" xmlns:wpi="http://schemas.microsoft.com/office/word/2010/wordprocessingInk" xmlns:wne="http://schemas.microsoft.com/office/word/2006/wordml" xmlns:wps="http://schemas.microsoft.com/office/word/2010/wordprocessingShape" mc:Ignorable="w14 wp14 mv">
+<w:document xmlns:ve="http://schemas.openxmlformats.org/markup-compatibility/2006" xmlns:o="urn:schemas-microsoft-com:office:office" xmlns:r="http://schemas.openxmlformats.org/officeDocument/2006/relationships" xmlns:m="http://schemas.openxmlformats.org/officeDocument/2006/math" xmlns:v="urn:schemas-microsoft-com:vml" xmlns:wp="http://schemas.openxmlformats.org/drawingml/2006/wordprocessingDrawing" xmlns:w10="urn:schemas-microsoft-com:office:word" xmlns:w="http://schemas.openxmlformats.org/wordprocessingml/2006/main" xmlns:wne="http://schemas.microsoft.com/office/word/2006/wordml">
   <w:body>
     <w:sdt>
       <w:sdtPr>
@@ -25,7 +25,7 @@
               <w:noProof/>
               <w:lang w:eastAsia="es-ES"/>
             </w:rPr>
-            <w:pict w14:anchorId="2922E49E">
+            <w:pict>
               <v:rect id="Rectangle 35" o:spid="_x0000_s1026" style="position:absolute;margin-left:21.7pt;margin-top:768.4pt;width:552.2pt;height:52.4pt;z-index:-251652096;visibility:visible;mso-position-horizontal-relative:page;mso-position-vertical-relative:page;mso-width-relative:margin;mso-height-relative:margin" o:gfxdata="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" fillcolor="#7f7f7f [1612]" stroked="f">
                 <v:path arrowok="t"/>
                 <v:textbox style="mso-next-textbox:#Rectangle 35" inset="18pt,18pt,1in,18pt">
@@ -52,7 +52,7 @@
               <w:noProof/>
               <w:lang w:eastAsia="es-ES"/>
             </w:rPr>
-            <w:pict w14:anchorId="3AA941B0">
+            <w:pict>
               <v:rect id="Rectangle 79" o:spid="_x0000_s1027" style="position:absolute;margin-left:21.75pt;margin-top:710.25pt;width:552.2pt;height:56.7pt;z-index:-251653120;visibility:visible;mso-position-horizontal-relative:page;mso-position-vertical-relative:page;mso-width-relative:margin;mso-height-relative:margin" o:gfxdata="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" o:allowincell="f" fillcolor="#7f7f7f [1612]" stroked="f">
                 <v:textbox style="mso-next-textbox:#Rectangle 79" inset="18pt,18pt,1in,18pt">
                   <w:txbxContent>
@@ -103,7 +103,7 @@
               <w:noProof/>
               <w:lang w:eastAsia="es-ES"/>
             </w:rPr>
-            <w:pict w14:anchorId="0A49D0F0">
+            <w:pict>
               <v:rect id="_x0000_s1028" style="position:absolute;margin-left:21.75pt;margin-top:423.9pt;width:552.2pt;height:285pt;z-index:-251655168;visibility:visible;mso-position-horizontal-relative:page;mso-position-vertical-relative:page;mso-width-relative:margin;mso-height-relative:margin" o:gfxdata="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" o:allowincell="f" fillcolor="#7f7f7f [1612]" stroked="f">
                 <v:textbox style="mso-next-textbox:#_x0000_s1028" inset="18pt,18pt,1in,18pt">
                   <w:txbxContent>
@@ -229,7 +229,7 @@
               <w:noProof/>
               <w:lang w:eastAsia="es-ES"/>
             </w:rPr>
-            <w:pict w14:anchorId="4CE12C0D">
+            <w:pict>
               <v:rect id="Rectangle 82" o:spid="_x0000_s1029" style="position:absolute;margin-left:21.75pt;margin-top:291.4pt;width:552.2pt;height:122pt;z-index:251662336;visibility:visible;mso-position-horizontal-relative:page;mso-position-vertical-relative:page;v-text-anchor:middle" o:gfxdata="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" o:allowincell="f" fillcolor="black" stroked="f">
                 <v:fill opacity="46003f"/>
                 <v:textbox style="mso-next-textbox:#Rectangle 82" inset="18pt,,1in">
@@ -304,7 +304,7 @@
               <w:lang w:eastAsia="es-ES"/>
             </w:rPr>
             <w:drawing>
-              <wp:anchor distT="0" distB="0" distL="114300" distR="114300" simplePos="0" relativeHeight="251659264" behindDoc="1" locked="1" layoutInCell="0" allowOverlap="1" wp14:anchorId="7563D6A5" wp14:editId="122E75AD">
+              <wp:anchor distT="0" distB="0" distL="114300" distR="114300" simplePos="0" relativeHeight="251659264" behindDoc="1" locked="1" layoutInCell="0" allowOverlap="1">
                 <wp:simplePos x="0" y="0"/>
                 <wp:positionH relativeFrom="page">
                   <wp:posOffset>276225</wp:posOffset>
@@ -329,7 +329,7 @@
                         </pic:cNvPicPr>
                       </pic:nvPicPr>
                       <pic:blipFill rotWithShape="1">
-                        <a:blip r:embed="rId10"/>
+                        <a:blip r:embed="rId9"/>
                         <a:srcRect r="2867"/>
                         <a:stretch/>
                       </pic:blipFill>
@@ -347,7 +347,7 @@
                         </a:ln>
                         <a:extLst>
                           <a:ext uri="{53640926-AAD7-44d8-BBD7-CCE9431645EC}">
-                            <a14:shadowObscured xmlns:a14="http://schemas.microsoft.com/office/drawing/2010/main"/>
+                            <a14:shadowObscured xmlns="" xmlns:wpc="http://schemas.microsoft.com/office/word/2010/wordprocessingCanvas" xmlns:mo="http://schemas.microsoft.com/office/mac/office/2008/main" xmlns:mc="http://schemas.openxmlformats.org/markup-compatibility/2006" xmlns:mv="urn:schemas-microsoft-com:mac:vml" xmlns:o="urn:schemas-microsoft-com:office:office" xmlns:v="urn:schemas-microsoft-com:vml" xmlns:wp14="http://schemas.microsoft.com/office/word/2010/wordprocessingDrawing" xmlns:w10="urn:schemas-microsoft-com:office:word" xmlns:w="http://schemas.openxmlformats.org/wordprocessingml/2006/main" xmlns:w14="http://schemas.microsoft.com/office/word/2010/wordml" xmlns:wpg="http://schemas.microsoft.com/office/word/2010/wordprocessingGroup" xmlns:wpi="http://schemas.microsoft.com/office/word/2010/wordprocessingInk" xmlns:wps="http://schemas.microsoft.com/office/word/2010/wordprocessingShape" xmlns:a14="http://schemas.microsoft.com/office/drawing/2010/main"/>
                           </a:ext>
                         </a:extLst>
                       </pic:spPr>
@@ -362,7 +362,7 @@
               <w:noProof/>
               <w:lang w:eastAsia="es-ES"/>
             </w:rPr>
-            <w:pict w14:anchorId="1B651989">
+            <w:pict>
               <v:rect id="Rectangle 73" o:spid="_x0000_s1030" style="position:absolute;margin-left:21.75pt;margin-top:21.75pt;width:552.25pt;height:25.5pt;z-index:-251656192;visibility:visible;mso-position-horizontal-relative:page;mso-position-vertical-relative:page" o:gfxdata="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" o:allowincell="f" fillcolor="#31849b [2408]" stroked="f">
                 <v:textbox inset=",7.2pt,,7.2pt"/>
                 <w10:wrap anchorx="page" anchory="page"/>
@@ -413,7 +413,7 @@
       <w:sdtContent>
         <w:p>
           <w:pPr>
-            <w:pStyle w:val="Encabezadodetabladecontenido"/>
+            <w:pStyle w:val="TtulodeTDC"/>
           </w:pPr>
           <w:r>
             <w:t>Contenido</w:t>
@@ -2213,7 +2213,21 @@
           <w:sz w:val="24"/>
           <w:szCs w:val="24"/>
         </w:rPr>
-        <w:t>En el caso del lenguaje de programación escogido para está práctica y utilizado en esta cátedra existen dos tipos de herencia.</w:t>
+        <w:t xml:space="preserve">En el caso del lenguaje de programación escogido para </w:t>
+      </w:r>
+      <w:r>
+        <w:rPr>
+          <w:sz w:val="24"/>
+          <w:szCs w:val="24"/>
+        </w:rPr>
+        <w:t>esta</w:t>
+      </w:r>
+      <w:r>
+        <w:rPr>
+          <w:sz w:val="24"/>
+          <w:szCs w:val="24"/>
+        </w:rPr>
+        <w:t xml:space="preserve"> práctica y utilizado en esta cátedra existen dos tipos de herencia.</w:t>
       </w:r>
     </w:p>
     <w:p>
@@ -2398,7 +2412,7 @@
           <w:lang w:eastAsia="es-ES"/>
         </w:rPr>
         <w:drawing>
-          <wp:inline distT="0" distB="0" distL="0" distR="0" wp14:anchorId="10914C47" wp14:editId="3127F96A">
+          <wp:inline distT="0" distB="0" distL="0" distR="0">
             <wp:extent cx="3810000" cy="1463040"/>
             <wp:effectExtent l="0" t="0" r="0" b="0"/>
             <wp:docPr id="1" name="Imagen 1" descr="http://www.didactika.com/fisica/cinematica/images/a026.jpg"/>
@@ -2415,10 +2429,10 @@
                     </pic:cNvPicPr>
                   </pic:nvPicPr>
                   <pic:blipFill>
-                    <a:blip r:embed="rId11">
+                    <a:blip r:embed="rId10">
                       <a:extLst>
                         <a:ext uri="{28A0092B-C50C-407E-A947-70E740481C1C}">
-                          <a14:useLocalDpi xmlns:a14="http://schemas.microsoft.com/office/drawing/2010/main" val="0"/>
+                          <a14:useLocalDpi xmlns="" xmlns:wpc="http://schemas.microsoft.com/office/word/2010/wordprocessingCanvas" xmlns:mo="http://schemas.microsoft.com/office/mac/office/2008/main" xmlns:mc="http://schemas.openxmlformats.org/markup-compatibility/2006" xmlns:mv="urn:schemas-microsoft-com:mac:vml" xmlns:o="urn:schemas-microsoft-com:office:office" xmlns:v="urn:schemas-microsoft-com:vml" xmlns:wp14="http://schemas.microsoft.com/office/word/2010/wordprocessingDrawing" xmlns:w10="urn:schemas-microsoft-com:office:word" xmlns:w="http://schemas.openxmlformats.org/wordprocessingml/2006/main" xmlns:w14="http://schemas.microsoft.com/office/word/2010/wordml" xmlns:wpg="http://schemas.microsoft.com/office/word/2010/wordprocessingGroup" xmlns:wpi="http://schemas.microsoft.com/office/word/2010/wordprocessingInk" xmlns:wps="http://schemas.microsoft.com/office/word/2010/wordprocessingShape" xmlns:a14="http://schemas.microsoft.com/office/drawing/2010/main" val="0"/>
                         </a:ext>
                       </a:extLst>
                     </a:blip>
@@ -2734,6 +2748,23 @@
     </w:p>
     <w:p>
       <w:pPr>
+        <w:spacing w:line="240" w:lineRule="auto"/>
+        <w:ind w:left="426" w:firstLine="284"/>
+        <w:rPr>
+          <w:sz w:val="24"/>
+          <w:szCs w:val="24"/>
+        </w:rPr>
+      </w:pPr>
+      <w:r>
+        <w:rPr>
+          <w:sz w:val="24"/>
+          <w:szCs w:val="24"/>
+        </w:rPr>
+        <w:t>Todo ello tendrá una representación grafica mediante swing, con una interfaz amigable para los usuarios inexpertos y un sistema de comandos que le permitan añadir más instrucciones a usuarios más avanzados.</w:t>
+      </w:r>
+    </w:p>
+    <w:p>
+      <w:pPr>
         <w:pStyle w:val="Prrafodelista"/>
         <w:numPr>
           <w:ilvl w:val="1"/>
@@ -3227,6 +3258,7 @@
           <w:sz w:val="24"/>
           <w:szCs w:val="24"/>
         </w:rPr>
+        <w:lastRenderedPageBreak/>
         <w:t>También se le incorporara al ciclista una carrera por la que ira circulando, esta carretera estará dividida en tramos, y estos tramos tendrán la pendiente y el viento que hay en ese punto.</w:t>
       </w:r>
     </w:p>
@@ -3275,7 +3307,6 @@
           <w:szCs w:val="24"/>
           <w:lang w:val="en-US"/>
         </w:rPr>
-        <w:lastRenderedPageBreak/>
         <w:t xml:space="preserve">There has been a simulation of a cyclist and his bike in order to include it in subsequent extensions. It has been considered that the rider is a person and that there are many "appearances" or "views" of cycling. The time is accumulated in a clock and has tried to allow our interest. The data output is considered part of the problem in order to assess the performance of the simulation. It has made a thorough </w:t>
       </w:r>
       <w:r>
@@ -3309,6 +3340,7 @@
         <w:rPr>
           <w:sz w:val="24"/>
           <w:szCs w:val="24"/>
+          <w:lang w:val="en-US"/>
         </w:rPr>
         <w:t xml:space="preserve">The cyclist is going to receive a series of orders. </w:t>
       </w:r>
@@ -3326,7 +3358,23 @@
           <w:szCs w:val="24"/>
           <w:lang w:val="en-US"/>
         </w:rPr>
-        <w:t>the orders will be transmited to the cyclist by keyboard or files input.</w:t>
+        <w:t xml:space="preserve">the orders will be </w:t>
+      </w:r>
+      <w:r>
+        <w:rPr>
+          <w:sz w:val="24"/>
+          <w:szCs w:val="24"/>
+          <w:lang w:val="en-US"/>
+        </w:rPr>
+        <w:t>transmitted</w:t>
+      </w:r>
+      <w:r>
+        <w:rPr>
+          <w:sz w:val="24"/>
+          <w:szCs w:val="24"/>
+          <w:lang w:val="en-US"/>
+        </w:rPr>
+        <w:t xml:space="preserve"> to the cyclist by keyboard or files input.</w:t>
       </w:r>
     </w:p>
     <w:p>
@@ -3345,7 +3393,23 @@
           <w:szCs w:val="24"/>
           <w:lang w:val="en-US"/>
         </w:rPr>
-        <w:t>Also a track has beed added in which the cyclist will be running. The track is divided in tracts, and these tracts have slope and wind information on every point of the track.</w:t>
+        <w:t xml:space="preserve">Also a track has </w:t>
+      </w:r>
+      <w:r>
+        <w:rPr>
+          <w:sz w:val="24"/>
+          <w:szCs w:val="24"/>
+          <w:lang w:val="en-US"/>
+        </w:rPr>
+        <w:t>been</w:t>
+      </w:r>
+      <w:r>
+        <w:rPr>
+          <w:sz w:val="24"/>
+          <w:szCs w:val="24"/>
+          <w:lang w:val="en-US"/>
+        </w:rPr>
+        <w:t xml:space="preserve"> added in which the cyclist will be running. The track is divided in tracts, and these tracts have slope and wind information on every point of the track.</w:t>
       </w:r>
     </w:p>
     <w:p>
@@ -3443,7 +3507,14 @@
           <w:sz w:val="24"/>
           <w:szCs w:val="24"/>
         </w:rPr>
-        <w:t xml:space="preserve">ordenes puede llegar a ser un proceso costoso y de difícil </w:t>
+        <w:t>órdenes</w:t>
+      </w:r>
+      <w:r>
+        <w:rPr>
+          <w:sz w:val="24"/>
+          <w:szCs w:val="24"/>
+        </w:rPr>
+        <w:t xml:space="preserve"> puede llegar a ser un proceso costoso y de difícil </w:t>
       </w:r>
       <w:r>
         <w:rPr>
@@ -3603,8 +3674,8 @@
           <w:lang w:val="es-ES"/>
         </w:rPr>
         <w:sectPr>
-          <w:headerReference w:type="default" r:id="rId12"/>
-          <w:footerReference w:type="default" r:id="rId13"/>
+          <w:headerReference w:type="default" r:id="rId11"/>
+          <w:footerReference w:type="default" r:id="rId12"/>
           <w:type w:val="continuous"/>
           <w:pgSz w:w="11906" w:h="16838"/>
           <w:pgMar w:top="968" w:right="1701" w:bottom="1417" w:left="1701" w:header="426" w:footer="708" w:gutter="0"/>
@@ -3631,7 +3702,7 @@
         <w:lastRenderedPageBreak/>
         <w:t>La bicicleta, a menudo llamada una bici es un </w:t>
       </w:r>
-      <w:hyperlink r:id="rId14" w:tooltip="Vehículo" w:history="1">
+      <w:hyperlink r:id="rId13" w:tooltip="Vehículo" w:history="1">
         <w:r>
           <w:rPr>
             <w:sz w:val="24"/>
@@ -3647,7 +3718,7 @@
         </w:rPr>
         <w:t> de </w:t>
       </w:r>
-      <w:hyperlink r:id="rId15" w:tooltip="Transporte" w:history="1">
+      <w:hyperlink r:id="rId14" w:tooltip="Transporte" w:history="1">
         <w:r>
           <w:rPr>
             <w:sz w:val="24"/>
@@ -3663,7 +3734,7 @@
         </w:rPr>
         <w:t> personal de </w:t>
       </w:r>
-      <w:hyperlink r:id="rId16" w:tooltip="Vehículos de tracción humana" w:history="1">
+      <w:hyperlink r:id="rId15" w:tooltip="Vehículos de tracción humana" w:history="1">
         <w:r>
           <w:rPr>
             <w:sz w:val="24"/>
@@ -3679,7 +3750,7 @@
         </w:rPr>
         <w:t>, es decir por el propio viajero. Sus componentes básicos son dos </w:t>
       </w:r>
-      <w:hyperlink r:id="rId17" w:tooltip="Rueda de bicicleta" w:history="1">
+      <w:hyperlink r:id="rId16" w:tooltip="Rueda de bicicleta" w:history="1">
         <w:r>
           <w:rPr>
             <w:sz w:val="24"/>
@@ -3695,7 +3766,7 @@
         </w:rPr>
         <w:t>, generalmente de igual diámetro y dispuestas en línea, un </w:t>
       </w:r>
-      <w:hyperlink r:id="rId18" w:tooltip="Transmisión de bicicleta" w:history="1">
+      <w:hyperlink r:id="rId17" w:tooltip="Transmisión de bicicleta" w:history="1">
         <w:r>
           <w:rPr>
             <w:sz w:val="24"/>
@@ -3711,7 +3782,7 @@
         </w:rPr>
         <w:t> a </w:t>
       </w:r>
-      <w:hyperlink r:id="rId19" w:tooltip="Pedal de bicicleta" w:history="1">
+      <w:hyperlink r:id="rId18" w:tooltip="Pedal de bicicleta" w:history="1">
         <w:r>
           <w:rPr>
             <w:sz w:val="24"/>
@@ -3727,7 +3798,7 @@
         </w:rPr>
         <w:t>, un </w:t>
       </w:r>
-      <w:hyperlink r:id="rId20" w:tooltip="Cuadro de bicicleta" w:history="1">
+      <w:hyperlink r:id="rId19" w:tooltip="Cuadro de bicicleta" w:history="1">
         <w:r>
           <w:rPr>
             <w:sz w:val="24"/>
@@ -3743,7 +3814,7 @@
         </w:rPr>
         <w:t> metálico que le da la estructura e integra los componentes, un </w:t>
       </w:r>
-      <w:hyperlink r:id="rId21" w:tooltip="Manillar" w:history="1">
+      <w:hyperlink r:id="rId20" w:tooltip="Manillar" w:history="1">
         <w:r>
           <w:rPr>
             <w:sz w:val="24"/>
@@ -3759,7 +3830,7 @@
         </w:rPr>
         <w:t> para controlar la dirección y un </w:t>
       </w:r>
-      <w:hyperlink r:id="rId22" w:tooltip="Sillín" w:history="1">
+      <w:hyperlink r:id="rId21" w:tooltip="Sillín" w:history="1">
         <w:r>
           <w:rPr>
             <w:sz w:val="24"/>
@@ -3775,7 +3846,7 @@
         </w:rPr>
         <w:t> para sentarse. El desplazamiento se obtiene al girar con las piernas la caja de los </w:t>
       </w:r>
-      <w:hyperlink r:id="rId23" w:tooltip="Pedal de bicicleta" w:history="1">
+      <w:hyperlink r:id="rId22" w:tooltip="Pedal de bicicleta" w:history="1">
         <w:r>
           <w:rPr>
             <w:sz w:val="24"/>
@@ -3791,7 +3862,7 @@
         </w:rPr>
         <w:t> que a través de una </w:t>
       </w:r>
-      <w:hyperlink r:id="rId24" w:tooltip="Cadena de transmisión" w:history="1">
+      <w:hyperlink r:id="rId23" w:tooltip="Cadena de transmisión" w:history="1">
         <w:r>
           <w:rPr>
             <w:sz w:val="24"/>
@@ -3807,7 +3878,7 @@
         </w:rPr>
         <w:t> hace girar un </w:t>
       </w:r>
-      <w:hyperlink r:id="rId25" w:tooltip="Piñón (mecanismo)" w:history="1">
+      <w:hyperlink r:id="rId24" w:tooltip="Piñón (mecanismo)" w:history="1">
         <w:r>
           <w:rPr>
             <w:sz w:val="24"/>
@@ -3823,7 +3894,7 @@
         </w:rPr>
         <w:t> que a su vez hace girar la rueda trasera sobre el pavimento. El diseño y configuración básico de la bicicleta ha cambiado poco desde el primer modelo de transmisión de cadena desarrollado alrededor de </w:t>
       </w:r>
-      <w:hyperlink r:id="rId26" w:tooltip="1885" w:history="1">
+      <w:hyperlink r:id="rId25" w:tooltip="1885" w:history="1">
         <w:r>
           <w:rPr>
             <w:sz w:val="24"/>
@@ -3839,7 +3910,7 @@
         </w:rPr>
         <w:t>.</w:t>
       </w:r>
-      <w:hyperlink r:id="rId27" w:anchor="cite_note-2" w:history="1">
+      <w:hyperlink r:id="rId26" w:anchor="cite_note-2" w:history="1">
         <w:r>
           <w:rPr>
             <w:sz w:val="24"/>
@@ -3863,9 +3934,10 @@
           <w:sz w:val="24"/>
           <w:szCs w:val="24"/>
         </w:rPr>
+        <w:lastRenderedPageBreak/>
         <w:t>La paternidad de la bicicleta se le atribuye al barón </w:t>
       </w:r>
-      <w:hyperlink r:id="rId28" w:tooltip="Karl Drais" w:history="1">
+      <w:hyperlink r:id="rId27" w:tooltip="Karl Drais" w:history="1">
         <w:r>
           <w:rPr>
             <w:sz w:val="24"/>
@@ -3881,7 +3953,7 @@
         </w:rPr>
         <w:t>, un inventor </w:t>
       </w:r>
-      <w:hyperlink r:id="rId29" w:tooltip="Alemania" w:history="1">
+      <w:hyperlink r:id="rId28" w:tooltip="Alemania" w:history="1">
         <w:r>
           <w:rPr>
             <w:sz w:val="24"/>
@@ -3897,7 +3969,7 @@
         </w:rPr>
         <w:t> que nació en </w:t>
       </w:r>
-      <w:hyperlink r:id="rId30" w:tooltip="1785" w:history="1">
+      <w:hyperlink r:id="rId29" w:tooltip="1785" w:history="1">
         <w:r>
           <w:rPr>
             <w:sz w:val="24"/>
@@ -3913,7 +3985,7 @@
         </w:rPr>
         <w:t>. Su rudimentario artefacto, creado alrededor de </w:t>
       </w:r>
-      <w:hyperlink r:id="rId31" w:tooltip="1817" w:history="1">
+      <w:hyperlink r:id="rId30" w:tooltip="1817" w:history="1">
         <w:r>
           <w:rPr>
             <w:sz w:val="24"/>
@@ -3929,7 +4001,7 @@
         </w:rPr>
         <w:t>, se impulsaba apoyando los pies alternativamente sobre el suelo.</w:t>
       </w:r>
-      <w:hyperlink r:id="rId32" w:anchor="cite_note-3" w:history="1">
+      <w:hyperlink r:id="rId31" w:anchor="cite_note-3" w:history="1">
         <w:r>
           <w:rPr>
             <w:sz w:val="24"/>
@@ -3986,9 +4058,8 @@
           <w:szCs w:val="18"/>
           <w:lang w:eastAsia="es-ES"/>
         </w:rPr>
-        <w:lastRenderedPageBreak/>
         <w:drawing>
-          <wp:anchor distT="0" distB="0" distL="114300" distR="114300" simplePos="0" relativeHeight="251676672" behindDoc="0" locked="0" layoutInCell="1" allowOverlap="1" wp14:anchorId="758291FD" wp14:editId="2D278D86">
+          <wp:anchor distT="0" distB="0" distL="114300" distR="114300" simplePos="0" relativeHeight="251676672" behindDoc="0" locked="0" layoutInCell="1" allowOverlap="1">
             <wp:simplePos x="0" y="0"/>
             <wp:positionH relativeFrom="column">
               <wp:posOffset>0</wp:posOffset>
@@ -4008,17 +4079,17 @@
                 <pic:pic xmlns:pic="http://schemas.openxmlformats.org/drawingml/2006/picture">
                   <pic:nvPicPr>
                     <pic:cNvPr id="0" name="Picture 1" descr="http://upload.wikimedia.org/wikipedia/commons/thumb/2/20/Cykel.JPG/250px-Cykel.JPG">
-                      <a:hlinkClick r:id="rId33"/>
+                      <a:hlinkClick r:id="rId32"/>
                     </pic:cNvPr>
                     <pic:cNvPicPr>
                       <a:picLocks noChangeAspect="1" noChangeArrowheads="1"/>
                     </pic:cNvPicPr>
                   </pic:nvPicPr>
                   <pic:blipFill>
-                    <a:blip r:embed="rId34">
+                    <a:blip r:embed="rId33">
                       <a:extLst>
                         <a:ext uri="{28A0092B-C50C-407E-A947-70E740481C1C}">
-                          <a14:useLocalDpi xmlns:a14="http://schemas.microsoft.com/office/drawing/2010/main" val="0"/>
+                          <a14:useLocalDpi xmlns="" xmlns:wpc="http://schemas.microsoft.com/office/word/2010/wordprocessingCanvas" xmlns:mo="http://schemas.microsoft.com/office/mac/office/2008/main" xmlns:mc="http://schemas.openxmlformats.org/markup-compatibility/2006" xmlns:mv="urn:schemas-microsoft-com:mac:vml" xmlns:o="urn:schemas-microsoft-com:office:office" xmlns:v="urn:schemas-microsoft-com:vml" xmlns:wp14="http://schemas.microsoft.com/office/word/2010/wordprocessingDrawing" xmlns:w10="urn:schemas-microsoft-com:office:word" xmlns:w="http://schemas.openxmlformats.org/wordprocessingml/2006/main" xmlns:w14="http://schemas.microsoft.com/office/word/2010/wordml" xmlns:wpg="http://schemas.microsoft.com/office/word/2010/wordprocessingGroup" xmlns:wpi="http://schemas.microsoft.com/office/word/2010/wordprocessingInk" xmlns:wps="http://schemas.microsoft.com/office/word/2010/wordprocessingShape" xmlns:a14="http://schemas.microsoft.com/office/drawing/2010/main" val="0"/>
                         </a:ext>
                       </a:extLst>
                     </a:blip>
@@ -4043,12 +4114,6 @@
                 </pic:pic>
               </a:graphicData>
             </a:graphic>
-            <wp14:sizeRelH relativeFrom="page">
-              <wp14:pctWidth>0</wp14:pctWidth>
-            </wp14:sizeRelH>
-            <wp14:sizeRelV relativeFrom="page">
-              <wp14:pctHeight>0</wp14:pctHeight>
-            </wp14:sizeRelV>
           </wp:anchor>
         </w:drawing>
       </w:r>
@@ -4120,7 +4185,7 @@
         </w:rPr>
         <w:t>Es un </w:t>
       </w:r>
-      <w:hyperlink r:id="rId35" w:tooltip="Medio de transporte" w:history="1">
+      <w:hyperlink r:id="rId34" w:tooltip="Medio de transporte" w:history="1">
         <w:r>
           <w:rPr>
             <w:sz w:val="24"/>
@@ -4136,7 +4201,7 @@
         </w:rPr>
         <w:t> </w:t>
       </w:r>
-      <w:hyperlink r:id="rId36" w:tooltip="Salud" w:history="1">
+      <w:hyperlink r:id="rId35" w:tooltip="Salud" w:history="1">
         <w:r>
           <w:rPr>
             <w:sz w:val="24"/>
@@ -4152,7 +4217,7 @@
         </w:rPr>
         <w:t>, </w:t>
       </w:r>
-      <w:hyperlink r:id="rId37" w:tooltip="Huella ecológica" w:history="1">
+      <w:hyperlink r:id="rId36" w:tooltip="Huella ecológica" w:history="1">
         <w:r>
           <w:rPr>
             <w:sz w:val="24"/>
@@ -4168,7 +4233,7 @@
         </w:rPr>
         <w:t>, </w:t>
       </w:r>
-      <w:hyperlink r:id="rId38" w:tooltip="Desarrollo sostenible" w:history="1">
+      <w:hyperlink r:id="rId37" w:tooltip="Desarrollo sostenible" w:history="1">
         <w:r>
           <w:rPr>
             <w:sz w:val="24"/>
@@ -4184,7 +4249,7 @@
         </w:rPr>
         <w:t> y muy </w:t>
       </w:r>
-      <w:hyperlink r:id="rId39" w:tooltip="Ahorro" w:history="1">
+      <w:hyperlink r:id="rId38" w:tooltip="Ahorro" w:history="1">
         <w:r>
           <w:rPr>
             <w:sz w:val="24"/>
@@ -4200,7 +4265,7 @@
         </w:rPr>
         <w:t>, tanto para trasladarse por </w:t>
       </w:r>
-      <w:hyperlink r:id="rId40" w:tooltip="Ciudad" w:history="1">
+      <w:hyperlink r:id="rId39" w:tooltip="Ciudad" w:history="1">
         <w:r>
           <w:rPr>
             <w:sz w:val="24"/>
@@ -4210,13 +4275,16 @@
         </w:r>
       </w:hyperlink>
       <w:r>
+        <w:t xml:space="preserve"> </w:t>
+      </w:r>
+      <w:r>
         <w:rPr>
           <w:sz w:val="24"/>
           <w:szCs w:val="24"/>
         </w:rPr>
         <w:t>como por zonas </w:t>
       </w:r>
-      <w:hyperlink r:id="rId41" w:tooltip="Medio rural" w:history="1">
+      <w:hyperlink r:id="rId40" w:tooltip="Medio rural" w:history="1">
         <w:r>
           <w:rPr>
             <w:sz w:val="24"/>
@@ -4232,7 +4300,7 @@
         </w:rPr>
         <w:t>. Su uso está generalizado en casi toda </w:t>
       </w:r>
-      <w:hyperlink r:id="rId42" w:tooltip="Europa" w:history="1">
+      <w:hyperlink r:id="rId41" w:tooltip="Europa" w:history="1">
         <w:r>
           <w:rPr>
             <w:sz w:val="24"/>
@@ -4248,7 +4316,7 @@
         </w:rPr>
         <w:t>, siendo en países como </w:t>
       </w:r>
-      <w:hyperlink r:id="rId43" w:tooltip="Suiza" w:history="1">
+      <w:hyperlink r:id="rId42" w:tooltip="Suiza" w:history="1">
         <w:r>
           <w:rPr>
             <w:sz w:val="24"/>
@@ -4264,7 +4332,14 @@
         </w:rPr>
         <w:t>,</w:t>
       </w:r>
-      <w:hyperlink r:id="rId44" w:tooltip="Alemania" w:history="1">
+      <w:r>
+        <w:rPr>
+          <w:sz w:val="24"/>
+          <w:szCs w:val="24"/>
+        </w:rPr>
+        <w:t xml:space="preserve"> </w:t>
+      </w:r>
+      <w:hyperlink r:id="rId43" w:tooltip="Alemania" w:history="1">
         <w:r>
           <w:rPr>
             <w:sz w:val="24"/>
@@ -4280,7 +4355,7 @@
         </w:rPr>
         <w:t>, </w:t>
       </w:r>
-      <w:hyperlink r:id="rId45" w:tooltip="Países Bajos" w:history="1">
+      <w:hyperlink r:id="rId44" w:tooltip="Países Bajos" w:history="1">
         <w:r>
           <w:rPr>
             <w:sz w:val="24"/>
@@ -4296,7 +4371,7 @@
         </w:rPr>
         <w:t>, algunas zonas de </w:t>
       </w:r>
-      <w:hyperlink r:id="rId46" w:tooltip="Polonia" w:history="1">
+      <w:hyperlink r:id="rId45" w:tooltip="Polonia" w:history="1">
         <w:r>
           <w:rPr>
             <w:sz w:val="24"/>
@@ -4312,7 +4387,7 @@
         </w:rPr>
         <w:t> y los </w:t>
       </w:r>
-      <w:hyperlink r:id="rId47" w:tooltip="Escandinavia" w:history="1">
+      <w:hyperlink r:id="rId46" w:tooltip="Escandinavia" w:history="1">
         <w:r>
           <w:rPr>
             <w:sz w:val="24"/>
@@ -4328,7 +4403,7 @@
         </w:rPr>
         <w:t> uno de los principales medios de transporte. En </w:t>
       </w:r>
-      <w:hyperlink r:id="rId48" w:tooltip="Asia" w:history="1">
+      <w:hyperlink r:id="rId47" w:tooltip="Asia" w:history="1">
         <w:r>
           <w:rPr>
             <w:sz w:val="24"/>
@@ -4344,7 +4419,7 @@
         </w:rPr>
         <w:t>, especialmente en </w:t>
       </w:r>
-      <w:hyperlink r:id="rId49" w:tooltip="República Popular China" w:history="1">
+      <w:hyperlink r:id="rId48" w:tooltip="República Popular China" w:history="1">
         <w:r>
           <w:rPr>
             <w:sz w:val="24"/>
@@ -4360,7 +4435,7 @@
         </w:rPr>
         <w:t> y la </w:t>
       </w:r>
-      <w:hyperlink r:id="rId50" w:tooltip="India" w:history="1">
+      <w:hyperlink r:id="rId49" w:tooltip="India" w:history="1">
         <w:r>
           <w:rPr>
             <w:sz w:val="24"/>
@@ -4423,7 +4498,7 @@
           <w:lang w:eastAsia="es-ES"/>
         </w:rPr>
         <w:drawing>
-          <wp:anchor distT="0" distB="0" distL="114300" distR="114300" simplePos="0" relativeHeight="251677696" behindDoc="0" locked="0" layoutInCell="1" allowOverlap="1" wp14:anchorId="616D15D5" wp14:editId="30EB8983">
+          <wp:anchor distT="0" distB="0" distL="114300" distR="114300" simplePos="0" relativeHeight="251677696" behindDoc="0" locked="0" layoutInCell="1" allowOverlap="1">
             <wp:simplePos x="0" y="0"/>
             <wp:positionH relativeFrom="column">
               <wp:posOffset>0</wp:posOffset>
@@ -4443,17 +4518,17 @@
                 <pic:pic xmlns:pic="http://schemas.openxmlformats.org/drawingml/2006/picture">
                   <pic:nvPicPr>
                     <pic:cNvPr id="0" name="Picture 3" descr="http://upload.wikimedia.org/wikipedia/commons/thumb/f/f1/Kusuma_bike_large.jpg/225px-Kusuma_bike_large.jpg">
-                      <a:hlinkClick r:id="rId51"/>
+                      <a:hlinkClick r:id="rId50"/>
                     </pic:cNvPr>
                     <pic:cNvPicPr>
                       <a:picLocks noChangeAspect="1" noChangeArrowheads="1"/>
                     </pic:cNvPicPr>
                   </pic:nvPicPr>
                   <pic:blipFill>
-                    <a:blip r:embed="rId52">
+                    <a:blip r:embed="rId51">
                       <a:extLst>
                         <a:ext uri="{28A0092B-C50C-407E-A947-70E740481C1C}">
-                          <a14:useLocalDpi xmlns:a14="http://schemas.microsoft.com/office/drawing/2010/main" val="0"/>
+                          <a14:useLocalDpi xmlns="" xmlns:wpc="http://schemas.microsoft.com/office/word/2010/wordprocessingCanvas" xmlns:mo="http://schemas.microsoft.com/office/mac/office/2008/main" xmlns:mc="http://schemas.openxmlformats.org/markup-compatibility/2006" xmlns:mv="urn:schemas-microsoft-com:mac:vml" xmlns:o="urn:schemas-microsoft-com:office:office" xmlns:v="urn:schemas-microsoft-com:vml" xmlns:wp14="http://schemas.microsoft.com/office/word/2010/wordprocessingDrawing" xmlns:w10="urn:schemas-microsoft-com:office:word" xmlns:w="http://schemas.openxmlformats.org/wordprocessingml/2006/main" xmlns:w14="http://schemas.microsoft.com/office/word/2010/wordml" xmlns:wpg="http://schemas.microsoft.com/office/word/2010/wordprocessingGroup" xmlns:wpi="http://schemas.microsoft.com/office/word/2010/wordprocessingInk" xmlns:wps="http://schemas.microsoft.com/office/word/2010/wordprocessingShape" xmlns:a14="http://schemas.microsoft.com/office/drawing/2010/main" val="0"/>
                         </a:ext>
                       </a:extLst>
                     </a:blip>
@@ -4478,12 +4553,6 @@
                 </pic:pic>
               </a:graphicData>
             </a:graphic>
-            <wp14:sizeRelH relativeFrom="page">
-              <wp14:pctWidth>0</wp14:pctWidth>
-            </wp14:sizeRelH>
-            <wp14:sizeRelV relativeFrom="page">
-              <wp14:pctHeight>0</wp14:pctHeight>
-            </wp14:sizeRelV>
           </wp:anchor>
         </w:drawing>
       </w:r>
@@ -4536,22 +4605,6 @@
           <w:szCs w:val="24"/>
         </w:rPr>
         <w:lastRenderedPageBreak/>
-        <w:t>alternativamente sobre el suelo.</w:t>
-      </w:r>
-      <w:hyperlink r:id="rId53" w:anchor="cite_note-3" w:history="1">
-        <w:r>
-          <w:rPr>
-            <w:sz w:val="24"/>
-            <w:szCs w:val="24"/>
-          </w:rPr>
-          <w:t>3</w:t>
-        </w:r>
-      </w:hyperlink>
-      <w:r>
-        <w:rPr>
-          <w:sz w:val="24"/>
-          <w:szCs w:val="24"/>
-        </w:rPr>
         <w:t> En la actualidad hay alrededor de 800 millones de bicicletas en el mundo (la mayor parte de ellas en China), bien como medio de transporte principal o bien como vehículo de ocio.</w:t>
       </w:r>
     </w:p>
@@ -4571,7 +4624,7 @@
         </w:rPr>
         <w:t>Es un </w:t>
       </w:r>
-      <w:hyperlink r:id="rId54" w:tooltip="Medio de transporte" w:history="1">
+      <w:hyperlink r:id="rId52" w:tooltip="Medio de transporte" w:history="1">
         <w:r>
           <w:rPr>
             <w:sz w:val="24"/>
@@ -4587,7 +4640,7 @@
         </w:rPr>
         <w:t> </w:t>
       </w:r>
-      <w:hyperlink r:id="rId55" w:tooltip="Salud" w:history="1">
+      <w:hyperlink r:id="rId53" w:tooltip="Salud" w:history="1">
         <w:r>
           <w:rPr>
             <w:sz w:val="24"/>
@@ -4603,7 +4656,7 @@
         </w:rPr>
         <w:t>, </w:t>
       </w:r>
-      <w:hyperlink r:id="rId56" w:tooltip="Huella ecológica" w:history="1">
+      <w:hyperlink r:id="rId54" w:tooltip="Huella ecológica" w:history="1">
         <w:r>
           <w:rPr>
             <w:sz w:val="24"/>
@@ -4619,7 +4672,7 @@
         </w:rPr>
         <w:t>, </w:t>
       </w:r>
-      <w:hyperlink r:id="rId57" w:tooltip="Desarrollo sostenible" w:history="1">
+      <w:hyperlink r:id="rId55" w:tooltip="Desarrollo sostenible" w:history="1">
         <w:r>
           <w:rPr>
             <w:sz w:val="24"/>
@@ -4635,7 +4688,7 @@
         </w:rPr>
         <w:t> y muy </w:t>
       </w:r>
-      <w:hyperlink r:id="rId58" w:tooltip="Ahorro" w:history="1">
+      <w:hyperlink r:id="rId56" w:tooltip="Ahorro" w:history="1">
         <w:r>
           <w:rPr>
             <w:sz w:val="24"/>
@@ -4651,7 +4704,7 @@
         </w:rPr>
         <w:t>, tanto para trasladarse por </w:t>
       </w:r>
-      <w:hyperlink r:id="rId59" w:tooltip="Ciudad" w:history="1">
+      <w:hyperlink r:id="rId57" w:tooltip="Ciudad" w:history="1">
         <w:r>
           <w:rPr>
             <w:sz w:val="24"/>
@@ -4661,13 +4714,16 @@
         </w:r>
       </w:hyperlink>
       <w:r>
+        <w:t xml:space="preserve"> </w:t>
+      </w:r>
+      <w:r>
         <w:rPr>
           <w:sz w:val="24"/>
           <w:szCs w:val="24"/>
         </w:rPr>
         <w:t>como por zonas </w:t>
       </w:r>
-      <w:hyperlink r:id="rId60" w:tooltip="Medio rural" w:history="1">
+      <w:hyperlink r:id="rId58" w:tooltip="Medio rural" w:history="1">
         <w:r>
           <w:rPr>
             <w:sz w:val="24"/>
@@ -4681,9 +4737,16 @@
           <w:sz w:val="24"/>
           <w:szCs w:val="24"/>
         </w:rPr>
-        <w:t>. Su uso está generalizado en casi toda </w:t>
-      </w:r>
-      <w:hyperlink r:id="rId61" w:tooltip="Europa" w:history="1">
+        <w:t xml:space="preserve">. </w:t>
+      </w:r>
+      <w:r>
+        <w:rPr>
+          <w:sz w:val="24"/>
+          <w:szCs w:val="24"/>
+        </w:rPr>
+        <w:t>Su uso está generalizado en casi toda </w:t>
+      </w:r>
+      <w:hyperlink r:id="rId59" w:tooltip="Europa" w:history="1">
         <w:r>
           <w:rPr>
             <w:sz w:val="24"/>
@@ -4699,7 +4762,7 @@
         </w:rPr>
         <w:t>, siendo en países como </w:t>
       </w:r>
-      <w:hyperlink r:id="rId62" w:tooltip="Suiza" w:history="1">
+      <w:hyperlink r:id="rId60" w:tooltip="Suiza" w:history="1">
         <w:r>
           <w:rPr>
             <w:sz w:val="24"/>
@@ -4715,7 +4778,14 @@
         </w:rPr>
         <w:t>,</w:t>
       </w:r>
-      <w:hyperlink r:id="rId63" w:tooltip="Alemania" w:history="1">
+      <w:r>
+        <w:rPr>
+          <w:sz w:val="24"/>
+          <w:szCs w:val="24"/>
+        </w:rPr>
+        <w:t xml:space="preserve"> </w:t>
+      </w:r>
+      <w:hyperlink r:id="rId61" w:tooltip="Alemania" w:history="1">
         <w:r>
           <w:rPr>
             <w:sz w:val="24"/>
@@ -4731,7 +4801,7 @@
         </w:rPr>
         <w:t>, </w:t>
       </w:r>
-      <w:hyperlink r:id="rId64" w:tooltip="Países Bajos" w:history="1">
+      <w:hyperlink r:id="rId62" w:tooltip="Países Bajos" w:history="1">
         <w:r>
           <w:rPr>
             <w:sz w:val="24"/>
@@ -4747,7 +4817,7 @@
         </w:rPr>
         <w:t>, algunas zonas de </w:t>
       </w:r>
-      <w:hyperlink r:id="rId65" w:tooltip="Polonia" w:history="1">
+      <w:hyperlink r:id="rId63" w:tooltip="Polonia" w:history="1">
         <w:r>
           <w:rPr>
             <w:sz w:val="24"/>
@@ -4763,7 +4833,7 @@
         </w:rPr>
         <w:t> y los </w:t>
       </w:r>
-      <w:hyperlink r:id="rId66" w:tooltip="Escandinavia" w:history="1">
+      <w:hyperlink r:id="rId64" w:tooltip="Escandinavia" w:history="1">
         <w:r>
           <w:rPr>
             <w:sz w:val="24"/>
@@ -4779,7 +4849,7 @@
         </w:rPr>
         <w:t> uno de los principales medios de transporte. En </w:t>
       </w:r>
-      <w:hyperlink r:id="rId67" w:tooltip="Asia" w:history="1">
+      <w:hyperlink r:id="rId65" w:tooltip="Asia" w:history="1">
         <w:r>
           <w:rPr>
             <w:sz w:val="24"/>
@@ -4795,7 +4865,7 @@
         </w:rPr>
         <w:t>, especialmente en </w:t>
       </w:r>
-      <w:hyperlink r:id="rId68" w:tooltip="República Popular China" w:history="1">
+      <w:hyperlink r:id="rId66" w:tooltip="República Popular China" w:history="1">
         <w:r>
           <w:rPr>
             <w:sz w:val="24"/>
@@ -4811,7 +4881,7 @@
         </w:rPr>
         <w:t> y la </w:t>
       </w:r>
-      <w:hyperlink r:id="rId69" w:tooltip="India" w:history="1">
+      <w:hyperlink r:id="rId67" w:tooltip="India" w:history="1">
         <w:r>
           <w:rPr>
             <w:sz w:val="24"/>
@@ -4894,8 +4964,9 @@
           <w:szCs w:val="16"/>
           <w:lang w:eastAsia="es-ES"/>
         </w:rPr>
+        <w:lastRenderedPageBreak/>
         <w:drawing>
-          <wp:anchor distT="0" distB="0" distL="114300" distR="114300" simplePos="0" relativeHeight="251678720" behindDoc="0" locked="0" layoutInCell="1" allowOverlap="1" wp14:anchorId="5707271A" wp14:editId="4873F958">
+          <wp:anchor distT="0" distB="0" distL="114300" distR="114300" simplePos="0" relativeHeight="251678720" behindDoc="0" locked="0" layoutInCell="1" allowOverlap="1">
             <wp:simplePos x="0" y="0"/>
             <wp:positionH relativeFrom="column">
               <wp:posOffset>3492500</wp:posOffset>
@@ -4915,17 +4986,17 @@
                 <pic:pic xmlns:pic="http://schemas.openxmlformats.org/drawingml/2006/picture">
                   <pic:nvPicPr>
                     <pic:cNvPr id="0" name="Picture 7" descr="http://upload.wikimedia.org/wikipedia/commons/thumb/7/78/Pierre_Lallemant_1870.jpg/175px-Pierre_Lallemant_1870.jpg">
-                      <a:hlinkClick r:id="rId70"/>
+                      <a:hlinkClick r:id="rId68"/>
                     </pic:cNvPr>
                     <pic:cNvPicPr>
                       <a:picLocks noChangeAspect="1" noChangeArrowheads="1"/>
                     </pic:cNvPicPr>
                   </pic:nvPicPr>
                   <pic:blipFill>
-                    <a:blip r:embed="rId71">
+                    <a:blip r:embed="rId69">
                       <a:extLst>
                         <a:ext uri="{28A0092B-C50C-407E-A947-70E740481C1C}">
-                          <a14:useLocalDpi xmlns:a14="http://schemas.microsoft.com/office/drawing/2010/main" val="0"/>
+                          <a14:useLocalDpi xmlns="" xmlns:wpc="http://schemas.microsoft.com/office/word/2010/wordprocessingCanvas" xmlns:mo="http://schemas.microsoft.com/office/mac/office/2008/main" xmlns:mc="http://schemas.openxmlformats.org/markup-compatibility/2006" xmlns:mv="urn:schemas-microsoft-com:mac:vml" xmlns:o="urn:schemas-microsoft-com:office:office" xmlns:v="urn:schemas-microsoft-com:vml" xmlns:wp14="http://schemas.microsoft.com/office/word/2010/wordprocessingDrawing" xmlns:w10="urn:schemas-microsoft-com:office:word" xmlns:w="http://schemas.openxmlformats.org/wordprocessingml/2006/main" xmlns:w14="http://schemas.microsoft.com/office/word/2010/wordml" xmlns:wpg="http://schemas.microsoft.com/office/word/2010/wordprocessingGroup" xmlns:wpi="http://schemas.microsoft.com/office/word/2010/wordprocessingInk" xmlns:wps="http://schemas.microsoft.com/office/word/2010/wordprocessingShape" xmlns:a14="http://schemas.microsoft.com/office/drawing/2010/main" val="0"/>
                         </a:ext>
                       </a:extLst>
                     </a:blip>
@@ -4978,7 +5049,7 @@
           <w:lang w:val="es-ES"/>
         </w:rPr>
       </w:pPr>
-      <w:hyperlink r:id="rId72" w:tooltip="Pierre Lallement" w:history="1">
+      <w:hyperlink r:id="rId70" w:tooltip="Pierre Lallement" w:history="1">
         <w:r>
           <w:rPr>
             <w:color w:val="000000"/>
@@ -5016,7 +5087,7 @@
         </w:rPr>
         <w:t>En el </w:t>
       </w:r>
-      <w:hyperlink r:id="rId73" w:tooltip="Antiguo Egipto" w:history="1">
+      <w:hyperlink r:id="rId71" w:tooltip="Antiguo Egipto" w:history="1">
         <w:r>
           <w:rPr>
             <w:sz w:val="24"/>
@@ -5030,17 +5101,9 @@
           <w:sz w:val="24"/>
           <w:szCs w:val="24"/>
         </w:rPr>
-        <w:t xml:space="preserve"> se fabricaron artefactos rudimentarios compuestos por dos ruedas unidas por una barra. También en China un artilugio muy similar, </w:t>
-      </w:r>
-      <w:r>
-        <w:rPr>
-          <w:sz w:val="24"/>
-          <w:szCs w:val="24"/>
-        </w:rPr>
-        <w:lastRenderedPageBreak/>
-        <w:t>pero con ruedas hechas de bambú. Las primeras noticias que se tienen sobre una bicicleta datan del año </w:t>
-      </w:r>
-      <w:hyperlink r:id="rId74" w:tooltip="1490" w:history="1">
+        <w:t> se fabricaron artefactos rudimentarios compuestos por dos ruedas unidas por una barra. También en China un artilugio muy similar, pero con ruedas hechas de bambú. Las primeras noticias que se tienen sobre una bicicleta datan del año </w:t>
+      </w:r>
+      <w:hyperlink r:id="rId72" w:tooltip="1490" w:history="1">
         <w:r>
           <w:rPr>
             <w:sz w:val="24"/>
@@ -5056,7 +5119,7 @@
         </w:rPr>
         <w:t>, aproximadamente, en la obra </w:t>
       </w:r>
-      <w:hyperlink r:id="rId75" w:tooltip="Codex Atlanticus" w:history="1">
+      <w:hyperlink r:id="rId73" w:tooltip="Codex Atlanticus" w:history="1">
         <w:r>
           <w:rPr>
             <w:sz w:val="24"/>
@@ -5072,7 +5135,7 @@
         </w:rPr>
         <w:t>, de </w:t>
       </w:r>
-      <w:hyperlink r:id="rId76" w:tooltip="Leonardo da Vinci" w:history="1">
+      <w:hyperlink r:id="rId74" w:tooltip="Leonardo da Vinci" w:history="1">
         <w:r>
           <w:rPr>
             <w:sz w:val="24"/>
@@ -5105,7 +5168,7 @@
         </w:rPr>
         <w:t>Se dijo que en </w:t>
       </w:r>
-      <w:hyperlink r:id="rId77" w:tooltip="1790" w:history="1">
+      <w:hyperlink r:id="rId75" w:tooltip="1790" w:history="1">
         <w:r>
           <w:rPr>
             <w:sz w:val="24"/>
@@ -5121,7 +5184,7 @@
         </w:rPr>
         <w:t> el </w:t>
       </w:r>
-      <w:hyperlink r:id="rId78" w:tooltip="Conde" w:history="1">
+      <w:hyperlink r:id="rId76" w:tooltip="Conde" w:history="1">
         <w:r>
           <w:rPr>
             <w:sz w:val="24"/>
@@ -5137,7 +5200,7 @@
         </w:rPr>
         <w:t> </w:t>
       </w:r>
-      <w:hyperlink r:id="rId79" w:tooltip="Francia" w:history="1">
+      <w:hyperlink r:id="rId77" w:tooltip="Francia" w:history="1">
         <w:r>
           <w:rPr>
             <w:sz w:val="24"/>
@@ -5153,7 +5216,7 @@
         </w:rPr>
         <w:t> </w:t>
       </w:r>
-      <w:hyperlink r:id="rId80" w:tooltip="Mede de Sivrac (aún no redactado)" w:history="1">
+      <w:hyperlink r:id="rId78" w:tooltip="Mede de Sivrac (aún no redactado)" w:history="1">
         <w:r>
           <w:rPr>
             <w:sz w:val="24"/>
@@ -5169,7 +5232,7 @@
         </w:rPr>
         <w:t> había inventado en </w:t>
       </w:r>
-      <w:hyperlink r:id="rId81" w:tooltip="París" w:history="1">
+      <w:hyperlink r:id="rId79" w:tooltip="París" w:history="1">
         <w:r>
           <w:rPr>
             <w:sz w:val="24"/>
@@ -5185,7 +5248,7 @@
         </w:rPr>
         <w:t> el «celerífero», al que también llamaban «caballo de ruedas». Este consistía en un listón de madera, terminado en una cabeza de león, de dragón o de ciervo, y montado sobre dos ruedas. No tenía articulación alguna, y para las maniobras había que echar pie a tierra; esa misma rigidez hacía que todas las variaciones del terreno repercutieran sobre el cuerpo de su montura. Sin embargo, el conde Mede Sivrac, inventor de célérifère, nunca existió. El personaje fue creado en 1891 por el periodista francés, especialista en la locomoción terrestre, Louis Baudry de Saunier ( 1865 - 1938 ). Para él, era más gratificante realizar una copia de la invención de Karl Drais para 1790 y atribuirlo a un francés, en su Historia General el </w:t>
       </w:r>
-      <w:hyperlink r:id="rId82" w:tooltip="Velocípedo" w:history="1">
+      <w:hyperlink r:id="rId80" w:tooltip="Velocípedo" w:history="1">
         <w:r>
           <w:rPr>
             <w:sz w:val="24"/>
@@ -5263,7 +5326,7 @@
           <w:lang w:val="es-ES"/>
         </w:rPr>
         <w:drawing>
-          <wp:anchor distT="0" distB="0" distL="114300" distR="114300" simplePos="0" relativeHeight="251679744" behindDoc="0" locked="0" layoutInCell="1" allowOverlap="1" wp14:anchorId="24318A33" wp14:editId="1B8F8937">
+          <wp:anchor distT="0" distB="0" distL="114300" distR="114300" simplePos="0" relativeHeight="251679744" behindDoc="0" locked="0" layoutInCell="1" allowOverlap="1">
             <wp:simplePos x="0" y="0"/>
             <wp:positionH relativeFrom="column">
               <wp:posOffset>2794000</wp:posOffset>
@@ -5283,17 +5346,17 @@
                 <pic:pic xmlns:pic="http://schemas.openxmlformats.org/drawingml/2006/picture">
                   <pic:nvPicPr>
                     <pic:cNvPr id="0" name="Picture 9" descr="http://upload.wikimedia.org/wikipedia/commons/thumb/8/8d/Draisine_or_Laufmaschine%2C_around_1820._Archetype_of_the_Bicycle._Pic_01.jpg/200px-Draisine_or_Laufmaschine%2C_around_1820._Archetype_of_the_Bicycle._Pic_01.jpg">
-                      <a:hlinkClick r:id="rId83"/>
+                      <a:hlinkClick r:id="rId81"/>
                     </pic:cNvPr>
                     <pic:cNvPicPr>
                       <a:picLocks noChangeAspect="1" noChangeArrowheads="1"/>
                     </pic:cNvPicPr>
                   </pic:nvPicPr>
                   <pic:blipFill>
-                    <a:blip r:embed="rId84">
+                    <a:blip r:embed="rId82">
                       <a:extLst>
                         <a:ext uri="{28A0092B-C50C-407E-A947-70E740481C1C}">
-                          <a14:useLocalDpi xmlns:a14="http://schemas.microsoft.com/office/drawing/2010/main" val="0"/>
+                          <a14:useLocalDpi xmlns="" xmlns:wpc="http://schemas.microsoft.com/office/word/2010/wordprocessingCanvas" xmlns:mo="http://schemas.microsoft.com/office/mac/office/2008/main" xmlns:mc="http://schemas.openxmlformats.org/markup-compatibility/2006" xmlns:mv="urn:schemas-microsoft-com:mac:vml" xmlns:o="urn:schemas-microsoft-com:office:office" xmlns:v="urn:schemas-microsoft-com:vml" xmlns:wp14="http://schemas.microsoft.com/office/word/2010/wordprocessingDrawing" xmlns:w10="urn:schemas-microsoft-com:office:word" xmlns:w="http://schemas.openxmlformats.org/wordprocessingml/2006/main" xmlns:w14="http://schemas.microsoft.com/office/word/2010/wordml" xmlns:wpg="http://schemas.microsoft.com/office/word/2010/wordprocessingGroup" xmlns:wpi="http://schemas.microsoft.com/office/word/2010/wordprocessingInk" xmlns:wps="http://schemas.microsoft.com/office/word/2010/wordprocessingShape" xmlns:a14="http://schemas.microsoft.com/office/drawing/2010/main" val="0"/>
                         </a:ext>
                       </a:extLst>
                     </a:blip>
@@ -5318,12 +5381,6 @@
                 </pic:pic>
               </a:graphicData>
             </a:graphic>
-            <wp14:sizeRelH relativeFrom="page">
-              <wp14:pctWidth>0</wp14:pctWidth>
-            </wp14:sizeRelH>
-            <wp14:sizeRelV relativeFrom="page">
-              <wp14:pctHeight>0</wp14:pctHeight>
-            </wp14:sizeRelV>
           </wp:anchor>
         </w:drawing>
       </w:r>
@@ -5361,7 +5418,7 @@
         </w:rPr>
         <w:t>En </w:t>
       </w:r>
-      <w:hyperlink r:id="rId85" w:tooltip="1817" w:history="1">
+      <w:hyperlink r:id="rId83" w:tooltip="1817" w:history="1">
         <w:r>
           <w:rPr>
             <w:sz w:val="24"/>
@@ -5377,7 +5434,7 @@
         </w:rPr>
         <w:t>, el </w:t>
       </w:r>
-      <w:hyperlink r:id="rId86" w:tooltip="Barón" w:history="1">
+      <w:hyperlink r:id="rId84" w:tooltip="Barón" w:history="1">
         <w:r>
           <w:rPr>
             <w:sz w:val="24"/>
@@ -5393,7 +5450,7 @@
         </w:rPr>
         <w:t> </w:t>
       </w:r>
-      <w:hyperlink r:id="rId87" w:tooltip="Alemania" w:history="1">
+      <w:hyperlink r:id="rId85" w:tooltip="Alemania" w:history="1">
         <w:r>
           <w:rPr>
             <w:sz w:val="24"/>
@@ -5409,7 +5466,7 @@
         </w:rPr>
         <w:t> </w:t>
       </w:r>
-      <w:hyperlink r:id="rId88" w:tooltip="Karl Drais" w:history="1">
+      <w:hyperlink r:id="rId86" w:tooltip="Karl Drais" w:history="1">
         <w:r>
           <w:rPr>
             <w:sz w:val="24"/>
@@ -5423,7 +5480,15 @@
           <w:sz w:val="24"/>
           <w:szCs w:val="24"/>
         </w:rPr>
-        <w:t> inventó el primer vehículo de dos ruedas, al que llamó máquina andante (en alemán, laufmaschine), precursora de la bicicleta y la motocicleta. Esta «máquina andante» consistía en una especie de carrito de dos ruedas, colocadas una detrás de otra, y un manillar. La persona se mantenía sentada sobre una pequeña montura, colocada en el centro de un pequeño marco de madera. Para moverse, empujaba alternativamente con el pie izquierdo y el derecho hacia adelante, en forma parecida al movimiento de un patinador. Con este impulso, el vehículo adquiría una velocidad casi idéntica a la de un coche. Sus brazos descansaban sobre un apoyabrazos de hierro, y con las manos sostenía una vara de madera, unida a la rueda delantera, que giraba en la dirección hacia la cual quería ir el conductor.</w:t>
+        <w:t xml:space="preserve"> inventó el primer vehículo de dos ruedas, al que llamó máquina andante (en alemán, laufmaschine), precursora de la bicicleta y la motocicleta. Esta «máquina andante» consistía en una especie de carrito de dos ruedas, colocadas una detrás de otra, y un manillar. La persona se mantenía sentada sobre una pequeña montura, colocada en el centro de un pequeño marco de madera. Para moverse, empujaba alternativamente con el pie izquierdo y el derecho hacia adelante, en forma parecida al movimiento de un patinador. Con este impulso, el vehículo adquiría una velocidad casi idéntica a la de un coche. Sus brazos descansaban sobre un </w:t>
+      </w:r>
+      <w:r>
+        <w:rPr>
+          <w:sz w:val="24"/>
+          <w:szCs w:val="24"/>
+        </w:rPr>
+        <w:lastRenderedPageBreak/>
+        <w:t>apoyabrazos de hierro, y con las manos sostenía una vara de madera, unida a la rueda delantera, que giraba en la dirección hacia la cual quería ir el conductor.</w:t>
       </w:r>
     </w:p>
     <w:p>
@@ -5442,7 +5507,7 @@
         </w:rPr>
         <w:t>Este invento estaba basado en la idea de que una persona, al caminar, desperdicia mucha fuerza por tener que desplazar su peso en forma alternada de un pie al otro. Drais logró crear este sencillo vehículo que le permitió al hombre evitar ese trabajo. Esta máquina, denominada inicialmente draisiana en honor a su inventor y posteriormente llamada más comúnmente </w:t>
       </w:r>
-      <w:hyperlink r:id="rId89" w:tooltip="Velocípedo" w:history="1">
+      <w:hyperlink r:id="rId87" w:tooltip="Velocípedo" w:history="1">
         <w:r>
           <w:rPr>
             <w:sz w:val="24"/>
@@ -5477,7 +5542,7 @@
         </w:rPr>
         <w:t>El herrero e inventor francés </w:t>
       </w:r>
-      <w:hyperlink r:id="rId90" w:tooltip="Pierre Michaux" w:history="1">
+      <w:hyperlink r:id="rId88" w:tooltip="Pierre Michaux" w:history="1">
         <w:r>
           <w:rPr>
             <w:sz w:val="24"/>
@@ -5565,7 +5630,7 @@
           <w:lang w:val="es-ES"/>
         </w:rPr>
         <w:drawing>
-          <wp:anchor distT="0" distB="0" distL="114300" distR="114300" simplePos="0" relativeHeight="251680768" behindDoc="0" locked="0" layoutInCell="1" allowOverlap="1" wp14:anchorId="6C8FCFC8" wp14:editId="64230C76">
+          <wp:anchor distT="0" distB="0" distL="114300" distR="114300" simplePos="0" relativeHeight="251680768" behindDoc="0" locked="0" layoutInCell="1" allowOverlap="1">
             <wp:simplePos x="0" y="0"/>
             <wp:positionH relativeFrom="column">
               <wp:posOffset>0</wp:posOffset>
@@ -5585,17 +5650,17 @@
                 <pic:pic xmlns:pic="http://schemas.openxmlformats.org/drawingml/2006/picture">
                   <pic:nvPicPr>
                     <pic:cNvPr id="0" name="Picture 11" descr="http://upload.wikimedia.org/wikipedia/commons/thumb/9/95/Rennrad_01_KMJ.png/200px-Rennrad_01_KMJ.png">
-                      <a:hlinkClick r:id="rId91"/>
+                      <a:hlinkClick r:id="rId89"/>
                     </pic:cNvPr>
                     <pic:cNvPicPr>
                       <a:picLocks noChangeAspect="1" noChangeArrowheads="1"/>
                     </pic:cNvPicPr>
                   </pic:nvPicPr>
                   <pic:blipFill>
-                    <a:blip r:embed="rId92">
+                    <a:blip r:embed="rId90">
                       <a:extLst>
                         <a:ext uri="{28A0092B-C50C-407E-A947-70E740481C1C}">
-                          <a14:useLocalDpi xmlns:a14="http://schemas.microsoft.com/office/drawing/2010/main" val="0"/>
+                          <a14:useLocalDpi xmlns="" xmlns:wpc="http://schemas.microsoft.com/office/word/2010/wordprocessingCanvas" xmlns:mo="http://schemas.microsoft.com/office/mac/office/2008/main" xmlns:mc="http://schemas.openxmlformats.org/markup-compatibility/2006" xmlns:mv="urn:schemas-microsoft-com:mac:vml" xmlns:o="urn:schemas-microsoft-com:office:office" xmlns:v="urn:schemas-microsoft-com:vml" xmlns:wp14="http://schemas.microsoft.com/office/word/2010/wordprocessingDrawing" xmlns:w10="urn:schemas-microsoft-com:office:word" xmlns:w="http://schemas.openxmlformats.org/wordprocessingml/2006/main" xmlns:w14="http://schemas.microsoft.com/office/word/2010/wordml" xmlns:wpg="http://schemas.microsoft.com/office/word/2010/wordprocessingGroup" xmlns:wpi="http://schemas.microsoft.com/office/word/2010/wordprocessingInk" xmlns:wps="http://schemas.microsoft.com/office/word/2010/wordprocessingShape" xmlns:a14="http://schemas.microsoft.com/office/drawing/2010/main" val="0"/>
                         </a:ext>
                       </a:extLst>
                     </a:blip>
@@ -5620,12 +5685,6 @@
                 </pic:pic>
               </a:graphicData>
             </a:graphic>
-            <wp14:sizeRelH relativeFrom="page">
-              <wp14:pctWidth>0</wp14:pctWidth>
-            </wp14:sizeRelH>
-            <wp14:sizeRelV relativeFrom="page">
-              <wp14:pctHeight>0</wp14:pctHeight>
-            </wp14:sizeRelV>
           </wp:anchor>
         </w:drawing>
       </w:r>
@@ -5663,7 +5722,7 @@
         </w:rPr>
         <w:t>La construcción de la primera bicicleta con pedales se atribuye al </w:t>
       </w:r>
-      <w:hyperlink r:id="rId93" w:tooltip="Escocia" w:history="1">
+      <w:hyperlink r:id="rId91" w:tooltip="Escocia" w:history="1">
         <w:r>
           <w:rPr>
             <w:sz w:val="24"/>
@@ -5679,7 +5738,7 @@
         </w:rPr>
         <w:t> </w:t>
       </w:r>
-      <w:hyperlink r:id="rId94" w:tooltip="Kirkpatrick Macmillan (aún no redactado)" w:history="1">
+      <w:hyperlink r:id="rId92" w:tooltip="Kirkpatrick Macmillan (aún no redactado)" w:history="1">
         <w:r>
           <w:rPr>
             <w:sz w:val="24"/>
@@ -5695,7 +5754,7 @@
         </w:rPr>
         <w:t>, en el año </w:t>
       </w:r>
-      <w:hyperlink r:id="rId95" w:tooltip="1839" w:history="1">
+      <w:hyperlink r:id="rId93" w:tooltip="1839" w:history="1">
         <w:r>
           <w:rPr>
             <w:sz w:val="24"/>
@@ -5711,7 +5770,7 @@
         </w:rPr>
         <w:t>. Una copia de la bicicleta de Macmillan se exhibe en el Museo de Ciencias en </w:t>
       </w:r>
-      <w:hyperlink r:id="rId96" w:tooltip="Londres" w:history="1">
+      <w:hyperlink r:id="rId94" w:tooltip="Londres" w:history="1">
         <w:r>
           <w:rPr>
             <w:sz w:val="24"/>
@@ -5727,7 +5786,7 @@
         </w:rPr>
         <w:t>, </w:t>
       </w:r>
-      <w:hyperlink r:id="rId97" w:tooltip="Inglaterra" w:history="1">
+      <w:hyperlink r:id="rId95" w:tooltip="Inglaterra" w:history="1">
         <w:r>
           <w:rPr>
             <w:sz w:val="24"/>
@@ -5743,7 +5802,7 @@
         </w:rPr>
         <w:t>. Macmillan nunca patentó el invento, que posteriormente fue copiado en </w:t>
       </w:r>
-      <w:hyperlink r:id="rId98" w:tooltip="1846" w:history="1">
+      <w:hyperlink r:id="rId96" w:tooltip="1846" w:history="1">
         <w:r>
           <w:rPr>
             <w:sz w:val="24"/>
@@ -5759,7 +5818,7 @@
         </w:rPr>
         <w:t> por </w:t>
       </w:r>
-      <w:hyperlink r:id="rId99" w:tooltip="Gavin Dalzell (aún no redactado)" w:history="1">
+      <w:hyperlink r:id="rId97" w:tooltip="Gavin Dalzell (aún no redactado)" w:history="1">
         <w:r>
           <w:rPr>
             <w:sz w:val="24"/>
@@ -5775,7 +5834,7 @@
         </w:rPr>
         <w:t> de </w:t>
       </w:r>
-      <w:hyperlink r:id="rId100" w:tooltip="Lesmahagow (aún no redactado)" w:history="1">
+      <w:hyperlink r:id="rId98" w:tooltip="Lesmahagow (aún no redactado)" w:history="1">
         <w:r>
           <w:rPr>
             <w:sz w:val="24"/>
@@ -5791,7 +5850,7 @@
         </w:rPr>
         <w:t>, quien lo difundió tan ampliamente que fue considerado durante cincuenta años el inventor de la bicicleta.</w:t>
       </w:r>
-      <w:hyperlink r:id="rId101" w:anchor="cite_note-4" w:history="1">
+      <w:hyperlink r:id="rId99" w:anchor="cite_note-4" w:history="1">
         <w:r>
           <w:rPr>
             <w:sz w:val="24"/>
@@ -5817,7 +5876,7 @@
         </w:rPr>
         <w:t>Cerca de </w:t>
       </w:r>
-      <w:hyperlink r:id="rId102" w:tooltip="1890" w:history="1">
+      <w:hyperlink r:id="rId100" w:tooltip="1890" w:history="1">
         <w:r>
           <w:rPr>
             <w:sz w:val="24"/>
@@ -5833,7 +5892,7 @@
         </w:rPr>
         <w:t>, el inglés </w:t>
       </w:r>
-      <w:hyperlink r:id="rId103" w:tooltip="John Boyd Dunlop" w:history="1">
+      <w:hyperlink r:id="rId101" w:tooltip="John Boyd Dunlop" w:history="1">
         <w:r>
           <w:rPr>
             <w:sz w:val="24"/>
@@ -5961,8 +6020,9 @@
           <w:szCs w:val="16"/>
           <w:lang w:val="es-ES"/>
         </w:rPr>
+        <w:lastRenderedPageBreak/>
         <w:drawing>
-          <wp:inline distT="0" distB="0" distL="0" distR="0" wp14:anchorId="2FA1FEC8" wp14:editId="74B8186B">
+          <wp:inline distT="0" distB="0" distL="0" distR="0">
             <wp:extent cx="5100955" cy="3040471"/>
             <wp:effectExtent l="0" t="0" r="0" b="0"/>
             <wp:docPr id="72" name="Imagen 72" descr="http://upload.wikimedia.org/wikipedia/commons/thumb/b/b5/Bicycle_evolution-es.svg/650px-Bicycle_evolution-es.svg.png"/>
@@ -5974,17 +6034,17 @@
                 <pic:pic xmlns:pic="http://schemas.openxmlformats.org/drawingml/2006/picture">
                   <pic:nvPicPr>
                     <pic:cNvPr id="0" name="Picture 13" descr="http://upload.wikimedia.org/wikipedia/commons/thumb/b/b5/Bicycle_evolution-es.svg/650px-Bicycle_evolution-es.svg.png">
-                      <a:hlinkClick r:id="rId104"/>
+                      <a:hlinkClick r:id="rId102"/>
                     </pic:cNvPr>
                     <pic:cNvPicPr>
                       <a:picLocks noChangeAspect="1" noChangeArrowheads="1"/>
                     </pic:cNvPicPr>
                   </pic:nvPicPr>
                   <pic:blipFill>
-                    <a:blip r:embed="rId105">
+                    <a:blip r:embed="rId103">
                       <a:extLst>
                         <a:ext uri="{28A0092B-C50C-407E-A947-70E740481C1C}">
-                          <a14:useLocalDpi xmlns:a14="http://schemas.microsoft.com/office/drawing/2010/main" val="0"/>
+                          <a14:useLocalDpi xmlns="" xmlns:wpc="http://schemas.microsoft.com/office/word/2010/wordprocessingCanvas" xmlns:mo="http://schemas.microsoft.com/office/mac/office/2008/main" xmlns:mc="http://schemas.openxmlformats.org/markup-compatibility/2006" xmlns:mv="urn:schemas-microsoft-com:mac:vml" xmlns:o="urn:schemas-microsoft-com:office:office" xmlns:v="urn:schemas-microsoft-com:vml" xmlns:wp14="http://schemas.microsoft.com/office/word/2010/wordprocessingDrawing" xmlns:w10="urn:schemas-microsoft-com:office:word" xmlns:w="http://schemas.openxmlformats.org/wordprocessingml/2006/main" xmlns:w14="http://schemas.microsoft.com/office/word/2010/wordml" xmlns:wpg="http://schemas.microsoft.com/office/word/2010/wordprocessingGroup" xmlns:wpi="http://schemas.microsoft.com/office/word/2010/wordprocessingInk" xmlns:wps="http://schemas.microsoft.com/office/word/2010/wordprocessingShape" xmlns:a14="http://schemas.microsoft.com/office/drawing/2010/main" val="0"/>
                         </a:ext>
                       </a:extLst>
                     </a:blip>
@@ -6159,7 +6219,7 @@
         </w:rPr>
         <w:t>: </w:t>
       </w:r>
-      <w:hyperlink r:id="rId106" w:tooltip="Transporte" w:history="1">
+      <w:hyperlink r:id="rId104" w:tooltip="Transporte" w:history="1">
         <w:r>
           <w:rPr>
             <w:sz w:val="24"/>
@@ -6175,7 +6235,7 @@
         </w:rPr>
         <w:t>, </w:t>
       </w:r>
-      <w:hyperlink r:id="rId107" w:tooltip="Bicicleta de conmutaje" w:history="1">
+      <w:hyperlink r:id="rId105" w:tooltip="Bicicleta de conmutaje" w:history="1">
         <w:r>
           <w:rPr>
             <w:sz w:val="24"/>
@@ -6191,13 +6251,27 @@
         </w:rPr>
         <w:t> y </w:t>
       </w:r>
-      <w:hyperlink r:id="rId108" w:tooltip="Bicleta utilitaria (aún no redactado)" w:history="1">
+      <w:hyperlink r:id="rId106" w:tooltip="Bicleta utilitaria (aún no redactado)" w:history="1">
         <w:r>
           <w:rPr>
             <w:sz w:val="24"/>
             <w:szCs w:val="24"/>
           </w:rPr>
-          <w:t>bicleta utilitaria</w:t>
+          <w:t>bic</w:t>
+        </w:r>
+        <w:r>
+          <w:rPr>
+            <w:sz w:val="24"/>
+            <w:szCs w:val="24"/>
+          </w:rPr>
+          <w:t>ic</w:t>
+        </w:r>
+        <w:r>
+          <w:rPr>
+            <w:sz w:val="24"/>
+            <w:szCs w:val="24"/>
+          </w:rPr>
+          <w:t>leta utilitaria</w:t>
         </w:r>
       </w:hyperlink>
     </w:p>
@@ -6229,7 +6303,7 @@
         </w:rPr>
         <w:t>: </w:t>
       </w:r>
-      <w:hyperlink r:id="rId109" w:tooltip="Correo" w:history="1">
+      <w:hyperlink r:id="rId107" w:tooltip="Correo" w:history="1">
         <w:r>
           <w:rPr>
             <w:sz w:val="24"/>
@@ -6245,7 +6319,7 @@
         </w:rPr>
         <w:t>, </w:t>
       </w:r>
-      <w:hyperlink r:id="rId110" w:tooltip="Paramedicina (aún no redactado)" w:history="1">
+      <w:hyperlink r:id="rId108" w:tooltip="Paramedicina (aún no redactado)" w:history="1">
         <w:r>
           <w:rPr>
             <w:sz w:val="24"/>
@@ -6261,7 +6335,7 @@
         </w:rPr>
         <w:t>, </w:t>
       </w:r>
-      <w:hyperlink r:id="rId111" w:tooltip="Bicicleta de policía (aún no redactado)" w:history="1">
+      <w:hyperlink r:id="rId109" w:tooltip="Bicicleta de policía (aún no redactado)" w:history="1">
         <w:r>
           <w:rPr>
             <w:sz w:val="24"/>
@@ -6277,7 +6351,7 @@
         </w:rPr>
         <w:t>, </w:t>
       </w:r>
-      <w:hyperlink r:id="rId112" w:tooltip="Mensajero ciclista (aún no redactado)" w:history="1">
+      <w:hyperlink r:id="rId110" w:tooltip="Mensajero ciclista (aún no redactado)" w:history="1">
         <w:r>
           <w:rPr>
             <w:sz w:val="24"/>
@@ -6293,7 +6367,7 @@
         </w:rPr>
         <w:t>, y </w:t>
       </w:r>
-      <w:hyperlink r:id="rId113" w:tooltip="Distribución" w:history="1">
+      <w:hyperlink r:id="rId111" w:tooltip="Distribución" w:history="1">
         <w:r>
           <w:rPr>
             <w:sz w:val="24"/>
@@ -6338,7 +6412,7 @@
         </w:rPr>
         <w:t>: </w:t>
       </w:r>
-      <w:hyperlink r:id="rId114" w:tooltip="Cicloturismo" w:history="1">
+      <w:hyperlink r:id="rId112" w:tooltip="Cicloturismo" w:history="1">
         <w:r>
           <w:rPr>
             <w:sz w:val="24"/>
@@ -6354,7 +6428,7 @@
         </w:rPr>
         <w:t>, </w:t>
       </w:r>
-      <w:hyperlink r:id="rId115" w:tooltip="Bicicleta de montaña" w:history="1">
+      <w:hyperlink r:id="rId113" w:tooltip="Bicicleta de montaña" w:history="1">
         <w:r>
           <w:rPr>
             <w:sz w:val="24"/>
@@ -6370,7 +6444,7 @@
         </w:rPr>
         <w:t>, </w:t>
       </w:r>
-      <w:hyperlink r:id="rId116" w:tooltip="BMX" w:history="1">
+      <w:hyperlink r:id="rId114" w:tooltip="BMX" w:history="1">
         <w:r>
           <w:rPr>
             <w:sz w:val="24"/>
@@ -6386,7 +6460,7 @@
         </w:rPr>
         <w:t>, </w:t>
       </w:r>
-      <w:hyperlink r:id="rId117" w:tooltip="Fitness" w:history="1">
+      <w:hyperlink r:id="rId115" w:tooltip="Fitness" w:history="1">
         <w:r>
           <w:rPr>
             <w:sz w:val="24"/>
@@ -6416,7 +6490,7 @@
           <w:szCs w:val="24"/>
         </w:rPr>
       </w:pPr>
-      <w:hyperlink r:id="rId118" w:tooltip="Ciclismo" w:history="1">
+      <w:hyperlink r:id="rId116" w:tooltip="Ciclismo" w:history="1">
         <w:r>
           <w:rPr>
             <w:b/>
@@ -6433,7 +6507,7 @@
         </w:rPr>
         <w:t>: </w:t>
       </w:r>
-      <w:hyperlink r:id="rId119" w:tooltip="Ciclismo en pista" w:history="1">
+      <w:hyperlink r:id="rId117" w:tooltip="Ciclismo en pista" w:history="1">
         <w:r>
           <w:rPr>
             <w:sz w:val="24"/>
@@ -6449,7 +6523,7 @@
         </w:rPr>
         <w:t>, </w:t>
       </w:r>
-      <w:hyperlink r:id="rId120" w:tooltip="Criterium (aún no redactado)" w:history="1">
+      <w:hyperlink r:id="rId118" w:tooltip="Criterium (aún no redactado)" w:history="1">
         <w:r>
           <w:rPr>
             <w:sz w:val="24"/>
@@ -6465,7 +6539,7 @@
         </w:rPr>
         <w:t>, </w:t>
       </w:r>
-      <w:hyperlink r:id="rId121" w:tooltip="Rodillos de bicicleta (aún no redactado)" w:history="1">
+      <w:hyperlink r:id="rId119" w:tooltip="Rodillos de bicicleta (aún no redactado)" w:history="1">
         <w:r>
           <w:rPr>
             <w:sz w:val="24"/>
@@ -6481,7 +6555,7 @@
         </w:rPr>
         <w:t> y </w:t>
       </w:r>
-      <w:hyperlink r:id="rId122" w:tooltip="Competición contrarreloj" w:history="1">
+      <w:hyperlink r:id="rId120" w:tooltip="Competición contrarreloj" w:history="1">
         <w:r>
           <w:rPr>
             <w:sz w:val="24"/>
@@ -6497,7 +6571,7 @@
         </w:rPr>
         <w:t> de eventos multietapa (vueltas ciclistas) como el </w:t>
       </w:r>
-      <w:hyperlink r:id="rId123" w:tooltip="Tour de California" w:history="1">
+      <w:hyperlink r:id="rId121" w:tooltip="Tour de California" w:history="1">
         <w:r>
           <w:rPr>
             <w:sz w:val="24"/>
@@ -6513,7 +6587,7 @@
         </w:rPr>
         <w:t>,</w:t>
       </w:r>
-      <w:hyperlink r:id="rId124" w:tooltip="Giro d'Italia" w:history="1">
+      <w:hyperlink r:id="rId122" w:tooltip="Giro d'Italia" w:history="1">
         <w:r>
           <w:rPr>
             <w:sz w:val="24"/>
@@ -6529,7 +6603,7 @@
         </w:rPr>
         <w:t>, </w:t>
       </w:r>
-      <w:hyperlink r:id="rId125" w:tooltip="Tour de France" w:history="1">
+      <w:hyperlink r:id="rId123" w:tooltip="Tour de France" w:history="1">
         <w:r>
           <w:rPr>
             <w:sz w:val="24"/>
@@ -6545,7 +6619,7 @@
         </w:rPr>
         <w:t>, la </w:t>
       </w:r>
-      <w:hyperlink r:id="rId126" w:tooltip="Vuelta a España" w:history="1">
+      <w:hyperlink r:id="rId124" w:tooltip="Vuelta a España" w:history="1">
         <w:r>
           <w:rPr>
             <w:sz w:val="24"/>
@@ -6561,7 +6635,7 @@
         </w:rPr>
         <w:t>, la </w:t>
       </w:r>
-      <w:hyperlink r:id="rId127" w:tooltip="Volta a Portugal (aún no redactado)" w:history="1">
+      <w:hyperlink r:id="rId125" w:tooltip="Volta a Portugal (aún no redactado)" w:history="1">
         <w:r>
           <w:rPr>
             <w:sz w:val="24"/>
@@ -6635,7 +6709,7 @@
         </w:rPr>
         <w:t>: entretenimiento y actuación, ej. </w:t>
       </w:r>
-      <w:hyperlink r:id="rId128" w:tooltip="Ciclismo artístico" w:history="1">
+      <w:hyperlink r:id="rId126" w:tooltip="Ciclismo artístico" w:history="1">
         <w:r>
           <w:rPr>
             <w:sz w:val="24"/>
@@ -6731,7 +6805,7 @@
         </w:rPr>
         <w:t>Bicicleta todo terreno aparcada en una calle de </w:t>
       </w:r>
-      <w:hyperlink r:id="rId129" w:tooltip="Barcelona" w:history="1">
+      <w:hyperlink r:id="rId127" w:tooltip="Barcelona" w:history="1">
         <w:r>
           <w:rPr>
             <w:sz w:val="24"/>
@@ -6762,9 +6836,10 @@
           <w:sz w:val="24"/>
           <w:szCs w:val="24"/>
         </w:rPr>
+        <w:lastRenderedPageBreak/>
         <w:t>Existen diversas modalidades </w:t>
       </w:r>
-      <w:hyperlink r:id="rId130" w:tooltip="Deporte" w:history="1">
+      <w:hyperlink r:id="rId128" w:tooltip="Deporte" w:history="1">
         <w:r>
           <w:rPr>
             <w:sz w:val="24"/>
@@ -6780,7 +6855,7 @@
         </w:rPr>
         <w:t>, englobadas dentro del </w:t>
       </w:r>
-      <w:hyperlink r:id="rId131" w:tooltip="Ciclismo" w:history="1">
+      <w:hyperlink r:id="rId129" w:tooltip="Ciclismo" w:history="1">
         <w:r>
           <w:rPr>
             <w:sz w:val="24"/>
@@ -6796,7 +6871,7 @@
         </w:rPr>
         <w:t>, que se practican con este </w:t>
       </w:r>
-      <w:hyperlink r:id="rId132" w:tooltip="Vehículo" w:history="1">
+      <w:hyperlink r:id="rId130" w:tooltip="Vehículo" w:history="1">
         <w:r>
           <w:rPr>
             <w:sz w:val="24"/>
@@ -6857,7 +6932,7 @@
           <w:lang w:eastAsia="es-ES"/>
         </w:rPr>
         <w:drawing>
-          <wp:anchor distT="0" distB="0" distL="114300" distR="114300" simplePos="0" relativeHeight="251681792" behindDoc="0" locked="0" layoutInCell="1" allowOverlap="1" wp14:anchorId="558DB1F0" wp14:editId="37F021C6">
+          <wp:anchor distT="0" distB="0" distL="114300" distR="114300" simplePos="0" relativeHeight="251681792" behindDoc="0" locked="0" layoutInCell="1" allowOverlap="1">
             <wp:simplePos x="0" y="0"/>
             <wp:positionH relativeFrom="column">
               <wp:posOffset>2863850</wp:posOffset>
@@ -6877,17 +6952,17 @@
                 <pic:pic xmlns:pic="http://schemas.openxmlformats.org/drawingml/2006/picture">
                   <pic:nvPicPr>
                     <pic:cNvPr id="0" name="Picture 19" descr="http://upload.wikimedia.org/wikipedia/commons/thumb/e/e8/Batavus_6.jpg/200px-Batavus_6.jpg">
-                      <a:hlinkClick r:id="rId133"/>
+                      <a:hlinkClick r:id="rId131"/>
                     </pic:cNvPr>
                     <pic:cNvPicPr>
                       <a:picLocks noChangeAspect="1" noChangeArrowheads="1"/>
                     </pic:cNvPicPr>
                   </pic:nvPicPr>
                   <pic:blipFill>
-                    <a:blip r:embed="rId134">
+                    <a:blip r:embed="rId132">
                       <a:extLst>
                         <a:ext uri="{28A0092B-C50C-407E-A947-70E740481C1C}">
-                          <a14:useLocalDpi xmlns:a14="http://schemas.microsoft.com/office/drawing/2010/main" val="0"/>
+                          <a14:useLocalDpi xmlns="" xmlns:wpc="http://schemas.microsoft.com/office/word/2010/wordprocessingCanvas" xmlns:mo="http://schemas.microsoft.com/office/mac/office/2008/main" xmlns:mc="http://schemas.openxmlformats.org/markup-compatibility/2006" xmlns:mv="urn:schemas-microsoft-com:mac:vml" xmlns:o="urn:schemas-microsoft-com:office:office" xmlns:v="urn:schemas-microsoft-com:vml" xmlns:wp14="http://schemas.microsoft.com/office/word/2010/wordprocessingDrawing" xmlns:w10="urn:schemas-microsoft-com:office:word" xmlns:w="http://schemas.openxmlformats.org/wordprocessingml/2006/main" xmlns:w14="http://schemas.microsoft.com/office/word/2010/wordml" xmlns:wpg="http://schemas.microsoft.com/office/word/2010/wordprocessingGroup" xmlns:wpi="http://schemas.microsoft.com/office/word/2010/wordprocessingInk" xmlns:wps="http://schemas.microsoft.com/office/word/2010/wordprocessingShape" xmlns:a14="http://schemas.microsoft.com/office/drawing/2010/main" val="0"/>
                         </a:ext>
                       </a:extLst>
                     </a:blip>
@@ -6912,12 +6987,6 @@
                 </pic:pic>
               </a:graphicData>
             </a:graphic>
-            <wp14:sizeRelH relativeFrom="page">
-              <wp14:pctWidth>0</wp14:pctWidth>
-            </wp14:sizeRelH>
-            <wp14:sizeRelV relativeFrom="page">
-              <wp14:pctHeight>0</wp14:pctHeight>
-            </wp14:sizeRelV>
           </wp:anchor>
         </w:drawing>
       </w:r>
@@ -6928,7 +6997,7 @@
         </w:rPr>
         <w:t>La bicicleta es el medio de </w:t>
       </w:r>
-      <w:hyperlink r:id="rId135" w:tooltip="Transporte" w:history="1">
+      <w:hyperlink r:id="rId133" w:tooltip="Transporte" w:history="1">
         <w:r>
           <w:rPr>
             <w:sz w:val="24"/>
@@ -6944,7 +7013,7 @@
         </w:rPr>
         <w:t> personal preferido por muchas personas en todo el mundo. 800 millones de bicicletas son utilizadas diariamente en el mundo, la mayoría son bicicletas domésticas y </w:t>
       </w:r>
-      <w:hyperlink r:id="rId136" w:tooltip="Bicicleta playera" w:history="1">
+      <w:hyperlink r:id="rId134" w:tooltip="Bicicleta playera" w:history="1">
         <w:r>
           <w:rPr>
             <w:sz w:val="24"/>
@@ -6960,7 +7029,7 @@
         </w:rPr>
         <w:t>, también descritas como «bicicleta urbana» o City-bike (ver: </w:t>
       </w:r>
-      <w:hyperlink r:id="rId137" w:anchor="Otras_bicicletas" w:tooltip="Bicicleta" w:history="1">
+      <w:hyperlink r:id="rId135" w:anchor="Otras_bicicletas" w:tooltip="Bicicleta" w:history="1">
         <w:r>
           <w:rPr>
             <w:sz w:val="24"/>
@@ -6976,7 +7045,7 @@
         </w:rPr>
         <w:t>), dedicadas a todo tipo de usos cotidianos donde debemos enfrentarnos a muchos trayectos pequeños que se pueden recorrer cuatro veces más rápidos que a pie. Destaca su énfasis en la comodidad a costa del peso, con </w:t>
       </w:r>
-      <w:hyperlink r:id="rId138" w:tooltip="en:File:Gary Fisher Simple City 3 set I .jpg" w:history="1">
+      <w:hyperlink r:id="rId136" w:tooltip="en:File:Gary Fisher Simple City 3 set I .jpg" w:history="1">
         <w:r>
           <w:rPr>
             <w:sz w:val="24"/>
@@ -6992,7 +7061,7 @@
         </w:rPr>
         <w:t> y </w:t>
       </w:r>
-      <w:hyperlink r:id="rId139" w:tooltip="en:File:Gary Fisher Simple City 3 set II.jpg" w:history="1">
+      <w:hyperlink r:id="rId137" w:tooltip="en:File:Gary Fisher Simple City 3 set II.jpg" w:history="1">
         <w:r>
           <w:rPr>
             <w:sz w:val="24"/>
@@ -7008,7 +7077,7 @@
         </w:rPr>
         <w:t> cómodos, sistemas de </w:t>
       </w:r>
-      <w:hyperlink r:id="rId140" w:tooltip="Cambios internos" w:history="1">
+      <w:hyperlink r:id="rId138" w:tooltip="Cambios internos" w:history="1">
         <w:r>
           <w:rPr>
             <w:sz w:val="24"/>
@@ -7018,13 +7087,16 @@
         </w:r>
       </w:hyperlink>
       <w:r>
+        <w:t xml:space="preserve"> </w:t>
+      </w:r>
+      <w:r>
         <w:rPr>
           <w:sz w:val="24"/>
           <w:szCs w:val="24"/>
         </w:rPr>
         <w:t>integrados en el propio </w:t>
       </w:r>
-      <w:hyperlink r:id="rId141" w:tooltip="Buje" w:history="1">
+      <w:hyperlink r:id="rId139" w:tooltip="Buje" w:history="1">
         <w:r>
           <w:rPr>
             <w:sz w:val="24"/>
@@ -7040,7 +7112,7 @@
         </w:rPr>
         <w:t>, o de </w:t>
       </w:r>
-      <w:hyperlink r:id="rId142" w:tooltip="Bicicleta monomarcha" w:history="1">
+      <w:hyperlink r:id="rId140" w:tooltip="Bicicleta monomarcha" w:history="1">
         <w:r>
           <w:rPr>
             <w:sz w:val="24"/>
@@ -7056,7 +7128,7 @@
         </w:rPr>
         <w:t>, </w:t>
       </w:r>
-      <w:hyperlink r:id="rId143" w:tooltip="en:File:Bicicleta naranja 3.jpg" w:history="1">
+      <w:hyperlink r:id="rId141" w:tooltip="en:File:Bicicleta naranja 3.jpg" w:history="1">
         <w:r>
           <w:rPr>
             <w:sz w:val="24"/>
@@ -7070,17 +7142,16 @@
           <w:sz w:val="24"/>
           <w:szCs w:val="24"/>
         </w:rPr>
-        <w:t xml:space="preserve">, además de contar </w:t>
-      </w:r>
-      <w:r>
-        <w:rPr>
-          <w:sz w:val="24"/>
-          <w:szCs w:val="24"/>
-        </w:rPr>
-        <w:lastRenderedPageBreak/>
-        <w:t>generalmente con una o más</w:t>
-      </w:r>
-      <w:hyperlink r:id="rId144" w:tooltip="en:File:Pashley wicker basket.jpg" w:history="1">
+        <w:t>, además de contar generalmente con una o más</w:t>
+      </w:r>
+      <w:r>
+        <w:rPr>
+          <w:sz w:val="24"/>
+          <w:szCs w:val="24"/>
+        </w:rPr>
+        <w:t xml:space="preserve"> </w:t>
+      </w:r>
+      <w:hyperlink r:id="rId142" w:tooltip="en:File:Pashley wicker basket.jpg" w:history="1">
         <w:r>
           <w:rPr>
             <w:sz w:val="24"/>
@@ -7096,7 +7167,7 @@
         </w:rPr>
         <w:t> para el transporte de objetos. También es común que tengan accesorios urbanos como </w:t>
       </w:r>
-      <w:hyperlink r:id="rId145" w:tooltip="en:File:Aspice Christophorum....jpg" w:history="1">
+      <w:hyperlink r:id="rId143" w:tooltip="en:File:Aspice Christophorum....jpg" w:history="1">
         <w:r>
           <w:rPr>
             <w:sz w:val="24"/>
@@ -7112,7 +7183,7 @@
         </w:rPr>
         <w:t>, </w:t>
       </w:r>
-      <w:hyperlink r:id="rId146" w:tooltip="en:File:Bike O Lock Japan.jpg" w:history="1">
+      <w:hyperlink r:id="rId144" w:tooltip="en:File:Bike O Lock Japan.jpg" w:history="1">
         <w:r>
           <w:rPr>
             <w:sz w:val="24"/>
@@ -7128,7 +7199,14 @@
         </w:rPr>
         <w:t>,</w:t>
       </w:r>
-      <w:hyperlink r:id="rId147" w:tooltip="en:File:2009-11-28-fahrradmesse-by-RalfR-14.jpg" w:history="1">
+      <w:r>
+        <w:rPr>
+          <w:sz w:val="24"/>
+          <w:szCs w:val="24"/>
+        </w:rPr>
+        <w:t xml:space="preserve"> </w:t>
+      </w:r>
+      <w:hyperlink r:id="rId145" w:tooltip="en:File:2009-11-28-fahrradmesse-by-RalfR-14.jpg" w:history="1">
         <w:r>
           <w:rPr>
             <w:sz w:val="24"/>
@@ -7144,7 +7222,7 @@
         </w:rPr>
         <w:t> y </w:t>
       </w:r>
-      <w:hyperlink r:id="rId148" w:anchor="Retrorreflectores_como_elemento_de_seguridad" w:tooltip="Retrorreflector" w:history="1">
+      <w:hyperlink r:id="rId146" w:anchor="Retrorreflectores_como_elemento_de_seguridad" w:tooltip="Retrorreflector" w:history="1">
         <w:r>
           <w:rPr>
             <w:sz w:val="24"/>
@@ -7177,7 +7255,7 @@
         </w:rPr>
         <w:t>Las bicicletas tradicionales también están en auge en Europa, siguiendo el arquetipo del diseño clásico aunque con componentes modernos y ligeros. Entre estos se encuentran los modelos de </w:t>
       </w:r>
-      <w:hyperlink r:id="rId149" w:tooltip="Batavus" w:history="1">
+      <w:hyperlink r:id="rId147" w:tooltip="Batavus" w:history="1">
         <w:r>
           <w:rPr>
             <w:sz w:val="24"/>
@@ -7193,7 +7271,7 @@
         </w:rPr>
         <w:t>, </w:t>
       </w:r>
-      <w:hyperlink r:id="rId150" w:tooltip="Bicicletas Gazelle" w:history="1">
+      <w:hyperlink r:id="rId148" w:tooltip="Bicicletas Gazelle" w:history="1">
         <w:r>
           <w:rPr>
             <w:sz w:val="24"/>
@@ -7209,7 +7287,7 @@
         </w:rPr>
         <w:t>, </w:t>
       </w:r>
-      <w:hyperlink r:id="rId151" w:tooltip="Bicicletas Kronan" w:history="1">
+      <w:hyperlink r:id="rId149" w:tooltip="Bicicletas Kronan" w:history="1">
         <w:r>
           <w:rPr>
             <w:sz w:val="24"/>
@@ -7225,7 +7303,7 @@
         </w:rPr>
         <w:t> y </w:t>
       </w:r>
-      <w:hyperlink r:id="rId152" w:tooltip="Pashley Cycles" w:history="1">
+      <w:hyperlink r:id="rId150" w:tooltip="Pashley Cycles" w:history="1">
         <w:r>
           <w:rPr>
             <w:sz w:val="24"/>
@@ -7241,7 +7319,7 @@
         </w:rPr>
         <w:t>entre muchos otros, que abundan en ciudades como </w:t>
       </w:r>
-      <w:hyperlink r:id="rId153" w:tooltip="Ámsterdam" w:history="1">
+      <w:hyperlink r:id="rId151" w:tooltip="Ámsterdam" w:history="1">
         <w:r>
           <w:rPr>
             <w:sz w:val="24"/>
@@ -7257,7 +7335,7 @@
         </w:rPr>
         <w:t> y </w:t>
       </w:r>
-      <w:hyperlink r:id="rId154" w:tooltip="Copenhague" w:history="1">
+      <w:hyperlink r:id="rId152" w:tooltip="Copenhague" w:history="1">
         <w:r>
           <w:rPr>
             <w:sz w:val="24"/>
@@ -7273,7 +7351,7 @@
         </w:rPr>
         <w:t>. Otro modelo que se encuentra en las grandes ciudades son las </w:t>
       </w:r>
-      <w:hyperlink r:id="rId155" w:anchor="La_bicicleta_plegable" w:tooltip="Bicicleta" w:history="1">
+      <w:hyperlink r:id="rId153" w:anchor="La_bicicleta_plegable" w:tooltip="Bicicleta" w:history="1">
         <w:r>
           <w:rPr>
             <w:sz w:val="24"/>
@@ -7289,7 +7367,7 @@
         </w:rPr>
         <w:t> como la también clásica </w:t>
       </w:r>
-      <w:hyperlink r:id="rId156" w:tooltip="Bicicleta Brompton" w:history="1">
+      <w:hyperlink r:id="rId154" w:tooltip="Bicicleta Brompton" w:history="1">
         <w:r>
           <w:rPr>
             <w:sz w:val="24"/>
@@ -7305,7 +7383,7 @@
         </w:rPr>
         <w:t>, cuyos simpáticos y compactos diseños optimizan su utilización combinándola con el </w:t>
       </w:r>
-      <w:hyperlink r:id="rId157" w:tooltip="Transporte público" w:history="1">
+      <w:hyperlink r:id="rId155" w:tooltip="Transporte público" w:history="1">
         <w:r>
           <w:rPr>
             <w:sz w:val="24"/>
@@ -7383,7 +7461,7 @@
           <w:lang w:val="es-ES"/>
         </w:rPr>
         <w:drawing>
-          <wp:anchor distT="0" distB="0" distL="114300" distR="114300" simplePos="0" relativeHeight="251683840" behindDoc="0" locked="0" layoutInCell="1" allowOverlap="1" wp14:anchorId="3DFFF3E0" wp14:editId="0D34907E">
+          <wp:anchor distT="0" distB="0" distL="114300" distR="114300" simplePos="0" relativeHeight="251683840" behindDoc="0" locked="0" layoutInCell="1" allowOverlap="1">
             <wp:simplePos x="0" y="0"/>
             <wp:positionH relativeFrom="column">
               <wp:posOffset>2794000</wp:posOffset>
@@ -7403,17 +7481,17 @@
                 <pic:pic xmlns:pic="http://schemas.openxmlformats.org/drawingml/2006/picture">
                   <pic:nvPicPr>
                     <pic:cNvPr id="0" name="Picture 25" descr="http://upload.wikimedia.org/wikipedia/commons/thumb/d/d0/Moyer_Cycles_I.jpg/200px-Moyer_Cycles_I.jpg">
-                      <a:hlinkClick r:id="rId158"/>
+                      <a:hlinkClick r:id="rId156"/>
                     </pic:cNvPr>
                     <pic:cNvPicPr>
                       <a:picLocks noChangeAspect="1" noChangeArrowheads="1"/>
                     </pic:cNvPicPr>
                   </pic:nvPicPr>
                   <pic:blipFill>
-                    <a:blip r:embed="rId159">
+                    <a:blip r:embed="rId157">
                       <a:extLst>
                         <a:ext uri="{28A0092B-C50C-407E-A947-70E740481C1C}">
-                          <a14:useLocalDpi xmlns:a14="http://schemas.microsoft.com/office/drawing/2010/main" val="0"/>
+                          <a14:useLocalDpi xmlns="" xmlns:wpc="http://schemas.microsoft.com/office/word/2010/wordprocessingCanvas" xmlns:mo="http://schemas.microsoft.com/office/mac/office/2008/main" xmlns:mc="http://schemas.openxmlformats.org/markup-compatibility/2006" xmlns:mv="urn:schemas-microsoft-com:mac:vml" xmlns:o="urn:schemas-microsoft-com:office:office" xmlns:v="urn:schemas-microsoft-com:vml" xmlns:wp14="http://schemas.microsoft.com/office/word/2010/wordprocessingDrawing" xmlns:w10="urn:schemas-microsoft-com:office:word" xmlns:w="http://schemas.openxmlformats.org/wordprocessingml/2006/main" xmlns:w14="http://schemas.microsoft.com/office/word/2010/wordml" xmlns:wpg="http://schemas.microsoft.com/office/word/2010/wordprocessingGroup" xmlns:wpi="http://schemas.microsoft.com/office/word/2010/wordprocessingInk" xmlns:wps="http://schemas.microsoft.com/office/word/2010/wordprocessingShape" xmlns:a14="http://schemas.microsoft.com/office/drawing/2010/main" val="0"/>
                         </a:ext>
                       </a:extLst>
                     </a:blip>
@@ -7438,12 +7516,6 @@
                 </pic:pic>
               </a:graphicData>
             </a:graphic>
-            <wp14:sizeRelH relativeFrom="page">
-              <wp14:pctWidth>0</wp14:pctWidth>
-            </wp14:sizeRelH>
-            <wp14:sizeRelV relativeFrom="page">
-              <wp14:pctHeight>0</wp14:pctHeight>
-            </wp14:sizeRelV>
           </wp:anchor>
         </w:drawing>
       </w:r>
@@ -7454,18 +7526,28 @@
           <w:szCs w:val="24"/>
           <w:lang w:val="es-ES" w:eastAsia="en-US"/>
         </w:rPr>
-        <w:t>La bicicleta de montaña o bicicleta todo terreno (BTT) es una bicicleta destinada para el ámbito deportivo en terrenos agrestes, por lo que la resistencia de sus partes es un punto principal, también lo es la protección de sus partes al lodo y la tierra, también cuenta con varias relaciones de transmisión para adaptar el pedaleo a las condiciones del terreno. Deportes practicados son el</w:t>
+        <w:t xml:space="preserve">La bicicleta de montaña o bicicleta todo terreno (BTT) es una bicicleta destinada para el ámbito deportivo en terrenos agrestes, por lo que la resistencia de sus partes es un punto principal, también lo es la protección de sus partes al </w:t>
       </w:r>
       <w:r>
         <w:rPr>
           <w:rFonts w:asciiTheme="minorHAnsi" w:hAnsiTheme="minorHAnsi" w:cstheme="minorBidi"/>
           <w:sz w:val="24"/>
           <w:szCs w:val="24"/>
+          <w:lang w:val="es-ES" w:eastAsia="en-US"/>
+        </w:rPr>
+        <w:lastRenderedPageBreak/>
+        <w:t>lodo y la tierra, también cuenta con varias relaciones de transmisión para adaptar el pedaleo a las condiciones del terreno. Deportes practicados son el</w:t>
+      </w:r>
+      <w:r>
+        <w:rPr>
+          <w:rFonts w:asciiTheme="minorHAnsi" w:hAnsiTheme="minorHAnsi" w:cstheme="minorBidi"/>
+          <w:sz w:val="24"/>
+          <w:szCs w:val="24"/>
           <w:lang w:eastAsia="en-US"/>
         </w:rPr>
         <w:t> </w:t>
       </w:r>
-      <w:hyperlink r:id="rId160" w:tooltip="Cross-country" w:history="1">
+      <w:hyperlink r:id="rId158" w:tooltip="Cross-country" w:history="1">
         <w:r>
           <w:rPr>
             <w:rFonts w:asciiTheme="minorHAnsi" w:hAnsiTheme="minorHAnsi" w:cstheme="minorBidi"/>
@@ -7494,7 +7576,7 @@
         </w:rPr>
         <w:t> </w:t>
       </w:r>
-      <w:hyperlink r:id="rId161" w:tooltip="Enduro" w:history="1">
+      <w:hyperlink r:id="rId159" w:tooltip="Enduro" w:history="1">
         <w:r>
           <w:rPr>
             <w:rFonts w:asciiTheme="minorHAnsi" w:hAnsiTheme="minorHAnsi" w:cstheme="minorBidi"/>
@@ -7523,7 +7605,7 @@
         </w:rPr>
         <w:t> </w:t>
       </w:r>
-      <w:hyperlink r:id="rId162" w:tooltip="Freeride" w:history="1">
+      <w:hyperlink r:id="rId160" w:tooltip="Freeride" w:history="1">
         <w:r>
           <w:rPr>
             <w:rFonts w:asciiTheme="minorHAnsi" w:hAnsiTheme="minorHAnsi" w:cstheme="minorBidi"/>
@@ -7561,7 +7643,7 @@
         </w:rPr>
         <w:t> </w:t>
       </w:r>
-      <w:hyperlink r:id="rId163" w:tooltip="Descenso (DH)" w:history="1">
+      <w:hyperlink r:id="rId161" w:tooltip="Descenso (DH)" w:history="1">
         <w:r>
           <w:rPr>
             <w:rFonts w:asciiTheme="minorHAnsi" w:hAnsiTheme="minorHAnsi" w:cstheme="minorBidi"/>
@@ -7598,7 +7680,7 @@
           <w:szCs w:val="16"/>
         </w:rPr>
       </w:pPr>
-      <w:hyperlink r:id="rId164" w:tooltip="Bicicleta 29" w:history="1">
+      <w:hyperlink r:id="rId162" w:tooltip="Bicicleta 29" w:history="1">
         <w:r>
           <w:rPr>
             <w:rStyle w:val="Hipervnculo"/>
@@ -7748,7 +7830,7 @@
           <w:lang w:val="es-ES"/>
         </w:rPr>
         <w:drawing>
-          <wp:anchor distT="0" distB="0" distL="114300" distR="114300" simplePos="0" relativeHeight="251682816" behindDoc="0" locked="0" layoutInCell="1" allowOverlap="1" wp14:anchorId="124C7DC0" wp14:editId="767E9C96">
+          <wp:anchor distT="0" distB="0" distL="114300" distR="114300" simplePos="0" relativeHeight="251682816" behindDoc="0" locked="0" layoutInCell="1" allowOverlap="1">
             <wp:simplePos x="0" y="0"/>
             <wp:positionH relativeFrom="margin">
               <wp:posOffset>2863850</wp:posOffset>
@@ -7768,17 +7850,17 @@
                 <pic:pic xmlns:pic="http://schemas.openxmlformats.org/drawingml/2006/picture">
                   <pic:nvPicPr>
                     <pic:cNvPr id="0" name="Picture 23" descr="http://upload.wikimedia.org/wikipedia/commons/thumb/9/9e/BiciBCN.JPG/200px-BiciBCN.JPG">
-                      <a:hlinkClick r:id="rId165"/>
+                      <a:hlinkClick r:id="rId163"/>
                     </pic:cNvPr>
                     <pic:cNvPicPr>
                       <a:picLocks noChangeAspect="1" noChangeArrowheads="1"/>
                     </pic:cNvPicPr>
                   </pic:nvPicPr>
                   <pic:blipFill>
-                    <a:blip r:embed="rId166">
+                    <a:blip r:embed="rId164">
                       <a:extLst>
                         <a:ext uri="{28A0092B-C50C-407E-A947-70E740481C1C}">
-                          <a14:useLocalDpi xmlns:a14="http://schemas.microsoft.com/office/drawing/2010/main" val="0"/>
+                          <a14:useLocalDpi xmlns="" xmlns:wpc="http://schemas.microsoft.com/office/word/2010/wordprocessingCanvas" xmlns:mo="http://schemas.microsoft.com/office/mac/office/2008/main" xmlns:mc="http://schemas.openxmlformats.org/markup-compatibility/2006" xmlns:mv="urn:schemas-microsoft-com:mac:vml" xmlns:o="urn:schemas-microsoft-com:office:office" xmlns:v="urn:schemas-microsoft-com:vml" xmlns:wp14="http://schemas.microsoft.com/office/word/2010/wordprocessingDrawing" xmlns:w10="urn:schemas-microsoft-com:office:word" xmlns:w="http://schemas.openxmlformats.org/wordprocessingml/2006/main" xmlns:w14="http://schemas.microsoft.com/office/word/2010/wordml" xmlns:wpg="http://schemas.microsoft.com/office/word/2010/wordprocessingGroup" xmlns:wpi="http://schemas.microsoft.com/office/word/2010/wordprocessingInk" xmlns:wps="http://schemas.microsoft.com/office/word/2010/wordprocessingShape" xmlns:a14="http://schemas.microsoft.com/office/drawing/2010/main" val="0"/>
                         </a:ext>
                       </a:extLst>
                     </a:blip>
@@ -7815,7 +7897,7 @@
         </w:rPr>
         <w:t>Las carreras de bicicletas profesionales son uno de los </w:t>
       </w:r>
-      <w:hyperlink r:id="rId167" w:tooltip="Deporte" w:history="1">
+      <w:hyperlink r:id="rId165" w:tooltip="Deporte" w:history="1">
         <w:r>
           <w:rPr>
             <w:rFonts w:asciiTheme="minorHAnsi" w:hAnsiTheme="minorHAnsi" w:cstheme="minorBidi"/>
@@ -7833,7 +7915,7 @@
           <w:szCs w:val="24"/>
           <w:lang w:eastAsia="en-US"/>
         </w:rPr>
-        <w:t xml:space="preserve"> más duros del mundo. La bicicleta de carreras, comúnmente conocido como </w:t>
+        <w:t xml:space="preserve"> más duros del mundo. La bicicleta de carreras, comúnmente conocido como una «bicicleta de carretera», </w:t>
       </w:r>
       <w:r>
         <w:rPr>
@@ -7842,10 +7924,18 @@
           <w:szCs w:val="24"/>
           <w:lang w:eastAsia="en-US"/>
         </w:rPr>
-        <w:lastRenderedPageBreak/>
-        <w:t>una «bicicleta de carretera», esta diseñada para la velocidad, una batalla corta, ángulos de asiento y frontales muy verticales, un eje pedalier alto, y muy poca curvatura en de la </w:t>
-      </w:r>
-      <w:hyperlink r:id="rId168" w:tooltip="Horquilla" w:history="1">
+        <w:t>está</w:t>
+      </w:r>
+      <w:r>
+        <w:rPr>
+          <w:rFonts w:asciiTheme="minorHAnsi" w:hAnsiTheme="minorHAnsi" w:cstheme="minorBidi"/>
+          <w:sz w:val="24"/>
+          <w:szCs w:val="24"/>
+          <w:lang w:eastAsia="en-US"/>
+        </w:rPr>
+        <w:t xml:space="preserve"> diseñada para la velocidad, una batalla corta, ángulos de asiento y frontales muy verticales, un eje pedalier alto, y muy poca curvatura en de la </w:t>
+      </w:r>
+      <w:hyperlink r:id="rId166" w:tooltip="Horquilla" w:history="1">
         <w:r>
           <w:rPr>
             <w:rFonts w:asciiTheme="minorHAnsi" w:hAnsiTheme="minorHAnsi" w:cstheme="minorBidi"/>
@@ -7911,7 +8001,7 @@
         </w:rPr>
         <w:t>Bicicleta para </w:t>
       </w:r>
-      <w:hyperlink r:id="rId169" w:tooltip="Ciclismo en ruta" w:history="1">
+      <w:hyperlink r:id="rId167" w:tooltip="Ciclismo en ruta" w:history="1">
         <w:r>
           <w:rPr>
             <w:sz w:val="24"/>
@@ -7942,7 +8032,7 @@
         </w:rPr>
         <w:t>Bicicleta para </w:t>
       </w:r>
-      <w:hyperlink r:id="rId170" w:tooltip="Ciclocrós" w:history="1">
+      <w:hyperlink r:id="rId168" w:tooltip="Ciclocrós" w:history="1">
         <w:r>
           <w:rPr>
             <w:sz w:val="24"/>
@@ -7966,7 +8056,7 @@
           <w:szCs w:val="24"/>
         </w:rPr>
       </w:pPr>
-      <w:hyperlink r:id="rId171" w:tooltip="Bicicleta de pista" w:history="1">
+      <w:hyperlink r:id="rId169" w:tooltip="Bicicleta de pista" w:history="1">
         <w:r>
           <w:rPr>
             <w:sz w:val="24"/>
@@ -7997,7 +8087,7 @@
         </w:rPr>
         <w:t>Bicicleta para el </w:t>
       </w:r>
-      <w:hyperlink r:id="rId172" w:tooltip="Tour de Francia" w:history="1">
+      <w:hyperlink r:id="rId170" w:tooltip="Tour de Francia" w:history="1">
         <w:r>
           <w:rPr>
             <w:sz w:val="24"/>
@@ -8028,7 +8118,7 @@
         </w:rPr>
         <w:t>Bicicleta para </w:t>
       </w:r>
-      <w:hyperlink r:id="rId173" w:tooltip="Triatlón" w:history="1">
+      <w:hyperlink r:id="rId171" w:tooltip="Triatlón" w:history="1">
         <w:r>
           <w:rPr>
             <w:sz w:val="24"/>
@@ -8059,7 +8149,7 @@
         </w:rPr>
         <w:t>Bicicleta para </w:t>
       </w:r>
-      <w:hyperlink r:id="rId174" w:tooltip="Critérium Internacional" w:history="1">
+      <w:hyperlink r:id="rId172" w:tooltip="Critérium Internacional" w:history="1">
         <w:r>
           <w:rPr>
             <w:sz w:val="24"/>
@@ -8178,8 +8268,9 @@
           <w:szCs w:val="16"/>
           <w:lang w:val="es-ES"/>
         </w:rPr>
+        <w:lastRenderedPageBreak/>
         <w:drawing>
-          <wp:inline distT="0" distB="0" distL="0" distR="0" wp14:anchorId="506FF6CE" wp14:editId="725C2EA6">
+          <wp:inline distT="0" distB="0" distL="0" distR="0">
             <wp:extent cx="5241925" cy="3078059"/>
             <wp:effectExtent l="0" t="0" r="0" b="0"/>
             <wp:docPr id="76" name="Imagen 76" descr="http://upload.wikimedia.org/wikipedia/commons/thumb/0/0e/Bicycle_diagram-es.svg/500px-Bicycle_diagram-es.svg.png"/>
@@ -8191,17 +8282,17 @@
                 <pic:pic xmlns:pic="http://schemas.openxmlformats.org/drawingml/2006/picture">
                   <pic:nvPicPr>
                     <pic:cNvPr id="0" name="Picture 51" descr="http://upload.wikimedia.org/wikipedia/commons/thumb/0/0e/Bicycle_diagram-es.svg/500px-Bicycle_diagram-es.svg.png">
-                      <a:hlinkClick r:id="rId175"/>
+                      <a:hlinkClick r:id="rId173"/>
                     </pic:cNvPr>
                     <pic:cNvPicPr>
                       <a:picLocks noChangeAspect="1" noChangeArrowheads="1"/>
                     </pic:cNvPicPr>
                   </pic:nvPicPr>
                   <pic:blipFill>
-                    <a:blip r:embed="rId176">
+                    <a:blip r:embed="rId174">
                       <a:extLst>
                         <a:ext uri="{28A0092B-C50C-407E-A947-70E740481C1C}">
-                          <a14:useLocalDpi xmlns:a14="http://schemas.microsoft.com/office/drawing/2010/main" val="0"/>
+                          <a14:useLocalDpi xmlns="" xmlns:wpc="http://schemas.microsoft.com/office/word/2010/wordprocessingCanvas" xmlns:mo="http://schemas.microsoft.com/office/mac/office/2008/main" xmlns:mc="http://schemas.openxmlformats.org/markup-compatibility/2006" xmlns:mv="urn:schemas-microsoft-com:mac:vml" xmlns:o="urn:schemas-microsoft-com:office:office" xmlns:v="urn:schemas-microsoft-com:vml" xmlns:wp14="http://schemas.microsoft.com/office/word/2010/wordprocessingDrawing" xmlns:w10="urn:schemas-microsoft-com:office:word" xmlns:w="http://schemas.openxmlformats.org/wordprocessingml/2006/main" xmlns:w14="http://schemas.microsoft.com/office/word/2010/wordml" xmlns:wpg="http://schemas.microsoft.com/office/word/2010/wordprocessingGroup" xmlns:wpi="http://schemas.microsoft.com/office/word/2010/wordprocessingInk" xmlns:wps="http://schemas.microsoft.com/office/word/2010/wordprocessingShape" xmlns:a14="http://schemas.microsoft.com/office/drawing/2010/main" val="0"/>
                         </a:ext>
                       </a:extLst>
                     </a:blip>
@@ -8259,7 +8350,7 @@
         </w:rPr>
         <w:t xml:space="preserve"> El más común, es en forma de rombo, también llamado de diamante o de doble triángulo. Los clásicos eran de hierro o acero; hoy en día, cuando es </w:t>
       </w:r>
-      <w:hyperlink r:id="rId177" w:tooltip="Acero" w:history="1">
+      <w:hyperlink r:id="rId175" w:tooltip="Acero" w:history="1">
         <w:r>
           <w:rPr>
             <w:sz w:val="24"/>
@@ -8275,7 +8366,7 @@
         </w:rPr>
         <w:t> el </w:t>
       </w:r>
-      <w:hyperlink r:id="rId178" w:tooltip="Cromo-molibdeno (aún no redactado)" w:history="1">
+      <w:hyperlink r:id="rId176" w:tooltip="Cromo-molibdeno (aún no redactado)" w:history="1">
         <w:r>
           <w:rPr>
             <w:sz w:val="24"/>
@@ -8291,7 +8382,7 @@
         </w:rPr>
         <w:t> se denomina «Cro-Moly» o «Cromoly». También pueden ser de </w:t>
       </w:r>
-      <w:hyperlink r:id="rId179" w:tooltip="Aluminio" w:history="1">
+      <w:hyperlink r:id="rId177" w:tooltip="Aluminio" w:history="1">
         <w:r>
           <w:rPr>
             <w:sz w:val="24"/>
@@ -8307,7 +8398,7 @@
         </w:rPr>
         <w:t> o de </w:t>
       </w:r>
-      <w:hyperlink r:id="rId180" w:tooltip="Titanio" w:history="1">
+      <w:hyperlink r:id="rId178" w:tooltip="Titanio" w:history="1">
         <w:r>
           <w:rPr>
             <w:sz w:val="24"/>
@@ -8363,7 +8454,6 @@
           <w:sz w:val="24"/>
           <w:szCs w:val="24"/>
         </w:rPr>
-        <w:lastRenderedPageBreak/>
         <w:t>Horquilla:</w:t>
       </w:r>
       <w:r>
@@ -8373,7 +8463,7 @@
         </w:rPr>
         <w:t xml:space="preserve"> Pieza formada por el tubo de dirección que sujeta el </w:t>
       </w:r>
-      <w:hyperlink r:id="rId181" w:tooltip="Buje de Bicicleta (aún no redactado)" w:history="1">
+      <w:hyperlink r:id="rId179" w:tooltip="Buje de Bicicleta (aún no redactado)" w:history="1">
         <w:r>
           <w:rPr>
             <w:sz w:val="24"/>
@@ -8389,7 +8479,7 @@
         </w:rPr>
         <w:t> de la rueda delantera; puede ser fija o con </w:t>
       </w:r>
-      <w:hyperlink r:id="rId182" w:tooltip="Suspensión de bicicleta" w:history="1">
+      <w:hyperlink r:id="rId180" w:tooltip="Suspensión de bicicleta" w:history="1">
         <w:r>
           <w:rPr>
             <w:sz w:val="24"/>
@@ -8487,7 +8577,21 @@
           <w:sz w:val="24"/>
           <w:szCs w:val="24"/>
         </w:rPr>
-        <w:t xml:space="preserve"> El neumático es parte de la rueda y son la combinación de un cubierta protectora, una cámara inflable y la llanta que le da rigidez y sirve de estructura al eje de rodadura de la bicicleta.</w:t>
+        <w:t xml:space="preserve"> El neumático es parte de la rueda y son la combinación de </w:t>
+      </w:r>
+      <w:r>
+        <w:rPr>
+          <w:sz w:val="24"/>
+          <w:szCs w:val="24"/>
+        </w:rPr>
+        <w:t>una</w:t>
+      </w:r>
+      <w:r>
+        <w:rPr>
+          <w:sz w:val="24"/>
+          <w:szCs w:val="24"/>
+        </w:rPr>
+        <w:t xml:space="preserve"> cubierta protectora, una cámara inflable y la llanta que le da rigidez y sirve de estructura al eje de rodadura de la bicicleta.</w:t>
       </w:r>
     </w:p>
     <w:p>
@@ -8531,7 +8635,7 @@
         </w:rPr>
         <w:t xml:space="preserve"> Incluye los cambios de marcha externos tipo </w:t>
       </w:r>
-      <w:hyperlink r:id="rId183" w:tooltip="Desviador" w:history="1">
+      <w:hyperlink r:id="rId181" w:tooltip="Desviador" w:history="1">
         <w:r>
           <w:rPr>
             <w:sz w:val="24"/>
@@ -8547,7 +8651,7 @@
         </w:rPr>
         <w:t> (dérailleur) delanteros y traseros y </w:t>
       </w:r>
-      <w:hyperlink r:id="rId184" w:tooltip="Cambios internos" w:history="1">
+      <w:hyperlink r:id="rId182" w:tooltip="Cambios internos" w:history="1">
         <w:r>
           <w:rPr>
             <w:sz w:val="24"/>
@@ -8736,7 +8840,15 @@
           <w:sz w:val="24"/>
           <w:szCs w:val="24"/>
         </w:rPr>
-        <w:t xml:space="preserve">: Los manillares varían entre una anchura de 52,5 a 60 cm (21 a 24 pulgadas), los anchos permiten un control a velocidades bajas mientras los estrechos son mejores para velocidades altas, los estrechos además son convenientes en la ciudad para escurrir entre los automóviles. Un tipo de manillar se denomina «cola de ballena». Se distingue de los demás en que carece de los extremos libres que caracterizan al manillar tradicional. </w:t>
+        <w:t xml:space="preserve">: Los manillares varían entre una anchura de 52,5 a 60 cm (21 a 24 pulgadas), los anchos permiten un control a velocidades bajas mientras los </w:t>
+      </w:r>
+      <w:r>
+        <w:rPr>
+          <w:sz w:val="24"/>
+          <w:szCs w:val="24"/>
+        </w:rPr>
+        <w:lastRenderedPageBreak/>
+        <w:t xml:space="preserve">estrechos son mejores para velocidades altas, los estrechos además son convenientes en la ciudad para escurrir entre los automóviles. Un tipo de manillar se denomina «cola de ballena». Se distingue de los demás en que carece de los extremos libres que caracterizan al manillar tradicional. </w:t>
       </w:r>
     </w:p>
     <w:p>
@@ -9026,15 +9138,7 @@
           <w:sz w:val="24"/>
           <w:szCs w:val="24"/>
         </w:rPr>
-        <w:t xml:space="preserve"> permite crear uno o más métodos no definidos dentro de una clase: proporcionamos parte de la interfaz, pero sin proporcionar la implementación correspondiente. La </w:t>
-      </w:r>
-      <w:r>
-        <w:rPr>
-          <w:sz w:val="24"/>
-          <w:szCs w:val="24"/>
-        </w:rPr>
-        <w:lastRenderedPageBreak/>
-        <w:t xml:space="preserve">implementación se proporciona de las clases que hereden de la clase actual. La palabra clave </w:t>
+        <w:t xml:space="preserve"> permite crear uno o más métodos no definidos dentro de una clase: proporcionamos parte de la interfaz, pero sin proporcionar la implementación correspondiente. La implementación se proporciona de las clases que hereden de la clase actual. La palabra clave </w:t>
       </w:r>
       <w:r>
         <w:rPr>
@@ -9219,7 +9323,21 @@
           <w:sz w:val="24"/>
           <w:szCs w:val="24"/>
         </w:rPr>
-        <w:t>También se hace uso y adaptación de patrones, se pueden ver claramente en el sistema interno de control de tiempo, y en el sub-sistema de ordenes del sistema.</w:t>
+        <w:t xml:space="preserve">También se hace uso y adaptación de patrones, se pueden ver claramente en el sistema interno de control de tiempo, y en el sub-sistema de </w:t>
+      </w:r>
+      <w:r>
+        <w:rPr>
+          <w:sz w:val="24"/>
+          <w:szCs w:val="24"/>
+        </w:rPr>
+        <w:t>órdenes</w:t>
+      </w:r>
+      <w:r>
+        <w:rPr>
+          <w:sz w:val="24"/>
+          <w:szCs w:val="24"/>
+        </w:rPr>
+        <w:t xml:space="preserve"> del sistema.</w:t>
       </w:r>
     </w:p>
     <w:p>
@@ -9291,14 +9409,36 @@
           <w:sz w:val="24"/>
           <w:szCs w:val="24"/>
         </w:rPr>
-        <w:t>determinado tiempo de ejecución, mostrando su estado en cada momento</w:t>
-      </w:r>
-      <w:r>
-        <w:rPr>
-          <w:sz w:val="24"/>
-          <w:szCs w:val="24"/>
-        </w:rPr>
-        <w:t xml:space="preserve"> mediante una vista completamente independiente, que para está última práctica está realizada bajo swing.</w:t>
+        <w:t xml:space="preserve">determinado tiempo de ejecución, mostrando su estado </w:t>
+      </w:r>
+      <w:r>
+        <w:rPr>
+          <w:sz w:val="24"/>
+          <w:szCs w:val="24"/>
+        </w:rPr>
+        <w:lastRenderedPageBreak/>
+        <w:t>en cada momento</w:t>
+      </w:r>
+      <w:r>
+        <w:rPr>
+          <w:sz w:val="24"/>
+          <w:szCs w:val="24"/>
+        </w:rPr>
+        <w:t xml:space="preserve"> mediante una vista completamente independiente, que para </w:t>
+      </w:r>
+      <w:r>
+        <w:rPr>
+          <w:sz w:val="24"/>
+          <w:szCs w:val="24"/>
+        </w:rPr>
+        <w:t>esta</w:t>
+      </w:r>
+      <w:r>
+        <w:rPr>
+          <w:sz w:val="24"/>
+          <w:szCs w:val="24"/>
+        </w:rPr>
+        <w:t xml:space="preserve"> última práctica está realizada bajo swing.</w:t>
       </w:r>
     </w:p>
     <w:p>
@@ -9545,15 +9685,7 @@
           <w:sz w:val="24"/>
           <w:szCs w:val="24"/>
         </w:rPr>
-        <w:t xml:space="preserve">Una clase puede heredar las características de varias clases base, es decir, puede tener varios padres. En este aspecto hay discrepancias entre los diseñadores de lenguajes. Algunos de ellos han preferido no admitir la herencia </w:t>
-      </w:r>
-      <w:r>
-        <w:rPr>
-          <w:sz w:val="24"/>
-          <w:szCs w:val="24"/>
-        </w:rPr>
-        <w:lastRenderedPageBreak/>
-        <w:t>múltiple debido a que los potenciales conflictos entre métodos y variables con igual nombre, y eventualmente con comportamientos diferentes crea un desajuste cognitivo que va en contra de los principio de la programación orientada a objetos. Por ello, la mayoría de los lenguajes orientados a objetos admite herencia simple.</w:t>
+        <w:t>Una clase puede heredar las características de varias clases base, es decir, puede tener varios padres. En este aspecto hay discrepancias entre los diseñadores de lenguajes. Algunos de ellos han preferido no admitir la herencia múltiple debido a que los potenciales conflictos entre métodos y variables con igual nombre, y eventualmente con comportamientos diferentes crea un desajuste cognitivo que va en contra de los principio de la programación orientada a objetos. Por ello, la mayoría de los lenguajes orientados a objetos admite herencia simple.</w:t>
       </w:r>
     </w:p>
     <w:p>
@@ -9699,6 +9831,366 @@
         </w:rPr>
         <w:t>.</w:t>
       </w:r>
+    </w:p>
+    <w:p>
+      <w:pPr>
+        <w:pStyle w:val="Prrafodelista"/>
+        <w:spacing w:line="240" w:lineRule="auto"/>
+        <w:ind w:left="0" w:firstLine="284"/>
+        <w:rPr>
+          <w:sz w:val="24"/>
+          <w:szCs w:val="24"/>
+        </w:rPr>
+      </w:pPr>
+    </w:p>
+    <w:p>
+      <w:pPr>
+        <w:pStyle w:val="Prrafodelista"/>
+        <w:spacing w:line="240" w:lineRule="auto"/>
+        <w:ind w:left="0" w:firstLine="284"/>
+        <w:rPr>
+          <w:sz w:val="24"/>
+          <w:szCs w:val="24"/>
+        </w:rPr>
+      </w:pPr>
+      <w:r>
+        <w:rPr>
+          <w:b/>
+          <w:sz w:val="24"/>
+          <w:szCs w:val="24"/>
+        </w:rPr>
+        <w:t xml:space="preserve">Thread: </w:t>
+      </w:r>
+      <w:r>
+        <w:rPr>
+          <w:sz w:val="24"/>
+          <w:szCs w:val="24"/>
+        </w:rPr>
+        <w:t>Aunque en esta práctica no se gestionan hilos como tales, si es importante saber que son. Un thread es un único flujo de ejecución dentro de un proceso. Un thread no puede ejecutarse el solo</w:t>
+      </w:r>
+      <w:r>
+        <w:rPr>
+          <w:sz w:val="24"/>
+          <w:szCs w:val="24"/>
+        </w:rPr>
+        <w:t>; requieren la supervisión de un proceso padre para correr.</w:t>
+      </w:r>
+      <w:r>
+        <w:rPr>
+          <w:sz w:val="24"/>
+          <w:szCs w:val="24"/>
+        </w:rPr>
+        <w:t xml:space="preserve"> Un proceso padre puede tener varios thread corriendo a la vez. Los thread pueden estar en 3 estados diferentes: running, wait y sleep.</w:t>
+      </w:r>
+    </w:p>
+    <w:p>
+      <w:pPr>
+        <w:pStyle w:val="Prrafodelista"/>
+        <w:spacing w:line="240" w:lineRule="auto"/>
+        <w:ind w:left="0" w:firstLine="284"/>
+        <w:rPr>
+          <w:sz w:val="24"/>
+          <w:szCs w:val="24"/>
+        </w:rPr>
+      </w:pPr>
+    </w:p>
+    <w:p>
+      <w:pPr>
+        <w:pStyle w:val="Prrafodelista"/>
+        <w:spacing w:line="240" w:lineRule="auto"/>
+        <w:ind w:left="0" w:firstLine="284"/>
+        <w:rPr>
+          <w:sz w:val="24"/>
+          <w:szCs w:val="24"/>
+        </w:rPr>
+      </w:pPr>
+      <w:r>
+        <w:rPr>
+          <w:sz w:val="24"/>
+          <w:szCs w:val="24"/>
+        </w:rPr>
+        <w:t>Running: significa que está corriendo, es decir en ejecución y seguirá así hasta que acabe su ejecución, se le mate o se le cambie el estado.</w:t>
+      </w:r>
+    </w:p>
+    <w:p>
+      <w:pPr>
+        <w:pStyle w:val="Prrafodelista"/>
+        <w:spacing w:line="240" w:lineRule="auto"/>
+        <w:ind w:left="0" w:firstLine="284"/>
+        <w:rPr>
+          <w:sz w:val="24"/>
+          <w:szCs w:val="24"/>
+        </w:rPr>
+      </w:pPr>
+      <w:r>
+        <w:rPr>
+          <w:sz w:val="24"/>
+          <w:szCs w:val="24"/>
+        </w:rPr>
+        <w:lastRenderedPageBreak/>
+        <w:t>Wait: Cuando está en espera, el thread está parado hasta que ocurra algún evento específico que hará que se reanude.</w:t>
+      </w:r>
+    </w:p>
+    <w:p>
+      <w:pPr>
+        <w:pStyle w:val="Prrafodelista"/>
+        <w:spacing w:line="240" w:lineRule="auto"/>
+        <w:ind w:left="0" w:firstLine="284"/>
+        <w:rPr>
+          <w:sz w:val="24"/>
+          <w:szCs w:val="24"/>
+        </w:rPr>
+      </w:pPr>
+    </w:p>
+    <w:p>
+      <w:pPr>
+        <w:pStyle w:val="Prrafodelista"/>
+        <w:spacing w:line="240" w:lineRule="auto"/>
+        <w:ind w:left="0" w:firstLine="284"/>
+        <w:rPr>
+          <w:sz w:val="24"/>
+          <w:szCs w:val="24"/>
+        </w:rPr>
+      </w:pPr>
+      <w:r>
+        <w:rPr>
+          <w:sz w:val="24"/>
+          <w:szCs w:val="24"/>
+        </w:rPr>
+        <w:t xml:space="preserve">Sleep: Si se </w:t>
+      </w:r>
+      <w:r>
+        <w:rPr>
+          <w:sz w:val="24"/>
+          <w:szCs w:val="24"/>
+        </w:rPr>
+        <w:t>duerme</w:t>
+      </w:r>
+      <w:r>
+        <w:rPr>
+          <w:sz w:val="24"/>
+          <w:szCs w:val="24"/>
+        </w:rPr>
+        <w:t xml:space="preserve"> un thread, este se quedara en este estado  hasta que pase el tiempo especificado previamente  para que se despierte.</w:t>
+      </w:r>
+    </w:p>
+    <w:p>
+      <w:pPr>
+        <w:pStyle w:val="Prrafodelista"/>
+        <w:spacing w:line="240" w:lineRule="auto"/>
+        <w:ind w:left="0" w:firstLine="284"/>
+        <w:rPr>
+          <w:sz w:val="24"/>
+          <w:szCs w:val="24"/>
+        </w:rPr>
+      </w:pPr>
+    </w:p>
+    <w:p>
+      <w:pPr>
+        <w:pStyle w:val="Prrafodelista"/>
+        <w:spacing w:line="240" w:lineRule="auto"/>
+        <w:ind w:left="0" w:firstLine="284"/>
+        <w:rPr>
+          <w:sz w:val="24"/>
+          <w:szCs w:val="24"/>
+        </w:rPr>
+      </w:pPr>
+      <w:r>
+        <w:rPr>
+          <w:sz w:val="24"/>
+          <w:szCs w:val="24"/>
+        </w:rPr>
+        <w:t>Existe un 4º estado llamado dead, este estado ocurre cuando el thread termina su ejecución de manera natural o si se le invoca el método stop(), que matara el hilo. Un thread en este estado no se puede revivir y ejecutar de nuevo.</w:t>
+      </w:r>
+    </w:p>
+    <w:p>
+      <w:pPr>
+        <w:pStyle w:val="Prrafodelista"/>
+        <w:spacing w:line="240" w:lineRule="auto"/>
+        <w:ind w:left="0" w:firstLine="284"/>
+        <w:rPr>
+          <w:sz w:val="24"/>
+          <w:szCs w:val="24"/>
+        </w:rPr>
+      </w:pPr>
+    </w:p>
+    <w:p>
+      <w:pPr>
+        <w:jc w:val="both"/>
+        <w:rPr>
+          <w:rFonts w:eastAsia="Times New Roman" w:cs="Times New Roman"/>
+          <w:sz w:val="24"/>
+          <w:szCs w:val="24"/>
+          <w:lang w:eastAsia="es-ES"/>
+        </w:rPr>
+      </w:pPr>
+      <w:r>
+        <w:rPr>
+          <w:b/>
+          <w:sz w:val="24"/>
+          <w:szCs w:val="24"/>
+        </w:rPr>
+        <w:t>Swing</w:t>
+      </w:r>
+      <w:r>
+        <w:rPr>
+          <w:sz w:val="24"/>
+          <w:szCs w:val="24"/>
+        </w:rPr>
+        <w:t xml:space="preserve">: </w:t>
+      </w:r>
+      <w:r>
+        <w:rPr>
+          <w:rFonts w:eastAsia="Times New Roman" w:cs="Times New Roman"/>
+          <w:sz w:val="24"/>
+          <w:szCs w:val="24"/>
+          <w:lang w:eastAsia="es-ES"/>
+        </w:rPr>
+        <w:t>Es un toolkit para Java . Es parte de Sun Microsystems ' Java Foundation Classes (JFC) - un API para proporcionar una interfaz gráfica de usuario (GUI) para programas de Java.</w:t>
+      </w:r>
+    </w:p>
+    <w:p>
+      <w:pPr>
+        <w:jc w:val="both"/>
+        <w:rPr>
+          <w:rFonts w:eastAsia="Times New Roman" w:cs="Times New Roman"/>
+          <w:sz w:val="24"/>
+          <w:szCs w:val="24"/>
+          <w:lang w:eastAsia="es-ES"/>
+        </w:rPr>
+      </w:pPr>
+      <w:r>
+        <w:rPr>
+          <w:rFonts w:eastAsia="Times New Roman" w:cs="Times New Roman"/>
+          <w:sz w:val="24"/>
+          <w:szCs w:val="24"/>
+          <w:lang w:eastAsia="es-ES"/>
+        </w:rPr>
+        <w:t xml:space="preserve">    </w:t>
+      </w:r>
+      <w:r>
+        <w:rPr>
+          <w:rFonts w:eastAsia="Times New Roman" w:cs="Times New Roman"/>
+          <w:sz w:val="24"/>
+          <w:szCs w:val="24"/>
+          <w:lang w:eastAsia="es-ES"/>
+        </w:rPr>
+        <w:t>Swing fue desarrollado para proporcionar un sofisticado conjunto más del GUI componentes que el anterior Window Toolkit Resumen.</w:t>
+      </w:r>
+      <w:r>
+        <w:rPr>
+          <w:rFonts w:eastAsia="Times New Roman" w:cs="Times New Roman"/>
+          <w:sz w:val="24"/>
+          <w:szCs w:val="24"/>
+          <w:lang w:eastAsia="es-ES"/>
+        </w:rPr>
+        <w:t xml:space="preserve"> </w:t>
+      </w:r>
+      <w:r>
+        <w:rPr>
+          <w:rFonts w:eastAsia="Times New Roman" w:cs="Times New Roman"/>
+          <w:sz w:val="24"/>
+          <w:szCs w:val="24"/>
+          <w:lang w:eastAsia="es-ES"/>
+        </w:rPr>
+        <w:t>Incluye widgets para interfaz gráfica de usuario tales como cajas de texto, botones, desplegables y tablas. </w:t>
+      </w:r>
+    </w:p>
+    <w:p>
+      <w:pPr>
+        <w:spacing w:after="0" w:line="240" w:lineRule="auto"/>
+        <w:jc w:val="both"/>
+        <w:rPr>
+          <w:rFonts w:eastAsia="Times New Roman" w:cs="Times New Roman"/>
+          <w:sz w:val="24"/>
+          <w:szCs w:val="24"/>
+          <w:lang w:eastAsia="es-ES"/>
+        </w:rPr>
+      </w:pPr>
+      <w:r>
+        <w:rPr>
+          <w:rFonts w:eastAsia="Times New Roman" w:cs="Times New Roman"/>
+          <w:sz w:val="24"/>
+          <w:szCs w:val="24"/>
+          <w:lang w:eastAsia="es-ES"/>
+        </w:rPr>
+        <w:t>Algunas de sus ventajas son: </w:t>
+      </w:r>
+    </w:p>
+    <w:p>
+      <w:pPr>
+        <w:spacing w:after="0" w:line="240" w:lineRule="auto"/>
+        <w:jc w:val="both"/>
+        <w:rPr>
+          <w:rFonts w:eastAsia="Times New Roman" w:cs="Times New Roman"/>
+          <w:sz w:val="24"/>
+          <w:szCs w:val="24"/>
+          <w:lang w:eastAsia="es-ES"/>
+        </w:rPr>
+      </w:pPr>
+      <w:r>
+        <w:rPr>
+          <w:rFonts w:eastAsia="Times New Roman" w:cs="Times New Roman"/>
+          <w:sz w:val="24"/>
+          <w:szCs w:val="24"/>
+          <w:lang w:eastAsia="es-ES"/>
+        </w:rPr>
+        <w:t>• El diseño en Java puro posee menos limitaciones de plataforma. </w:t>
+      </w:r>
+    </w:p>
+    <w:p>
+      <w:pPr>
+        <w:spacing w:after="0" w:line="240" w:lineRule="auto"/>
+        <w:jc w:val="both"/>
+        <w:rPr>
+          <w:rFonts w:eastAsia="Times New Roman" w:cs="Times New Roman"/>
+          <w:sz w:val="24"/>
+          <w:szCs w:val="24"/>
+          <w:lang w:eastAsia="es-ES"/>
+        </w:rPr>
+      </w:pPr>
+      <w:r>
+        <w:rPr>
+          <w:rFonts w:eastAsia="Times New Roman" w:cs="Times New Roman"/>
+          <w:sz w:val="24"/>
+          <w:szCs w:val="24"/>
+          <w:lang w:eastAsia="es-ES"/>
+        </w:rPr>
+        <w:t>• El desarrollo de componentes Swing es más activo. </w:t>
+      </w:r>
+    </w:p>
+    <w:p>
+      <w:pPr>
+        <w:spacing w:after="0" w:line="240" w:lineRule="auto"/>
+        <w:jc w:val="both"/>
+        <w:rPr>
+          <w:rFonts w:eastAsia="Times New Roman" w:cs="Times New Roman"/>
+          <w:sz w:val="24"/>
+          <w:szCs w:val="24"/>
+          <w:lang w:eastAsia="es-ES"/>
+        </w:rPr>
+      </w:pPr>
+      <w:r>
+        <w:rPr>
+          <w:rFonts w:eastAsia="Times New Roman" w:cs="Times New Roman"/>
+          <w:sz w:val="24"/>
+          <w:szCs w:val="24"/>
+          <w:lang w:eastAsia="es-ES"/>
+        </w:rPr>
+        <w:t>• Los componentes de Swing soportan más características. </w:t>
+      </w:r>
+    </w:p>
+    <w:p>
+      <w:pPr>
+        <w:pStyle w:val="Prrafodelista"/>
+        <w:spacing w:line="240" w:lineRule="auto"/>
+        <w:ind w:left="0" w:firstLine="284"/>
+        <w:rPr>
+          <w:sz w:val="24"/>
+          <w:szCs w:val="24"/>
+          <w:u w:val="single"/>
+        </w:rPr>
+      </w:pPr>
     </w:p>
     <w:p>
       <w:pPr>
@@ -9918,13 +10410,39 @@
         <w:spacing w:line="240" w:lineRule="auto"/>
         <w:rPr>
           <w:rFonts w:ascii="Calibri" w:eastAsia="Calibri" w:hAnsi="Calibri" w:cs="Calibri"/>
+          <w:sz w:val="24"/>
+          <w:szCs w:val="24"/>
         </w:rPr>
       </w:pPr>
       <w:r>
         <w:rPr>
           <w:rFonts w:ascii="Calibri" w:eastAsia="Calibri" w:hAnsi="Calibri" w:cs="Calibri"/>
+          <w:sz w:val="24"/>
+          <w:szCs w:val="24"/>
         </w:rPr>
         <w:t>Crear proyectos software con gran capacidad de extensibilidad.</w:t>
+      </w:r>
+    </w:p>
+    <w:p>
+      <w:pPr>
+        <w:numPr>
+          <w:ilvl w:val="0"/>
+          <w:numId w:val="1"/>
+        </w:numPr>
+        <w:spacing w:line="240" w:lineRule="auto"/>
+        <w:rPr>
+          <w:rFonts w:ascii="Calibri" w:eastAsia="Calibri" w:hAnsi="Calibri" w:cs="Calibri"/>
+          <w:sz w:val="24"/>
+          <w:szCs w:val="24"/>
+        </w:rPr>
+      </w:pPr>
+      <w:r>
+        <w:rPr>
+          <w:rFonts w:ascii="Calibri" w:eastAsia="Calibri" w:hAnsi="Calibri" w:cs="Calibri"/>
+          <w:sz w:val="24"/>
+          <w:szCs w:val="24"/>
+        </w:rPr>
+        <w:t>Comprender la creación de swing.</w:t>
       </w:r>
     </w:p>
     <w:p>
@@ -10077,6 +10595,7 @@
           <w:sz w:val="24"/>
           <w:szCs w:val="24"/>
         </w:rPr>
+        <w:lastRenderedPageBreak/>
         <w:t>En ella van a estar involucrados los conocimientos adquiridos sobre la programación orientada a objetos</w:t>
       </w:r>
       <w:r>
@@ -10084,21 +10603,14 @@
           <w:sz w:val="24"/>
           <w:szCs w:val="24"/>
         </w:rPr>
-        <w:t>, herencia, polimorfismo, vinculación dinámica y estática, abstracción de un problema real, etc</w:t>
-      </w:r>
-      <w:r>
-        <w:rPr>
-          <w:sz w:val="24"/>
-          <w:szCs w:val="24"/>
-        </w:rPr>
-        <w:t>.</w:t>
-      </w:r>
-      <w:r>
-        <w:rPr>
-          <w:sz w:val="24"/>
-          <w:szCs w:val="24"/>
-        </w:rPr>
-        <w:t>.</w:t>
+        <w:t xml:space="preserve">, herencia, polimorfismo, vinculación dinámica y estática, abstracción de un problema real, </w:t>
+      </w:r>
+      <w:r>
+        <w:rPr>
+          <w:sz w:val="24"/>
+          <w:szCs w:val="24"/>
+        </w:rPr>
+        <w:t>etc...</w:t>
       </w:r>
     </w:p>
     <w:p>
@@ -10187,7 +10699,6 @@
           <w:szCs w:val="32"/>
           <w:u w:val="single"/>
         </w:rPr>
-        <w:lastRenderedPageBreak/>
         <w:t>Viabilidad</w:t>
       </w:r>
       <w:bookmarkEnd w:id="18"/>
@@ -10274,7 +10785,21 @@
           <w:sz w:val="24"/>
           <w:szCs w:val="24"/>
         </w:rPr>
-        <w:t>Dada esta complejidad, comienza a acercarse a la inviabilidad en cuanto a su desarrollo de un forma idónea con respecto a la correcta construcción de un software.</w:t>
+        <w:t xml:space="preserve">Dada esta complejidad, comienza a acercarse a la inviabilidad en cuanto a su desarrollo de </w:t>
+      </w:r>
+      <w:r>
+        <w:rPr>
+          <w:sz w:val="24"/>
+          <w:szCs w:val="24"/>
+        </w:rPr>
+        <w:t>una</w:t>
+      </w:r>
+      <w:r>
+        <w:rPr>
+          <w:sz w:val="24"/>
+          <w:szCs w:val="24"/>
+        </w:rPr>
+        <w:t xml:space="preserve"> forma idónea con respecto a la correcta construcción de un software.</w:t>
       </w:r>
     </w:p>
     <w:p>
@@ -10581,7 +11106,15 @@
           <w:rFonts w:ascii="Calibri" w:eastAsia="Calibri" w:hAnsi="Calibri" w:cs="Calibri"/>
           <w:sz w:val="24"/>
         </w:rPr>
-        <w:t xml:space="preserve"> a las situaciones en las que potencialmente se pueden producir conflictos entere métodos y variables con igual nombre, eventualmente con comportamientos diferentes, esto crea un desajuste cognitivo que va en contra de los principios de la programación </w:t>
+        <w:t xml:space="preserve"> a las situaciones en las que potencialmente se pueden producir conflictos entere métodos y variables con igual nombre, eventualmente con comportamientos diferentes, esto crea un desajuste </w:t>
+      </w:r>
+      <w:r>
+        <w:rPr>
+          <w:rFonts w:ascii="Calibri" w:eastAsia="Calibri" w:hAnsi="Calibri" w:cs="Calibri"/>
+          <w:sz w:val="24"/>
+        </w:rPr>
+        <w:lastRenderedPageBreak/>
+        <w:t xml:space="preserve">cognitivo que va en contra de los principios de la programación </w:t>
       </w:r>
       <w:r>
         <w:rPr>
@@ -10747,7 +11280,6 @@
           <w:sz w:val="24"/>
           <w:szCs w:val="24"/>
         </w:rPr>
-        <w:lastRenderedPageBreak/>
         <w:t>Cada entidad o elemento del sistema poseerá un método para proveer una salida de datos</w:t>
       </w:r>
       <w:r>
@@ -10916,7 +11448,21 @@
           <w:sz w:val="24"/>
           <w:szCs w:val="24"/>
         </w:rPr>
-        <w:t>Se diseñará un sistema de ordenes para la comunicación externa no el sistema.</w:t>
+        <w:t xml:space="preserve">Se diseñará un sistema de </w:t>
+      </w:r>
+      <w:r>
+        <w:rPr>
+          <w:sz w:val="24"/>
+          <w:szCs w:val="24"/>
+        </w:rPr>
+        <w:t>órdenes</w:t>
+      </w:r>
+      <w:r>
+        <w:rPr>
+          <w:sz w:val="24"/>
+          <w:szCs w:val="24"/>
+        </w:rPr>
+        <w:t xml:space="preserve"> para la comunicación externa no el sistema.</w:t>
       </w:r>
     </w:p>
     <w:p>
@@ -11103,7 +11649,15 @@
           <w:sz w:val="24"/>
           <w:szCs w:val="24"/>
         </w:rPr>
-        <w:t>Con esta solución se ha podido realizar la práctica cumpliendo con las especificaciones de esta, y superando las pruebas realizadas para garantizar que se cumple con la especificación y que su funcionamiento es correcto (dentro del ámbito de las pruebas desarrolladas para esta práctica).</w:t>
+        <w:t xml:space="preserve">Con esta solución se ha podido realizar la práctica cumpliendo con las especificaciones de esta, y superando las pruebas realizadas para garantizar que se </w:t>
+      </w:r>
+      <w:r>
+        <w:rPr>
+          <w:sz w:val="24"/>
+          <w:szCs w:val="24"/>
+        </w:rPr>
+        <w:lastRenderedPageBreak/>
+        <w:t>cumple con la especificación y que su funcionamiento es correcto (dentro del ámbito de las pruebas desarrolladas para esta práctica).</w:t>
       </w:r>
     </w:p>
     <w:p>
@@ -11228,7 +11782,6 @@
           <w:szCs w:val="24"/>
           <w:u w:val="single"/>
         </w:rPr>
-        <w:lastRenderedPageBreak/>
         <w:t>Solució</w:t>
       </w:r>
       <w:r>
@@ -11625,6 +12178,7 @@
           <w:sz w:val="24"/>
           <w:szCs w:val="24"/>
         </w:rPr>
+        <w:lastRenderedPageBreak/>
         <w:t>Crear un mapa de carreteras que tuviera como valor una clase tramo. Esa clase tendría el km inicial, la pendiente, la dirección del viento y la velocidad del viento en ese tramo.</w:t>
       </w:r>
     </w:p>
@@ -11685,7 +12239,6 @@
           <w:sz w:val="24"/>
           <w:szCs w:val="24"/>
         </w:rPr>
-        <w:lastRenderedPageBreak/>
         <w:t>En el manager se tendría que ejecutar la clase.</w:t>
       </w:r>
     </w:p>
@@ -11869,7 +12422,35 @@
           <w:sz w:val="24"/>
           <w:szCs w:val="24"/>
         </w:rPr>
-        <w:t>que ocurre en estos casos cuando se usas sistemas con componentes pesados (swing) es el echo de que tardan mucho más tiempo en estar listos para que los datos del modelo lleguen a las vista. Y no es una buena solución que una vista, como es la realizada con swing, pertenezca al mismo hilo que el del sistema ya que el sub-sistema de eventos puede funcionar lentamente he incluso erráticamente. Por lo tanto se ha de separar en otro hilo.</w:t>
+        <w:t xml:space="preserve">que ocurre en estos casos cuando se usas sistemas con componentes pesados (swing) es el </w:t>
+      </w:r>
+      <w:r>
+        <w:rPr>
+          <w:sz w:val="24"/>
+          <w:szCs w:val="24"/>
+        </w:rPr>
+        <w:t>hecho</w:t>
+      </w:r>
+      <w:r>
+        <w:rPr>
+          <w:sz w:val="24"/>
+          <w:szCs w:val="24"/>
+        </w:rPr>
+        <w:t xml:space="preserve"> de que tardan mucho más tiempo en estar listos para que los datos del modelo lleguen a las vista. Y no es una buena solución que una vista, como es la realizada con swing, pertenezca al mismo hilo que el del sistema ya que el sub-sistema de eventos puede funcionar lentamente </w:t>
+      </w:r>
+      <w:r>
+        <w:rPr>
+          <w:sz w:val="24"/>
+          <w:szCs w:val="24"/>
+        </w:rPr>
+        <w:t>e</w:t>
+      </w:r>
+      <w:r>
+        <w:rPr>
+          <w:sz w:val="24"/>
+          <w:szCs w:val="24"/>
+        </w:rPr>
+        <w:t xml:space="preserve"> incluso erráticamente. Por lo tanto se ha de separar en otro hilo.</w:t>
       </w:r>
     </w:p>
     <w:p>
@@ -11972,7 +12553,15 @@
           <w:sz w:val="24"/>
           <w:szCs w:val="24"/>
         </w:rPr>
-        <w:t>Al realizar esta práctica hemos aprendido la parte de la programación orientada a objetos que compete la herencia, que es algo fundamental en este paradigma de programación. Hemos trabajado los diferentes tipos de herencia, simple, múltiple, y de comportamiento o interfaz.</w:t>
+        <w:t xml:space="preserve">Al realizar esta práctica hemos aprendido la parte de la programación orientada a objetos que compete la herencia, que es algo fundamental en este paradigma de </w:t>
+      </w:r>
+      <w:r>
+        <w:rPr>
+          <w:sz w:val="24"/>
+          <w:szCs w:val="24"/>
+        </w:rPr>
+        <w:lastRenderedPageBreak/>
+        <w:t>programación. Hemos trabajado los diferentes tipos de herencia, simple, múltiple, y de comportamiento o interfaz.</w:t>
       </w:r>
     </w:p>
     <w:p>
@@ -12052,7 +12641,6 @@
           <w:sz w:val="24"/>
           <w:szCs w:val="24"/>
         </w:rPr>
-        <w:lastRenderedPageBreak/>
         <w:t xml:space="preserve">De cara al futuro se espera seguir mejorando </w:t>
       </w:r>
       <w:r>
@@ -12175,16 +12763,6 @@
     </w:p>
     <w:p>
       <w:pPr>
-        <w:pStyle w:val="Prrafodelista"/>
-        <w:ind w:left="1003"/>
-        <w:rPr>
-          <w:sz w:val="24"/>
-          <w:szCs w:val="24"/>
-        </w:rPr>
-      </w:pPr>
-    </w:p>
-    <w:p>
-      <w:pPr>
         <w:ind w:left="283"/>
         <w:rPr>
           <w:sz w:val="24"/>
@@ -12217,7 +12795,7 @@
           <w:u w:val="none"/>
         </w:rPr>
       </w:pPr>
-      <w:hyperlink r:id="rId185" w:history="1">
+      <w:hyperlink r:id="rId183" w:history="1">
         <w:r>
           <w:rPr>
             <w:rStyle w:val="Hipervnculo"/>
@@ -12293,7 +12871,7 @@
           <w:rStyle w:val="Hipervnculo"/>
         </w:rPr>
       </w:pPr>
-      <w:hyperlink r:id="rId186" w:history="1">
+      <w:hyperlink r:id="rId184" w:history="1">
         <w:r>
           <w:rPr>
             <w:rStyle w:val="Hipervnculo"/>
@@ -12315,7 +12893,7 @@
           <w:rStyle w:val="Hipervnculo"/>
         </w:rPr>
       </w:pPr>
-      <w:hyperlink r:id="rId187" w:history="1">
+      <w:hyperlink r:id="rId185" w:history="1">
         <w:r>
           <w:rPr>
             <w:rStyle w:val="Hipervnculo"/>
@@ -12337,7 +12915,7 @@
           <w:rStyle w:val="Hipervnculo"/>
         </w:rPr>
       </w:pPr>
-      <w:hyperlink r:id="rId188" w:history="1">
+      <w:hyperlink r:id="rId186" w:history="1">
         <w:r>
           <w:rPr>
             <w:rStyle w:val="Hipervnculo"/>
@@ -12359,7 +12937,7 @@
           <w:rStyle w:val="Hipervnculo"/>
         </w:rPr>
       </w:pPr>
-      <w:hyperlink r:id="rId189" w:history="1">
+      <w:hyperlink r:id="rId187" w:history="1">
         <w:r>
           <w:rPr>
             <w:rStyle w:val="Hipervnculo"/>
@@ -12386,7 +12964,7 @@
           <w:sz w:val="24"/>
           <w:szCs w:val="24"/>
         </w:rPr>
-        <w:t>Física:</w:t>
+        <w:t>Herramientas:</w:t>
       </w:r>
     </w:p>
     <w:p>
@@ -12400,7 +12978,48 @@
           <w:rStyle w:val="Hipervnculo"/>
         </w:rPr>
       </w:pPr>
-      <w:hyperlink r:id="rId190" w:history="1">
+      <w:hyperlink r:id="rId188" w:history="1">
+        <w:r>
+          <w:rPr>
+            <w:rStyle w:val="Hipervnculo"/>
+            <w:sz w:val="24"/>
+            <w:szCs w:val="24"/>
+          </w:rPr>
+          <w:t>http://www.cjavaperu.com/pdf/uml2.pdf</w:t>
+        </w:r>
+      </w:hyperlink>
+    </w:p>
+    <w:p>
+      <w:pPr>
+        <w:spacing w:before="100" w:beforeAutospacing="1"/>
+        <w:ind w:left="284"/>
+        <w:rPr>
+          <w:b/>
+          <w:sz w:val="24"/>
+          <w:szCs w:val="24"/>
+        </w:rPr>
+      </w:pPr>
+      <w:r>
+        <w:rPr>
+          <w:b/>
+          <w:sz w:val="24"/>
+          <w:szCs w:val="24"/>
+        </w:rPr>
+        <w:t>Física:</w:t>
+      </w:r>
+    </w:p>
+    <w:p>
+      <w:pPr>
+        <w:pStyle w:val="Prrafodelista"/>
+        <w:numPr>
+          <w:ilvl w:val="0"/>
+          <w:numId w:val="9"/>
+        </w:numPr>
+        <w:rPr>
+          <w:rStyle w:val="Hipervnculo"/>
+        </w:rPr>
+      </w:pPr>
+      <w:hyperlink r:id="rId189" w:history="1">
         <w:r>
           <w:rPr>
             <w:rStyle w:val="Hipervnculo"/>
@@ -12424,7 +13043,7 @@
 </file>
 
 <file path=word/endnotes.xml><?xml version="1.0" encoding="utf-8"?>
-<w:endnotes xmlns:wpc="http://schemas.microsoft.com/office/word/2010/wordprocessingCanvas" xmlns:mo="http://schemas.microsoft.com/office/mac/office/2008/main" xmlns:mc="http://schemas.openxmlformats.org/markup-compatibility/2006" xmlns:mv="urn:schemas-microsoft-com:mac:vml" xmlns:o="urn:schemas-microsoft-com:office:office" xmlns:r="http://schemas.openxmlformats.org/officeDocument/2006/relationships" xmlns:m="http://schemas.openxmlformats.org/officeDocument/2006/math" xmlns:v="urn:schemas-microsoft-com:vml" xmlns:wp14="http://schemas.microsoft.com/office/word/2010/wordprocessingDrawing" xmlns:wp="http://schemas.openxmlformats.org/drawingml/2006/wordprocessingDrawing" xmlns:w10="urn:schemas-microsoft-com:office:word" xmlns:w="http://schemas.openxmlformats.org/wordprocessingml/2006/main" xmlns:w14="http://schemas.microsoft.com/office/word/2010/wordml" xmlns:wpg="http://schemas.microsoft.com/office/word/2010/wordprocessingGroup" xmlns:wpi="http://schemas.microsoft.com/office/word/2010/wordprocessingInk" xmlns:wne="http://schemas.microsoft.com/office/word/2006/wordml" xmlns:wps="http://schemas.microsoft.com/office/word/2010/wordprocessingShape" mc:Ignorable="w14 wp14 mv">
+<w:endnotes xmlns:ve="http://schemas.openxmlformats.org/markup-compatibility/2006" xmlns:o="urn:schemas-microsoft-com:office:office" xmlns:r="http://schemas.openxmlformats.org/officeDocument/2006/relationships" xmlns:m="http://schemas.openxmlformats.org/officeDocument/2006/math" xmlns:v="urn:schemas-microsoft-com:vml" xmlns:wp="http://schemas.openxmlformats.org/drawingml/2006/wordprocessingDrawing" xmlns:w10="urn:schemas-microsoft-com:office:word" xmlns:w="http://schemas.openxmlformats.org/wordprocessingml/2006/main" xmlns:wne="http://schemas.microsoft.com/office/word/2006/wordml">
   <w:endnote w:type="separator" w:id="-1">
     <w:p>
       <w:pPr>
@@ -12449,7 +13068,7 @@
 </file>
 
 <file path=word/footer1.xml><?xml version="1.0" encoding="utf-8"?>
-<w:ftr xmlns:wpc="http://schemas.microsoft.com/office/word/2010/wordprocessingCanvas" xmlns:mo="http://schemas.microsoft.com/office/mac/office/2008/main" xmlns:mc="http://schemas.openxmlformats.org/markup-compatibility/2006" xmlns:mv="urn:schemas-microsoft-com:mac:vml" xmlns:o="urn:schemas-microsoft-com:office:office" xmlns:r="http://schemas.openxmlformats.org/officeDocument/2006/relationships" xmlns:m="http://schemas.openxmlformats.org/officeDocument/2006/math" xmlns:v="urn:schemas-microsoft-com:vml" xmlns:wp14="http://schemas.microsoft.com/office/word/2010/wordprocessingDrawing" xmlns:wp="http://schemas.openxmlformats.org/drawingml/2006/wordprocessingDrawing" xmlns:w10="urn:schemas-microsoft-com:office:word" xmlns:w="http://schemas.openxmlformats.org/wordprocessingml/2006/main" xmlns:w14="http://schemas.microsoft.com/office/word/2010/wordml" xmlns:wpg="http://schemas.microsoft.com/office/word/2010/wordprocessingGroup" xmlns:wpi="http://schemas.microsoft.com/office/word/2010/wordprocessingInk" xmlns:wne="http://schemas.microsoft.com/office/word/2006/wordml" xmlns:wps="http://schemas.microsoft.com/office/word/2010/wordprocessingShape" mc:Ignorable="w14 wp14">
+<w:ftr xmlns:ve="http://schemas.openxmlformats.org/markup-compatibility/2006" xmlns:o="urn:schemas-microsoft-com:office:office" xmlns:r="http://schemas.openxmlformats.org/officeDocument/2006/relationships" xmlns:m="http://schemas.openxmlformats.org/officeDocument/2006/math" xmlns:v="urn:schemas-microsoft-com:vml" xmlns:wp="http://schemas.openxmlformats.org/drawingml/2006/wordprocessingDrawing" xmlns:w10="urn:schemas-microsoft-com:office:word" xmlns:w="http://schemas.openxmlformats.org/wordprocessingml/2006/main" xmlns:wne="http://schemas.microsoft.com/office/word/2006/wordml">
   <w:p>
     <w:pPr>
       <w:pStyle w:val="Piedepgina"/>
@@ -12476,7 +13095,7 @@
       <w:rPr>
         <w:noProof/>
       </w:rPr>
-      <w:t>19</w:t>
+      <w:t>22</w:t>
     </w:r>
     <w:r>
       <w:rPr>
@@ -12489,7 +13108,7 @@
 </file>
 
 <file path=word/footnotes.xml><?xml version="1.0" encoding="utf-8"?>
-<w:footnotes xmlns:wpc="http://schemas.microsoft.com/office/word/2010/wordprocessingCanvas" xmlns:mo="http://schemas.microsoft.com/office/mac/office/2008/main" xmlns:mc="http://schemas.openxmlformats.org/markup-compatibility/2006" xmlns:mv="urn:schemas-microsoft-com:mac:vml" xmlns:o="urn:schemas-microsoft-com:office:office" xmlns:r="http://schemas.openxmlformats.org/officeDocument/2006/relationships" xmlns:m="http://schemas.openxmlformats.org/officeDocument/2006/math" xmlns:v="urn:schemas-microsoft-com:vml" xmlns:wp14="http://schemas.microsoft.com/office/word/2010/wordprocessingDrawing" xmlns:wp="http://schemas.openxmlformats.org/drawingml/2006/wordprocessingDrawing" xmlns:w10="urn:schemas-microsoft-com:office:word" xmlns:w="http://schemas.openxmlformats.org/wordprocessingml/2006/main" xmlns:w14="http://schemas.microsoft.com/office/word/2010/wordml" xmlns:wpg="http://schemas.microsoft.com/office/word/2010/wordprocessingGroup" xmlns:wpi="http://schemas.microsoft.com/office/word/2010/wordprocessingInk" xmlns:wne="http://schemas.microsoft.com/office/word/2006/wordml" xmlns:wps="http://schemas.microsoft.com/office/word/2010/wordprocessingShape" mc:Ignorable="w14 wp14 mv">
+<w:footnotes xmlns:ve="http://schemas.openxmlformats.org/markup-compatibility/2006" xmlns:o="urn:schemas-microsoft-com:office:office" xmlns:r="http://schemas.openxmlformats.org/officeDocument/2006/relationships" xmlns:m="http://schemas.openxmlformats.org/officeDocument/2006/math" xmlns:v="urn:schemas-microsoft-com:vml" xmlns:wp="http://schemas.openxmlformats.org/drawingml/2006/wordprocessingDrawing" xmlns:w10="urn:schemas-microsoft-com:office:word" xmlns:w="http://schemas.openxmlformats.org/wordprocessingml/2006/main" xmlns:wne="http://schemas.microsoft.com/office/word/2006/wordml">
   <w:footnote w:type="separator" w:id="-1">
     <w:p>
       <w:pPr>
@@ -12514,7 +13133,7 @@
 </file>
 
 <file path=word/header1.xml><?xml version="1.0" encoding="utf-8"?>
-<w:hdr xmlns:wpc="http://schemas.microsoft.com/office/word/2010/wordprocessingCanvas" xmlns:mo="http://schemas.microsoft.com/office/mac/office/2008/main" xmlns:mc="http://schemas.openxmlformats.org/markup-compatibility/2006" xmlns:mv="urn:schemas-microsoft-com:mac:vml" xmlns:o="urn:schemas-microsoft-com:office:office" xmlns:r="http://schemas.openxmlformats.org/officeDocument/2006/relationships" xmlns:m="http://schemas.openxmlformats.org/officeDocument/2006/math" xmlns:v="urn:schemas-microsoft-com:vml" xmlns:wp14="http://schemas.microsoft.com/office/word/2010/wordprocessingDrawing" xmlns:wp="http://schemas.openxmlformats.org/drawingml/2006/wordprocessingDrawing" xmlns:w10="urn:schemas-microsoft-com:office:word" xmlns:w="http://schemas.openxmlformats.org/wordprocessingml/2006/main" xmlns:w14="http://schemas.microsoft.com/office/word/2010/wordml" xmlns:wpg="http://schemas.microsoft.com/office/word/2010/wordprocessingGroup" xmlns:wpi="http://schemas.microsoft.com/office/word/2010/wordprocessingInk" xmlns:wne="http://schemas.microsoft.com/office/word/2006/wordml" xmlns:wps="http://schemas.microsoft.com/office/word/2010/wordprocessingShape" mc:Ignorable="w14 wp14">
+<w:hdr xmlns:ve="http://schemas.openxmlformats.org/markup-compatibility/2006" xmlns:o="urn:schemas-microsoft-com:office:office" xmlns:r="http://schemas.openxmlformats.org/officeDocument/2006/relationships" xmlns:m="http://schemas.openxmlformats.org/officeDocument/2006/math" xmlns:v="urn:schemas-microsoft-com:vml" xmlns:wp="http://schemas.openxmlformats.org/drawingml/2006/wordprocessingDrawing" xmlns:w10="urn:schemas-microsoft-com:office:word" xmlns:w="http://schemas.openxmlformats.org/wordprocessingml/2006/main" xmlns:wne="http://schemas.microsoft.com/office/word/2006/wordml">
   <w:p>
     <w:pPr>
       <w:pStyle w:val="Encabezado"/>
@@ -12534,7 +13153,7 @@
 </file>
 
 <file path=word/numbering.xml><?xml version="1.0" encoding="utf-8"?>
-<w:numbering xmlns:wpc="http://schemas.microsoft.com/office/word/2010/wordprocessingCanvas" xmlns:mo="http://schemas.microsoft.com/office/mac/office/2008/main" xmlns:mc="http://schemas.openxmlformats.org/markup-compatibility/2006" xmlns:mv="urn:schemas-microsoft-com:mac:vml" xmlns:o="urn:schemas-microsoft-com:office:office" xmlns:r="http://schemas.openxmlformats.org/officeDocument/2006/relationships" xmlns:m="http://schemas.openxmlformats.org/officeDocument/2006/math" xmlns:v="urn:schemas-microsoft-com:vml" xmlns:wp14="http://schemas.microsoft.com/office/word/2010/wordprocessingDrawing" xmlns:wp="http://schemas.openxmlformats.org/drawingml/2006/wordprocessingDrawing" xmlns:w10="urn:schemas-microsoft-com:office:word" xmlns:w="http://schemas.openxmlformats.org/wordprocessingml/2006/main" xmlns:w14="http://schemas.microsoft.com/office/word/2010/wordml" xmlns:wpg="http://schemas.microsoft.com/office/word/2010/wordprocessingGroup" xmlns:wpi="http://schemas.microsoft.com/office/word/2010/wordprocessingInk" xmlns:wne="http://schemas.microsoft.com/office/word/2006/wordml" xmlns:wps="http://schemas.microsoft.com/office/word/2010/wordprocessingShape" mc:Ignorable="w14 wp14 mv">
+<w:numbering xmlns:ve="http://schemas.openxmlformats.org/markup-compatibility/2006" xmlns:o="urn:schemas-microsoft-com:office:office" xmlns:r="http://schemas.openxmlformats.org/officeDocument/2006/relationships" xmlns:m="http://schemas.openxmlformats.org/officeDocument/2006/math" xmlns:v="urn:schemas-microsoft-com:vml" xmlns:wp="http://schemas.openxmlformats.org/drawingml/2006/wordprocessingDrawing" xmlns:w10="urn:schemas-microsoft-com:office:word" xmlns:w="http://schemas.openxmlformats.org/wordprocessingml/2006/main" xmlns:wne="http://schemas.microsoft.com/office/word/2006/wordml">
   <w:abstractNum w:abstractNumId="0">
     <w:nsid w:val="008178DF"/>
     <w:multiLevelType w:val="multilevel"/>
@@ -14866,7 +15485,7 @@
 </file>
 
 <file path=word/styles.xml><?xml version="1.0" encoding="utf-8"?>
-<w:styles xmlns:mc="http://schemas.openxmlformats.org/markup-compatibility/2006" xmlns:r="http://schemas.openxmlformats.org/officeDocument/2006/relationships" xmlns:w="http://schemas.openxmlformats.org/wordprocessingml/2006/main" xmlns:w14="http://schemas.microsoft.com/office/word/2010/wordml" mc:Ignorable="w14">
+<w:styles xmlns:r="http://schemas.openxmlformats.org/officeDocument/2006/relationships" xmlns:w="http://schemas.openxmlformats.org/wordprocessingml/2006/main">
   <w:docDefaults>
     <w:rPrDefault>
       <w:rPr>
@@ -14882,7 +15501,7 @@
       </w:pPr>
     </w:pPrDefault>
   </w:docDefaults>
-  <w:latentStyles w:defLockedState="0" w:defUIPriority="99" w:defSemiHidden="1" w:defUnhideWhenUsed="1" w:defQFormat="0" w:count="276">
+  <w:latentStyles w:defLockedState="0" w:defUIPriority="99" w:defSemiHidden="1" w:defUnhideWhenUsed="1" w:defQFormat="0" w:count="267">
     <w:lsdException w:name="Normal" w:semiHidden="0" w:uiPriority="0" w:unhideWhenUsed="0" w:qFormat="1"/>
     <w:lsdException w:name="heading 1" w:semiHidden="0" w:uiPriority="9" w:unhideWhenUsed="0" w:qFormat="1"/>
     <w:lsdException w:name="heading 2" w:uiPriority="9" w:qFormat="1"/>
@@ -15109,6 +15728,7 @@
     <w:uiPriority w:val="99"/>
     <w:semiHidden/>
     <w:unhideWhenUsed/>
+    <w:qFormat/>
     <w:tblPr>
       <w:tblInd w:w="0" w:type="dxa"/>
       <w:tblCellMar>
@@ -15418,7 +16038,7 @@
       <w:szCs w:val="26"/>
     </w:rPr>
   </w:style>
-  <w:style w:type="paragraph" w:styleId="Encabezadodetabladecontenido">
+  <w:style w:type="paragraph" w:styleId="TtulodeTDC">
     <w:name w:val="TOC Heading"/>
     <w:basedOn w:val="Ttulo1"/>
     <w:next w:val="Normal"/>
@@ -16869,7 +17489,7 @@
 </file>
 
 <file path=customXml/itemProps2.xml><?xml version="1.0" encoding="utf-8"?>
-<ds:datastoreItem xmlns:ds="http://schemas.openxmlformats.org/officeDocument/2006/customXml" ds:itemID="{07A7D8A1-DB2F-6147-B1D2-CAD9E1E7D4FC}">
+<ds:datastoreItem xmlns:ds="http://schemas.openxmlformats.org/officeDocument/2006/customXml" ds:itemID="{E0C942E0-F36F-4C73-8D2D-115DF30A4DBA}">
   <ds:schemaRefs>
     <ds:schemaRef ds:uri="http://schemas.openxmlformats.org/officeDocument/2006/bibliography"/>
   </ds:schemaRefs>

</xml_diff>

<commit_message>
Cambios tontos en el dos.
</commit_message>
<xml_diff>
--- a/doc/Practica final de java.docx
+++ b/doc/Practica final de java.docx
@@ -1,6 +1,6 @@
 
 <file path=word/document.xml><?xml version="1.0" encoding="utf-8"?>
-<w:document xmlns:wpc="http://schemas.microsoft.com/office/word/2010/wordprocessingCanvas" xmlns:mc="http://schemas.openxmlformats.org/markup-compatibility/2006" xmlns:o="urn:schemas-microsoft-com:office:office" xmlns:r="http://schemas.openxmlformats.org/officeDocument/2006/relationships" xmlns:m="http://schemas.openxmlformats.org/officeDocument/2006/math" xmlns:v="urn:schemas-microsoft-com:vml" xmlns:wp14="http://schemas.microsoft.com/office/word/2010/wordprocessingDrawing" xmlns:wp="http://schemas.openxmlformats.org/drawingml/2006/wordprocessingDrawing" xmlns:w10="urn:schemas-microsoft-com:office:word" xmlns:w="http://schemas.openxmlformats.org/wordprocessingml/2006/main" xmlns:w14="http://schemas.microsoft.com/office/word/2010/wordml" xmlns:wpg="http://schemas.microsoft.com/office/word/2010/wordprocessingGroup" xmlns:wpi="http://schemas.microsoft.com/office/word/2010/wordprocessingInk" xmlns:wne="http://schemas.microsoft.com/office/word/2006/wordml" xmlns:wps="http://schemas.microsoft.com/office/word/2010/wordprocessingShape" mc:Ignorable="w14 wp14">
+<w:document xmlns:wpc="http://schemas.microsoft.com/office/word/2010/wordprocessingCanvas" xmlns:mo="http://schemas.microsoft.com/office/mac/office/2008/main" xmlns:mc="http://schemas.openxmlformats.org/markup-compatibility/2006" xmlns:mv="urn:schemas-microsoft-com:mac:vml" xmlns:o="urn:schemas-microsoft-com:office:office" xmlns:r="http://schemas.openxmlformats.org/officeDocument/2006/relationships" xmlns:m="http://schemas.openxmlformats.org/officeDocument/2006/math" xmlns:v="urn:schemas-microsoft-com:vml" xmlns:wp14="http://schemas.microsoft.com/office/word/2010/wordprocessingDrawing" xmlns:wp="http://schemas.openxmlformats.org/drawingml/2006/wordprocessingDrawing" xmlns:w10="urn:schemas-microsoft-com:office:word" xmlns:w="http://schemas.openxmlformats.org/wordprocessingml/2006/main" xmlns:w14="http://schemas.microsoft.com/office/word/2010/wordml" xmlns:wpg="http://schemas.microsoft.com/office/word/2010/wordprocessingGroup" xmlns:wpi="http://schemas.microsoft.com/office/word/2010/wordprocessingInk" xmlns:wne="http://schemas.microsoft.com/office/word/2006/wordml" xmlns:wps="http://schemas.microsoft.com/office/word/2010/wordprocessingShape" mc:Ignorable="w14 wp14 mv">
   <w:body>
     <w:sdt>
       <w:sdtPr>
@@ -25,7 +25,7 @@
               <w:noProof/>
               <w:lang w:eastAsia="es-ES"/>
             </w:rPr>
-            <w:pict>
+            <w:pict w14:anchorId="349BDE9F">
               <v:rect id="Rectangle 35" o:spid="_x0000_s1026" style="position:absolute;margin-left:21.7pt;margin-top:768.4pt;width:552.2pt;height:52.4pt;z-index:-251652096;visibility:visible;mso-position-horizontal-relative:page;mso-position-vertical-relative:page;mso-width-relative:margin;mso-height-relative:margin" o:gfxdata="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" fillcolor="#7f7f7f [1612]" stroked="f">
                 <v:path arrowok="t"/>
                 <v:textbox style="mso-next-textbox:#Rectangle 35" inset="18pt,18pt,1in,18pt">
@@ -52,7 +52,7 @@
               <w:noProof/>
               <w:lang w:eastAsia="es-ES"/>
             </w:rPr>
-            <w:pict>
+            <w:pict w14:anchorId="5AB85BEB">
               <v:rect id="Rectangle 79" o:spid="_x0000_s1027" style="position:absolute;margin-left:21.75pt;margin-top:710.25pt;width:552.2pt;height:56.7pt;z-index:-251653120;visibility:visible;mso-position-horizontal-relative:page;mso-position-vertical-relative:page;mso-width-relative:margin;mso-height-relative:margin" o:gfxdata="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" o:allowincell="f" fillcolor="#7f7f7f [1612]" stroked="f">
                 <v:textbox style="mso-next-textbox:#Rectangle 79" inset="18pt,18pt,1in,18pt">
                   <w:txbxContent>
@@ -66,6 +66,7 @@
                         <w:dataBinding w:prefixMappings="xmlns:ns0='http://schemas.microsoft.com/office/2006/coverPageProps'" w:xpath="/ns0:CoverPageProperties[1]/ns0:CompanyAddress[1]" w:storeItemID="{55AF091B-3C7A-41E3-B477-F2FDAA23CFDA}"/>
                         <w:text w:multiLine="1"/>
                       </w:sdtPr>
+                      <w:sdtEndPr/>
                       <w:sdtContent>
                         <w:p>
                           <w:pPr>
@@ -103,7 +104,7 @@
               <w:noProof/>
               <w:lang w:eastAsia="es-ES"/>
             </w:rPr>
-            <w:pict>
+            <w:pict w14:anchorId="6DAB1E42">
               <v:rect id="_x0000_s1028" style="position:absolute;margin-left:21.75pt;margin-top:423.9pt;width:552.2pt;height:285pt;z-index:-251655168;visibility:visible;mso-position-horizontal-relative:page;mso-position-vertical-relative:page;mso-width-relative:margin;mso-height-relative:margin" o:gfxdata="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" o:allowincell="f" fillcolor="#7f7f7f [1612]" stroked="f">
                 <v:textbox style="mso-next-textbox:#_x0000_s1028" inset="18pt,18pt,1in,18pt">
                   <w:txbxContent>
@@ -121,6 +122,7 @@
                         <w:dataBinding w:prefixMappings="xmlns:ns0='http://schemas.openxmlformats.org/package/2006/metadata/core-properties' xmlns:ns1='http://purl.org/dc/elements/1.1/'" w:xpath="/ns0:coreProperties[1]/ns1:creator[1]" w:storeItemID="{6C3C8BC8-F283-45AE-878A-BAB7291924A1}"/>
                         <w:text/>
                       </w:sdtPr>
+                      <w:sdtEndPr/>
                       <w:sdtContent>
                         <w:p>
                           <w:pPr>
@@ -198,6 +200,7 @@
                         <w:dataBinding w:prefixMappings="xmlns:ns0='http://schemas.microsoft.com/office/2006/coverPageProps'" w:xpath="/ns0:CoverPageProperties[1]/ns0:Abstract[1]" w:storeItemID="{55AF091B-3C7A-41E3-B477-F2FDAA23CFDA}"/>
                         <w:text/>
                       </w:sdtPr>
+                      <w:sdtEndPr/>
                       <w:sdtContent>
                         <w:p>
                           <w:pPr>
@@ -229,7 +232,7 @@
               <w:noProof/>
               <w:lang w:eastAsia="es-ES"/>
             </w:rPr>
-            <w:pict>
+            <w:pict w14:anchorId="58B4CCA6">
               <v:rect id="Rectangle 82" o:spid="_x0000_s1029" style="position:absolute;margin-left:21.75pt;margin-top:291.4pt;width:552.2pt;height:122pt;z-index:251662336;visibility:visible;mso-position-horizontal-relative:page;mso-position-vertical-relative:page;v-text-anchor:middle" o:gfxdata="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" o:allowincell="f" fillcolor="black" stroked="f">
                 <v:fill opacity="46003f"/>
                 <v:textbox style="mso-next-textbox:#Rectangle 82" inset="18pt,,1in">
@@ -259,6 +262,7 @@
                           <w:dataBinding w:prefixMappings="xmlns:ns0='http://schemas.openxmlformats.org/package/2006/metadata/core-properties' xmlns:ns1='http://purl.org/dc/elements/1.1/'" w:xpath="/ns0:coreProperties[1]/ns1:title[1]" w:storeItemID="{6C3C8BC8-F283-45AE-878A-BAB7291924A1}"/>
                           <w:text/>
                         </w:sdtPr>
+                        <w:sdtEndPr/>
                         <w:sdtContent>
                           <w:r>
                             <w:rPr>
@@ -304,7 +308,7 @@
               <w:lang w:eastAsia="es-ES"/>
             </w:rPr>
             <w:drawing>
-              <wp:anchor distT="0" distB="0" distL="114300" distR="114300" simplePos="0" relativeHeight="251659264" behindDoc="1" locked="1" layoutInCell="0" allowOverlap="1">
+              <wp:anchor distT="0" distB="0" distL="114300" distR="114300" simplePos="0" relativeHeight="251659264" behindDoc="1" locked="1" layoutInCell="0" allowOverlap="1" wp14:anchorId="2B1BF41E" wp14:editId="6A70E761">
                 <wp:simplePos x="0" y="0"/>
                 <wp:positionH relativeFrom="page">
                   <wp:posOffset>276225</wp:posOffset>
@@ -346,7 +350,7 @@
                           <a:noFill/>
                         </a:ln>
                         <a:extLst>
-                          <a:ext uri="{53640926-AAD7-44D8-BBD7-CCE9431645EC}">
+                          <a:ext uri="{53640926-AAD7-44d8-BBD7-CCE9431645EC}">
                             <a14:shadowObscured xmlns:a14="http://schemas.microsoft.com/office/drawing/2010/main"/>
                           </a:ext>
                         </a:extLst>
@@ -362,7 +366,7 @@
               <w:noProof/>
               <w:lang w:eastAsia="es-ES"/>
             </w:rPr>
-            <w:pict>
+            <w:pict w14:anchorId="08697532">
               <v:rect id="Rectangle 73" o:spid="_x0000_s1030" style="position:absolute;margin-left:21.75pt;margin-top:21.75pt;width:552.25pt;height:25.5pt;z-index:-251656192;visibility:visible;mso-position-horizontal-relative:page;mso-position-vertical-relative:page" o:gfxdata="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" o:allowincell="f" fillcolor="#31849b [2408]" stroked="f">
                 <v:textbox inset=",7.2pt,,7.2pt"/>
                 <w10:wrap anchorx="page" anchory="page"/>
@@ -410,10 +414,11 @@
           <w:docPartUnique/>
         </w:docPartObj>
       </w:sdtPr>
+      <w:sdtEndPr/>
       <w:sdtContent>
         <w:p>
           <w:pPr>
-            <w:pStyle w:val="TtulodeTDC"/>
+            <w:pStyle w:val="Encabezadodetabladecontenido"/>
           </w:pPr>
           <w:r>
             <w:t>Contenido</w:t>
@@ -2396,7 +2401,7 @@
           <w:lang w:eastAsia="es-ES"/>
         </w:rPr>
         <w:drawing>
-          <wp:inline distT="0" distB="0" distL="0" distR="0">
+          <wp:inline distT="0" distB="0" distL="0" distR="0" wp14:anchorId="50C1A36E" wp14:editId="2FA78981">
             <wp:extent cx="3810000" cy="1463040"/>
             <wp:effectExtent l="0" t="0" r="0" b="0"/>
             <wp:docPr id="1" name="Imagen 1" descr="http://www.didactika.com/fisica/cinematica/images/a026.jpg"/>
@@ -3039,6 +3044,28 @@
     </w:p>
     <w:p>
       <w:pPr>
+        <w:pStyle w:val="Prrafodelista"/>
+        <w:numPr>
+          <w:ilvl w:val="0"/>
+          <w:numId w:val="10"/>
+        </w:numPr>
+        <w:spacing w:line="240" w:lineRule="auto"/>
+        <w:outlineLvl w:val="0"/>
+        <w:rPr>
+          <w:sz w:val="24"/>
+          <w:szCs w:val="24"/>
+        </w:rPr>
+      </w:pPr>
+      <w:r>
+        <w:rPr>
+          <w:sz w:val="24"/>
+          <w:szCs w:val="24"/>
+        </w:rPr>
+        <w:t>Comprender a grandes rasgos básico para utilizar un interfaz gráfico.</w:t>
+      </w:r>
+    </w:p>
+    <w:p>
+      <w:pPr>
         <w:spacing w:line="240" w:lineRule="auto"/>
         <w:ind w:firstLine="284"/>
         <w:rPr>
@@ -3629,6 +3656,13 @@
           <w:szCs w:val="24"/>
         </w:rPr>
       </w:pPr>
+      <w:r>
+        <w:rPr>
+          <w:sz w:val="24"/>
+          <w:szCs w:val="24"/>
+        </w:rPr>
+        <w:t>No dejar la explicaciones a medias, o mal apoyadas con material y ejemplos útiles.</w:t>
+      </w:r>
     </w:p>
     <w:p>
       <w:pPr>
@@ -4085,7 +4119,7 @@
           <w:lang w:eastAsia="es-ES"/>
         </w:rPr>
         <w:drawing>
-          <wp:anchor distT="0" distB="0" distL="114300" distR="114300" simplePos="0" relativeHeight="251676672" behindDoc="0" locked="0" layoutInCell="1" allowOverlap="1">
+          <wp:anchor distT="0" distB="0" distL="114300" distR="114300" simplePos="0" relativeHeight="251676672" behindDoc="0" locked="0" layoutInCell="1" allowOverlap="1" wp14:anchorId="4952EBD6" wp14:editId="0D2E3FA5">
             <wp:simplePos x="0" y="0"/>
             <wp:positionH relativeFrom="column">
               <wp:posOffset>0</wp:posOffset>
@@ -4524,7 +4558,7 @@
           <w:lang w:eastAsia="es-ES"/>
         </w:rPr>
         <w:drawing>
-          <wp:anchor distT="0" distB="0" distL="114300" distR="114300" simplePos="0" relativeHeight="251677696" behindDoc="0" locked="0" layoutInCell="1" allowOverlap="1">
+          <wp:anchor distT="0" distB="0" distL="114300" distR="114300" simplePos="0" relativeHeight="251677696" behindDoc="0" locked="0" layoutInCell="1" allowOverlap="1" wp14:anchorId="424C5AAF" wp14:editId="063FB8D4">
             <wp:simplePos x="0" y="0"/>
             <wp:positionH relativeFrom="column">
               <wp:posOffset>0</wp:posOffset>
@@ -4992,7 +5026,7 @@
         </w:rPr>
         <w:lastRenderedPageBreak/>
         <w:drawing>
-          <wp:anchor distT="0" distB="0" distL="114300" distR="114300" simplePos="0" relativeHeight="251678720" behindDoc="0" locked="0" layoutInCell="1" allowOverlap="1">
+          <wp:anchor distT="0" distB="0" distL="114300" distR="114300" simplePos="0" relativeHeight="251678720" behindDoc="0" locked="0" layoutInCell="1" allowOverlap="1" wp14:anchorId="55A25AE8" wp14:editId="50865178">
             <wp:simplePos x="0" y="0"/>
             <wp:positionH relativeFrom="column">
               <wp:posOffset>3492500</wp:posOffset>
@@ -5352,7 +5386,7 @@
           <w:lang w:val="es-ES"/>
         </w:rPr>
         <w:drawing>
-          <wp:anchor distT="0" distB="0" distL="114300" distR="114300" simplePos="0" relativeHeight="251679744" behindDoc="0" locked="0" layoutInCell="1" allowOverlap="1">
+          <wp:anchor distT="0" distB="0" distL="114300" distR="114300" simplePos="0" relativeHeight="251679744" behindDoc="0" locked="0" layoutInCell="1" allowOverlap="1" wp14:anchorId="4BF0449B" wp14:editId="5B84CA3F">
             <wp:simplePos x="0" y="0"/>
             <wp:positionH relativeFrom="column">
               <wp:posOffset>2794000</wp:posOffset>
@@ -5656,7 +5690,7 @@
           <w:lang w:val="es-ES"/>
         </w:rPr>
         <w:drawing>
-          <wp:anchor distT="0" distB="0" distL="114300" distR="114300" simplePos="0" relativeHeight="251680768" behindDoc="0" locked="0" layoutInCell="1" allowOverlap="1">
+          <wp:anchor distT="0" distB="0" distL="114300" distR="114300" simplePos="0" relativeHeight="251680768" behindDoc="0" locked="0" layoutInCell="1" allowOverlap="1" wp14:anchorId="104FA7DC" wp14:editId="5AE755A6">
             <wp:simplePos x="0" y="0"/>
             <wp:positionH relativeFrom="column">
               <wp:posOffset>0</wp:posOffset>
@@ -6048,7 +6082,7 @@
         </w:rPr>
         <w:lastRenderedPageBreak/>
         <w:drawing>
-          <wp:inline distT="0" distB="0" distL="0" distR="0">
+          <wp:inline distT="0" distB="0" distL="0" distR="0" wp14:anchorId="77CD9A04" wp14:editId="259A8E0E">
             <wp:extent cx="5100955" cy="3040471"/>
             <wp:effectExtent l="0" t="0" r="0" b="0"/>
             <wp:docPr id="72" name="Imagen 72" descr="http://upload.wikimedia.org/wikipedia/commons/thumb/b/b5/Bicycle_evolution-es.svg/650px-Bicycle_evolution-es.svg.png"/>
@@ -6958,7 +6992,7 @@
           <w:lang w:eastAsia="es-ES"/>
         </w:rPr>
         <w:drawing>
-          <wp:anchor distT="0" distB="0" distL="114300" distR="114300" simplePos="0" relativeHeight="251681792" behindDoc="0" locked="0" layoutInCell="1" allowOverlap="1">
+          <wp:anchor distT="0" distB="0" distL="114300" distR="114300" simplePos="0" relativeHeight="251681792" behindDoc="0" locked="0" layoutInCell="1" allowOverlap="1" wp14:anchorId="354879A4" wp14:editId="386F5827">
             <wp:simplePos x="0" y="0"/>
             <wp:positionH relativeFrom="column">
               <wp:posOffset>2863850</wp:posOffset>
@@ -7487,7 +7521,7 @@
           <w:lang w:val="es-ES"/>
         </w:rPr>
         <w:drawing>
-          <wp:anchor distT="0" distB="0" distL="114300" distR="114300" simplePos="0" relativeHeight="251683840" behindDoc="0" locked="0" layoutInCell="1" allowOverlap="1">
+          <wp:anchor distT="0" distB="0" distL="114300" distR="114300" simplePos="0" relativeHeight="251683840" behindDoc="0" locked="0" layoutInCell="1" allowOverlap="1" wp14:anchorId="2295A643" wp14:editId="621826DD">
             <wp:simplePos x="0" y="0"/>
             <wp:positionH relativeFrom="column">
               <wp:posOffset>2794000</wp:posOffset>
@@ -7856,7 +7890,7 @@
           <w:lang w:val="es-ES"/>
         </w:rPr>
         <w:drawing>
-          <wp:anchor distT="0" distB="0" distL="114300" distR="114300" simplePos="0" relativeHeight="251682816" behindDoc="0" locked="0" layoutInCell="1" allowOverlap="1">
+          <wp:anchor distT="0" distB="0" distL="114300" distR="114300" simplePos="0" relativeHeight="251682816" behindDoc="0" locked="0" layoutInCell="1" allowOverlap="1" wp14:anchorId="5397D3E9" wp14:editId="02A97381">
             <wp:simplePos x="0" y="0"/>
             <wp:positionH relativeFrom="margin">
               <wp:posOffset>2863850</wp:posOffset>
@@ -8323,7 +8357,7 @@
         </w:rPr>
         <w:lastRenderedPageBreak/>
         <w:drawing>
-          <wp:inline distT="0" distB="0" distL="0" distR="0">
+          <wp:inline distT="0" distB="0" distL="0" distR="0" wp14:anchorId="39C0D7E2" wp14:editId="3626BF8A">
             <wp:extent cx="5241925" cy="3078059"/>
             <wp:effectExtent l="0" t="0" r="0" b="0"/>
             <wp:docPr id="76" name="Imagen 76" descr="http://upload.wikimedia.org/wikipedia/commons/thumb/0/0e/Bicycle_diagram-es.svg/500px-Bicycle_diagram-es.svg.png"/>
@@ -9532,7 +9566,22 @@
           <w:sz w:val="24"/>
           <w:szCs w:val="24"/>
         </w:rPr>
-        <w:t xml:space="preserve"> Sobre este sistema se deberá utilizar el patrón MVC (modelo vista controlador).</w:t>
+        <w:t xml:space="preserve"> Sobre este sistema se deberá utilizar el patrón </w:t>
+      </w:r>
+      <w:r>
+        <w:rPr>
+          <w:b/>
+          <w:sz w:val="24"/>
+          <w:szCs w:val="24"/>
+        </w:rPr>
+        <w:t>MVC</w:t>
+      </w:r>
+      <w:r>
+        <w:rPr>
+          <w:sz w:val="24"/>
+          <w:szCs w:val="24"/>
+        </w:rPr>
+        <w:t xml:space="preserve"> (modelo vista controlador).</w:t>
       </w:r>
     </w:p>
     <w:p>
@@ -9549,7 +9598,16 @@
           <w:sz w:val="24"/>
           <w:szCs w:val="24"/>
         </w:rPr>
-        <w:t>Desde esta vista también se proporciona un sistema de entrada de los comandos al sistema.</w:t>
+        <w:t>Desde esta vista</w:t>
+      </w:r>
+      <w:bookmarkStart w:id="16" w:name="_GoBack"/>
+      <w:bookmarkEnd w:id="16"/>
+      <w:r>
+        <w:rPr>
+          <w:sz w:val="24"/>
+          <w:szCs w:val="24"/>
+        </w:rPr>
+        <w:t xml:space="preserve"> también se proporciona un sistema de entrada de los comandos al sistema.</w:t>
       </w:r>
     </w:p>
     <w:p>
@@ -10875,16 +10933,7 @@
           <w:sz w:val="24"/>
           <w:szCs w:val="24"/>
         </w:rPr>
-        <w:t>S</w:t>
-      </w:r>
-      <w:r>
-        <w:rPr>
-          <w:b/>
-          <w:bCs/>
-          <w:sz w:val="24"/>
-          <w:szCs w:val="24"/>
-        </w:rPr>
-        <w:t>ingleton</w:t>
+        <w:t>Singleton</w:t>
       </w:r>
       <w:r>
         <w:rPr>
@@ -11698,7 +11747,7 @@
           <w:u w:val="single"/>
         </w:rPr>
       </w:pPr>
-      <w:bookmarkStart w:id="16" w:name="_Toc350415352"/>
+      <w:bookmarkStart w:id="17" w:name="_Toc350415352"/>
       <w:r>
         <w:rPr>
           <w:b/>
@@ -11717,7 +11766,7 @@
         </w:rPr>
         <w:t>bjetivos que se alcanzarán</w:t>
       </w:r>
-      <w:bookmarkEnd w:id="16"/>
+      <w:bookmarkEnd w:id="17"/>
     </w:p>
     <w:p>
       <w:pPr>
@@ -11969,7 +12018,7 @@
         </w:rPr>
         <w:t xml:space="preserve"> </w:t>
       </w:r>
-      <w:bookmarkStart w:id="17" w:name="_Toc350415353"/>
+      <w:bookmarkStart w:id="18" w:name="_Toc350415353"/>
       <w:r>
         <w:rPr>
           <w:b/>
@@ -11979,7 +12028,7 @@
         </w:rPr>
         <w:t>Relación con la docencia cursada</w:t>
       </w:r>
-      <w:bookmarkEnd w:id="17"/>
+      <w:bookmarkEnd w:id="18"/>
     </w:p>
     <w:p>
       <w:pPr>
@@ -12169,7 +12218,7 @@
           <w:u w:val="single"/>
         </w:rPr>
       </w:pPr>
-      <w:bookmarkStart w:id="18" w:name="_Toc350415354"/>
+      <w:bookmarkStart w:id="19" w:name="_Toc350415354"/>
       <w:r>
         <w:rPr>
           <w:b/>
@@ -12179,7 +12228,7 @@
         </w:rPr>
         <w:t>Viabilidad</w:t>
       </w:r>
-      <w:bookmarkEnd w:id="18"/>
+      <w:bookmarkEnd w:id="19"/>
     </w:p>
     <w:p>
       <w:pPr>
@@ -12312,7 +12361,7 @@
         </w:rPr>
         <w:t xml:space="preserve"> </w:t>
       </w:r>
-      <w:bookmarkStart w:id="19" w:name="_Toc350415355"/>
+      <w:bookmarkStart w:id="20" w:name="_Toc350415355"/>
       <w:r>
         <w:rPr>
           <w:b/>
@@ -12322,7 +12371,7 @@
         </w:rPr>
         <w:t>Estado del arte y fundamentación teórica</w:t>
       </w:r>
-      <w:bookmarkEnd w:id="19"/>
+      <w:bookmarkEnd w:id="20"/>
     </w:p>
     <w:p>
       <w:pPr>
@@ -12345,7 +12394,7 @@
           <w:szCs w:val="24"/>
         </w:rPr>
       </w:pPr>
-      <w:bookmarkStart w:id="20" w:name="_Toc350415356"/>
+      <w:bookmarkStart w:id="21" w:name="_Toc350415356"/>
       <w:r>
         <w:rPr>
           <w:sz w:val="24"/>
@@ -12381,7 +12430,7 @@
         </w:rPr>
         <w:t xml:space="preserve"> con varios problemas. Estos problemas se citan a continuación con su correspondiente solución elegida.</w:t>
       </w:r>
-      <w:bookmarkEnd w:id="20"/>
+      <w:bookmarkEnd w:id="21"/>
     </w:p>
     <w:p>
       <w:pPr>
@@ -12406,7 +12455,7 @@
           <w:u w:val="single"/>
         </w:rPr>
       </w:pPr>
-      <w:bookmarkStart w:id="21" w:name="_Toc350415357"/>
+      <w:bookmarkStart w:id="22" w:name="_Toc350415357"/>
       <w:r>
         <w:rPr>
           <w:b/>
@@ -12434,7 +12483,7 @@
         </w:rPr>
         <w:t>Problema</w:t>
       </w:r>
-      <w:bookmarkEnd w:id="21"/>
+      <w:bookmarkEnd w:id="22"/>
     </w:p>
     <w:p>
       <w:pPr>
@@ -14011,7 +14060,7 @@
           <w:u w:val="single"/>
         </w:rPr>
       </w:pPr>
-      <w:bookmarkStart w:id="22" w:name="_Toc350415358"/>
+      <w:bookmarkStart w:id="23" w:name="_Toc350415358"/>
       <w:r>
         <w:rPr>
           <w:b/>
@@ -14021,7 +14070,7 @@
         </w:rPr>
         <w:t>Conclusión</w:t>
       </w:r>
-      <w:bookmarkEnd w:id="22"/>
+      <w:bookmarkEnd w:id="23"/>
     </w:p>
     <w:p>
       <w:pPr>
@@ -14179,7 +14228,7 @@
         </w:rPr>
         <w:t xml:space="preserve"> </w:t>
       </w:r>
-      <w:bookmarkStart w:id="23" w:name="_Toc350415359"/>
+      <w:bookmarkStart w:id="24" w:name="_Toc350415359"/>
       <w:r>
         <w:rPr>
           <w:b/>
@@ -14189,7 +14238,7 @@
         </w:rPr>
         <w:t>Bibliografía</w:t>
       </w:r>
-      <w:bookmarkEnd w:id="23"/>
+      <w:bookmarkEnd w:id="24"/>
     </w:p>
     <w:p>
       <w:pPr>
@@ -14467,8 +14516,6 @@
         </w:rPr>
         <w:t>Herramientas:</w:t>
       </w:r>
-      <w:bookmarkStart w:id="24" w:name="_GoBack"/>
-      <w:bookmarkEnd w:id="24"/>
     </w:p>
     <w:p>
       <w:pPr>
@@ -14546,7 +14593,7 @@
 </file>
 
 <file path=word/endnotes.xml><?xml version="1.0" encoding="utf-8"?>
-<w:endnotes xmlns:wpc="http://schemas.microsoft.com/office/word/2010/wordprocessingCanvas" xmlns:mc="http://schemas.openxmlformats.org/markup-compatibility/2006" xmlns:o="urn:schemas-microsoft-com:office:office" xmlns:r="http://schemas.openxmlformats.org/officeDocument/2006/relationships" xmlns:m="http://schemas.openxmlformats.org/officeDocument/2006/math" xmlns:v="urn:schemas-microsoft-com:vml" xmlns:wp14="http://schemas.microsoft.com/office/word/2010/wordprocessingDrawing" xmlns:wp="http://schemas.openxmlformats.org/drawingml/2006/wordprocessingDrawing" xmlns:w10="urn:schemas-microsoft-com:office:word" xmlns:w="http://schemas.openxmlformats.org/wordprocessingml/2006/main" xmlns:w14="http://schemas.microsoft.com/office/word/2010/wordml" xmlns:wpg="http://schemas.microsoft.com/office/word/2010/wordprocessingGroup" xmlns:wpi="http://schemas.microsoft.com/office/word/2010/wordprocessingInk" xmlns:wne="http://schemas.microsoft.com/office/word/2006/wordml" xmlns:wps="http://schemas.microsoft.com/office/word/2010/wordprocessingShape" mc:Ignorable="w14 wp14">
+<w:endnotes xmlns:wpc="http://schemas.microsoft.com/office/word/2010/wordprocessingCanvas" xmlns:mo="http://schemas.microsoft.com/office/mac/office/2008/main" xmlns:mc="http://schemas.openxmlformats.org/markup-compatibility/2006" xmlns:mv="urn:schemas-microsoft-com:mac:vml" xmlns:o="urn:schemas-microsoft-com:office:office" xmlns:r="http://schemas.openxmlformats.org/officeDocument/2006/relationships" xmlns:m="http://schemas.openxmlformats.org/officeDocument/2006/math" xmlns:v="urn:schemas-microsoft-com:vml" xmlns:wp14="http://schemas.microsoft.com/office/word/2010/wordprocessingDrawing" xmlns:wp="http://schemas.openxmlformats.org/drawingml/2006/wordprocessingDrawing" xmlns:w10="urn:schemas-microsoft-com:office:word" xmlns:w="http://schemas.openxmlformats.org/wordprocessingml/2006/main" xmlns:w14="http://schemas.microsoft.com/office/word/2010/wordml" xmlns:wpg="http://schemas.microsoft.com/office/word/2010/wordprocessingGroup" xmlns:wpi="http://schemas.microsoft.com/office/word/2010/wordprocessingInk" xmlns:wne="http://schemas.microsoft.com/office/word/2006/wordml" xmlns:wps="http://schemas.microsoft.com/office/word/2010/wordprocessingShape" mc:Ignorable="w14 wp14 mv">
   <w:endnote w:type="separator" w:id="-1">
     <w:p>
       <w:pPr>
@@ -14571,7 +14618,7 @@
 </file>
 
 <file path=word/footer1.xml><?xml version="1.0" encoding="utf-8"?>
-<w:ftr xmlns:wpc="http://schemas.microsoft.com/office/word/2010/wordprocessingCanvas" xmlns:mc="http://schemas.openxmlformats.org/markup-compatibility/2006" xmlns:o="urn:schemas-microsoft-com:office:office" xmlns:r="http://schemas.openxmlformats.org/officeDocument/2006/relationships" xmlns:m="http://schemas.openxmlformats.org/officeDocument/2006/math" xmlns:v="urn:schemas-microsoft-com:vml" xmlns:wp14="http://schemas.microsoft.com/office/word/2010/wordprocessingDrawing" xmlns:wp="http://schemas.openxmlformats.org/drawingml/2006/wordprocessingDrawing" xmlns:w10="urn:schemas-microsoft-com:office:word" xmlns:w="http://schemas.openxmlformats.org/wordprocessingml/2006/main" xmlns:w14="http://schemas.microsoft.com/office/word/2010/wordml" xmlns:wpg="http://schemas.microsoft.com/office/word/2010/wordprocessingGroup" xmlns:wpi="http://schemas.microsoft.com/office/word/2010/wordprocessingInk" xmlns:wne="http://schemas.microsoft.com/office/word/2006/wordml" xmlns:wps="http://schemas.microsoft.com/office/word/2010/wordprocessingShape" mc:Ignorable="w14 wp14">
+<w:ftr xmlns:wpc="http://schemas.microsoft.com/office/word/2010/wordprocessingCanvas" xmlns:mo="http://schemas.microsoft.com/office/mac/office/2008/main" xmlns:mc="http://schemas.openxmlformats.org/markup-compatibility/2006" xmlns:mv="urn:schemas-microsoft-com:mac:vml" xmlns:o="urn:schemas-microsoft-com:office:office" xmlns:r="http://schemas.openxmlformats.org/officeDocument/2006/relationships" xmlns:m="http://schemas.openxmlformats.org/officeDocument/2006/math" xmlns:v="urn:schemas-microsoft-com:vml" xmlns:wp14="http://schemas.microsoft.com/office/word/2010/wordprocessingDrawing" xmlns:wp="http://schemas.openxmlformats.org/drawingml/2006/wordprocessingDrawing" xmlns:w10="urn:schemas-microsoft-com:office:word" xmlns:w="http://schemas.openxmlformats.org/wordprocessingml/2006/main" xmlns:w14="http://schemas.microsoft.com/office/word/2010/wordml" xmlns:wpg="http://schemas.microsoft.com/office/word/2010/wordprocessingGroup" xmlns:wpi="http://schemas.microsoft.com/office/word/2010/wordprocessingInk" xmlns:wne="http://schemas.microsoft.com/office/word/2006/wordml" xmlns:wps="http://schemas.microsoft.com/office/word/2010/wordprocessingShape" mc:Ignorable="w14 wp14">
   <w:p>
     <w:pPr>
       <w:pStyle w:val="Piedepgina"/>
@@ -14598,7 +14645,7 @@
       <w:rPr>
         <w:noProof/>
       </w:rPr>
-      <w:t>24</w:t>
+      <w:t>15</w:t>
     </w:r>
     <w:r>
       <w:rPr>
@@ -14611,7 +14658,7 @@
 </file>
 
 <file path=word/footnotes.xml><?xml version="1.0" encoding="utf-8"?>
-<w:footnotes xmlns:wpc="http://schemas.microsoft.com/office/word/2010/wordprocessingCanvas" xmlns:mc="http://schemas.openxmlformats.org/markup-compatibility/2006" xmlns:o="urn:schemas-microsoft-com:office:office" xmlns:r="http://schemas.openxmlformats.org/officeDocument/2006/relationships" xmlns:m="http://schemas.openxmlformats.org/officeDocument/2006/math" xmlns:v="urn:schemas-microsoft-com:vml" xmlns:wp14="http://schemas.microsoft.com/office/word/2010/wordprocessingDrawing" xmlns:wp="http://schemas.openxmlformats.org/drawingml/2006/wordprocessingDrawing" xmlns:w10="urn:schemas-microsoft-com:office:word" xmlns:w="http://schemas.openxmlformats.org/wordprocessingml/2006/main" xmlns:w14="http://schemas.microsoft.com/office/word/2010/wordml" xmlns:wpg="http://schemas.microsoft.com/office/word/2010/wordprocessingGroup" xmlns:wpi="http://schemas.microsoft.com/office/word/2010/wordprocessingInk" xmlns:wne="http://schemas.microsoft.com/office/word/2006/wordml" xmlns:wps="http://schemas.microsoft.com/office/word/2010/wordprocessingShape" mc:Ignorable="w14 wp14">
+<w:footnotes xmlns:wpc="http://schemas.microsoft.com/office/word/2010/wordprocessingCanvas" xmlns:mo="http://schemas.microsoft.com/office/mac/office/2008/main" xmlns:mc="http://schemas.openxmlformats.org/markup-compatibility/2006" xmlns:mv="urn:schemas-microsoft-com:mac:vml" xmlns:o="urn:schemas-microsoft-com:office:office" xmlns:r="http://schemas.openxmlformats.org/officeDocument/2006/relationships" xmlns:m="http://schemas.openxmlformats.org/officeDocument/2006/math" xmlns:v="urn:schemas-microsoft-com:vml" xmlns:wp14="http://schemas.microsoft.com/office/word/2010/wordprocessingDrawing" xmlns:wp="http://schemas.openxmlformats.org/drawingml/2006/wordprocessingDrawing" xmlns:w10="urn:schemas-microsoft-com:office:word" xmlns:w="http://schemas.openxmlformats.org/wordprocessingml/2006/main" xmlns:w14="http://schemas.microsoft.com/office/word/2010/wordml" xmlns:wpg="http://schemas.microsoft.com/office/word/2010/wordprocessingGroup" xmlns:wpi="http://schemas.microsoft.com/office/word/2010/wordprocessingInk" xmlns:wne="http://schemas.microsoft.com/office/word/2006/wordml" xmlns:wps="http://schemas.microsoft.com/office/word/2010/wordprocessingShape" mc:Ignorable="w14 wp14 mv">
   <w:footnote w:type="separator" w:id="-1">
     <w:p>
       <w:pPr>
@@ -14636,7 +14683,7 @@
 </file>
 
 <file path=word/header1.xml><?xml version="1.0" encoding="utf-8"?>
-<w:hdr xmlns:wpc="http://schemas.microsoft.com/office/word/2010/wordprocessingCanvas" xmlns:mc="http://schemas.openxmlformats.org/markup-compatibility/2006" xmlns:o="urn:schemas-microsoft-com:office:office" xmlns:r="http://schemas.openxmlformats.org/officeDocument/2006/relationships" xmlns:m="http://schemas.openxmlformats.org/officeDocument/2006/math" xmlns:v="urn:schemas-microsoft-com:vml" xmlns:wp14="http://schemas.microsoft.com/office/word/2010/wordprocessingDrawing" xmlns:wp="http://schemas.openxmlformats.org/drawingml/2006/wordprocessingDrawing" xmlns:w10="urn:schemas-microsoft-com:office:word" xmlns:w="http://schemas.openxmlformats.org/wordprocessingml/2006/main" xmlns:w14="http://schemas.microsoft.com/office/word/2010/wordml" xmlns:wpg="http://schemas.microsoft.com/office/word/2010/wordprocessingGroup" xmlns:wpi="http://schemas.microsoft.com/office/word/2010/wordprocessingInk" xmlns:wne="http://schemas.microsoft.com/office/word/2006/wordml" xmlns:wps="http://schemas.microsoft.com/office/word/2010/wordprocessingShape" mc:Ignorable="w14 wp14">
+<w:hdr xmlns:wpc="http://schemas.microsoft.com/office/word/2010/wordprocessingCanvas" xmlns:mo="http://schemas.microsoft.com/office/mac/office/2008/main" xmlns:mc="http://schemas.openxmlformats.org/markup-compatibility/2006" xmlns:mv="urn:schemas-microsoft-com:mac:vml" xmlns:o="urn:schemas-microsoft-com:office:office" xmlns:r="http://schemas.openxmlformats.org/officeDocument/2006/relationships" xmlns:m="http://schemas.openxmlformats.org/officeDocument/2006/math" xmlns:v="urn:schemas-microsoft-com:vml" xmlns:wp14="http://schemas.microsoft.com/office/word/2010/wordprocessingDrawing" xmlns:wp="http://schemas.openxmlformats.org/drawingml/2006/wordprocessingDrawing" xmlns:w10="urn:schemas-microsoft-com:office:word" xmlns:w="http://schemas.openxmlformats.org/wordprocessingml/2006/main" xmlns:w14="http://schemas.microsoft.com/office/word/2010/wordml" xmlns:wpg="http://schemas.microsoft.com/office/word/2010/wordprocessingGroup" xmlns:wpi="http://schemas.microsoft.com/office/word/2010/wordprocessingInk" xmlns:wne="http://schemas.microsoft.com/office/word/2006/wordml" xmlns:wps="http://schemas.microsoft.com/office/word/2010/wordprocessingShape" mc:Ignorable="w14 wp14">
   <w:p>
     <w:pPr>
       <w:pStyle w:val="Encabezado"/>
@@ -14656,7 +14703,7 @@
 </file>
 
 <file path=word/numbering.xml><?xml version="1.0" encoding="utf-8"?>
-<w:numbering xmlns:wpc="http://schemas.microsoft.com/office/word/2010/wordprocessingCanvas" xmlns:mc="http://schemas.openxmlformats.org/markup-compatibility/2006" xmlns:o="urn:schemas-microsoft-com:office:office" xmlns:r="http://schemas.openxmlformats.org/officeDocument/2006/relationships" xmlns:m="http://schemas.openxmlformats.org/officeDocument/2006/math" xmlns:v="urn:schemas-microsoft-com:vml" xmlns:wp14="http://schemas.microsoft.com/office/word/2010/wordprocessingDrawing" xmlns:wp="http://schemas.openxmlformats.org/drawingml/2006/wordprocessingDrawing" xmlns:w10="urn:schemas-microsoft-com:office:word" xmlns:w="http://schemas.openxmlformats.org/wordprocessingml/2006/main" xmlns:w14="http://schemas.microsoft.com/office/word/2010/wordml" xmlns:wpg="http://schemas.microsoft.com/office/word/2010/wordprocessingGroup" xmlns:wpi="http://schemas.microsoft.com/office/word/2010/wordprocessingInk" xmlns:wne="http://schemas.microsoft.com/office/word/2006/wordml" xmlns:wps="http://schemas.microsoft.com/office/word/2010/wordprocessingShape" mc:Ignorable="w14 wp14">
+<w:numbering xmlns:wpc="http://schemas.microsoft.com/office/word/2010/wordprocessingCanvas" xmlns:mo="http://schemas.microsoft.com/office/mac/office/2008/main" xmlns:mc="http://schemas.openxmlformats.org/markup-compatibility/2006" xmlns:mv="urn:schemas-microsoft-com:mac:vml" xmlns:o="urn:schemas-microsoft-com:office:office" xmlns:r="http://schemas.openxmlformats.org/officeDocument/2006/relationships" xmlns:m="http://schemas.openxmlformats.org/officeDocument/2006/math" xmlns:v="urn:schemas-microsoft-com:vml" xmlns:wp14="http://schemas.microsoft.com/office/word/2010/wordprocessingDrawing" xmlns:wp="http://schemas.openxmlformats.org/drawingml/2006/wordprocessingDrawing" xmlns:w10="urn:schemas-microsoft-com:office:word" xmlns:w="http://schemas.openxmlformats.org/wordprocessingml/2006/main" xmlns:w14="http://schemas.microsoft.com/office/word/2010/wordml" xmlns:wpg="http://schemas.microsoft.com/office/word/2010/wordprocessingGroup" xmlns:wpi="http://schemas.microsoft.com/office/word/2010/wordprocessingInk" xmlns:wne="http://schemas.microsoft.com/office/word/2006/wordml" xmlns:wps="http://schemas.microsoft.com/office/word/2010/wordprocessingShape" mc:Ignorable="w14 wp14 mv">
   <w:abstractNum w:abstractNumId="0">
     <w:nsid w:val="008178DF"/>
     <w:multiLevelType w:val="multilevel"/>
@@ -17584,7 +17631,7 @@
       </w:pPr>
     </w:pPrDefault>
   </w:docDefaults>
-  <w:latentStyles w:defLockedState="0" w:defUIPriority="99" w:defSemiHidden="1" w:defUnhideWhenUsed="1" w:defQFormat="0" w:count="267">
+  <w:latentStyles w:defLockedState="0" w:defUIPriority="99" w:defSemiHidden="1" w:defUnhideWhenUsed="1" w:defQFormat="0" w:count="276">
     <w:lsdException w:name="Normal" w:semiHidden="0" w:uiPriority="0" w:unhideWhenUsed="0" w:qFormat="1"/>
     <w:lsdException w:name="heading 1" w:semiHidden="0" w:uiPriority="9" w:unhideWhenUsed="0" w:qFormat="1"/>
     <w:lsdException w:name="heading 2" w:uiPriority="9" w:qFormat="1"/>
@@ -18145,7 +18192,7 @@
       <w:szCs w:val="26"/>
     </w:rPr>
   </w:style>
-  <w:style w:type="paragraph" w:styleId="TtulodeTDC">
+  <w:style w:type="paragraph" w:styleId="Encabezadodetabladecontenido">
     <w:name w:val="TOC Heading"/>
     <w:basedOn w:val="Ttulo1"/>
     <w:next w:val="Normal"/>
@@ -18549,7 +18596,7 @@
 </file>
 
 <file path=word/stylesWithEffects.xml><?xml version="1.0" encoding="utf-8"?>
-<w:styles xmlns:wpc="http://schemas.microsoft.com/office/word/2010/wordprocessingCanvas" xmlns:mc="http://schemas.openxmlformats.org/markup-compatibility/2006" xmlns:o="urn:schemas-microsoft-com:office:office" xmlns:r="http://schemas.openxmlformats.org/officeDocument/2006/relationships" xmlns:m="http://schemas.openxmlformats.org/officeDocument/2006/math" xmlns:v="urn:schemas-microsoft-com:vml" xmlns:wp14="http://schemas.microsoft.com/office/word/2010/wordprocessingDrawing" xmlns:wp="http://schemas.openxmlformats.org/drawingml/2006/wordprocessingDrawing" xmlns:w10="urn:schemas-microsoft-com:office:word" xmlns:w="http://schemas.openxmlformats.org/wordprocessingml/2006/main" xmlns:w14="http://schemas.microsoft.com/office/word/2010/wordml" xmlns:wpg="http://schemas.microsoft.com/office/word/2010/wordprocessingGroup" xmlns:wpi="http://schemas.microsoft.com/office/word/2010/wordprocessingInk" xmlns:wne="http://schemas.microsoft.com/office/word/2006/wordml" xmlns:wps="http://schemas.microsoft.com/office/word/2010/wordprocessingShape" mc:Ignorable="w14 wp14">
+<w:styles xmlns:wpc="http://schemas.microsoft.com/office/word/2010/wordprocessingCanvas" xmlns:mo="http://schemas.microsoft.com/office/mac/office/2008/main" xmlns:mc="http://schemas.openxmlformats.org/markup-compatibility/2006" xmlns:mv="urn:schemas-microsoft-com:mac:vml" xmlns:o="urn:schemas-microsoft-com:office:office" xmlns:r="http://schemas.openxmlformats.org/officeDocument/2006/relationships" xmlns:m="http://schemas.openxmlformats.org/officeDocument/2006/math" xmlns:v="urn:schemas-microsoft-com:vml" xmlns:wp14="http://schemas.microsoft.com/office/word/2010/wordprocessingDrawing" xmlns:wp="http://schemas.openxmlformats.org/drawingml/2006/wordprocessingDrawing" xmlns:w10="urn:schemas-microsoft-com:office:word" xmlns:w="http://schemas.openxmlformats.org/wordprocessingml/2006/main" xmlns:w14="http://schemas.microsoft.com/office/word/2010/wordml" xmlns:wpg="http://schemas.microsoft.com/office/word/2010/wordprocessingGroup" xmlns:wpi="http://schemas.microsoft.com/office/word/2010/wordprocessingInk" xmlns:wne="http://schemas.microsoft.com/office/word/2006/wordml" xmlns:wps="http://schemas.microsoft.com/office/word/2010/wordprocessingShape" mc:Ignorable="w14 wp14 mv">
   <w:docDefaults>
     <w:rPrDefault>
       <w:rPr>
@@ -18565,7 +18612,7 @@
       </w:pPr>
     </w:pPrDefault>
   </w:docDefaults>
-  <w:latentStyles w:defLockedState="0" w:defUIPriority="99" w:defSemiHidden="1" w:defUnhideWhenUsed="1" w:defQFormat="0" w:count="267">
+  <w:latentStyles w:defLockedState="0" w:defUIPriority="99" w:defSemiHidden="1" w:defUnhideWhenUsed="1" w:defQFormat="0" w:count="276">
     <w:lsdException w:name="Normal" w:semiHidden="0" w:uiPriority="0" w:unhideWhenUsed="0" w:qFormat="1"/>
     <w:lsdException w:name="heading 1" w:semiHidden="0" w:uiPriority="9" w:unhideWhenUsed="0" w:qFormat="1"/>
     <w:lsdException w:name="heading 2" w:uiPriority="9" w:qFormat="1"/>
@@ -19055,7 +19102,7 @@
       <w:szCs w:val="26"/>
     </w:rPr>
   </w:style>
-  <w:style w:type="paragraph" w:styleId="TtulodeTDC">
+  <w:style w:type="paragraph" w:styleId="Encabezadodetabladecontenido">
     <w:name w:val="TOC Heading"/>
     <w:basedOn w:val="Ttulo1"/>
     <w:next w:val="Normal"/>
@@ -19653,7 +19700,7 @@
 </file>
 
 <file path=customXml/itemProps2.xml><?xml version="1.0" encoding="utf-8"?>
-<ds:datastoreItem xmlns:ds="http://schemas.openxmlformats.org/officeDocument/2006/customXml" ds:itemID="{ADC41AB3-8AD1-4B11-BFF8-A97F4EA5F78F}">
+<ds:datastoreItem xmlns:ds="http://schemas.openxmlformats.org/officeDocument/2006/customXml" ds:itemID="{10EC7A5A-D93D-6349-BAFC-27BCE19A24EC}">
   <ds:schemaRefs>
     <ds:schemaRef ds:uri="http://schemas.openxmlformats.org/officeDocument/2006/bibliography"/>
   </ds:schemaRefs>

</xml_diff>

<commit_message>
Añadidos los diagramas de clase al doc
</commit_message>
<xml_diff>
--- a/doc/Practica final de java.docx
+++ b/doc/Practica final de java.docx
@@ -9598,16 +9598,7 @@
           <w:sz w:val="24"/>
           <w:szCs w:val="24"/>
         </w:rPr>
-        <w:t>Desde esta vista</w:t>
-      </w:r>
-      <w:bookmarkStart w:id="16" w:name="_GoBack"/>
-      <w:bookmarkEnd w:id="16"/>
-      <w:r>
-        <w:rPr>
-          <w:sz w:val="24"/>
-          <w:szCs w:val="24"/>
-        </w:rPr>
-        <w:t xml:space="preserve"> también se proporciona un sistema de entrada de los comandos al sistema.</w:t>
+        <w:t>Desde esta vista también se proporciona un sistema de entrada de los comandos al sistema.</w:t>
       </w:r>
     </w:p>
     <w:p>
@@ -11747,7 +11738,7 @@
           <w:u w:val="single"/>
         </w:rPr>
       </w:pPr>
-      <w:bookmarkStart w:id="17" w:name="_Toc350415352"/>
+      <w:bookmarkStart w:id="16" w:name="_Toc350415352"/>
       <w:r>
         <w:rPr>
           <w:b/>
@@ -11766,7 +11757,7 @@
         </w:rPr>
         <w:t>bjetivos que se alcanzarán</w:t>
       </w:r>
-      <w:bookmarkEnd w:id="17"/>
+      <w:bookmarkEnd w:id="16"/>
     </w:p>
     <w:p>
       <w:pPr>
@@ -12018,7 +12009,7 @@
         </w:rPr>
         <w:t xml:space="preserve"> </w:t>
       </w:r>
-      <w:bookmarkStart w:id="18" w:name="_Toc350415353"/>
+      <w:bookmarkStart w:id="17" w:name="_Toc350415353"/>
       <w:r>
         <w:rPr>
           <w:b/>
@@ -12028,7 +12019,7 @@
         </w:rPr>
         <w:t>Relación con la docencia cursada</w:t>
       </w:r>
-      <w:bookmarkEnd w:id="18"/>
+      <w:bookmarkEnd w:id="17"/>
     </w:p>
     <w:p>
       <w:pPr>
@@ -12218,7 +12209,7 @@
           <w:u w:val="single"/>
         </w:rPr>
       </w:pPr>
-      <w:bookmarkStart w:id="19" w:name="_Toc350415354"/>
+      <w:bookmarkStart w:id="18" w:name="_Toc350415354"/>
       <w:r>
         <w:rPr>
           <w:b/>
@@ -12228,7 +12219,7 @@
         </w:rPr>
         <w:t>Viabilidad</w:t>
       </w:r>
-      <w:bookmarkEnd w:id="19"/>
+      <w:bookmarkEnd w:id="18"/>
     </w:p>
     <w:p>
       <w:pPr>
@@ -12361,7 +12352,7 @@
         </w:rPr>
         <w:t xml:space="preserve"> </w:t>
       </w:r>
-      <w:bookmarkStart w:id="20" w:name="_Toc350415355"/>
+      <w:bookmarkStart w:id="19" w:name="_Toc350415355"/>
       <w:r>
         <w:rPr>
           <w:b/>
@@ -12371,7 +12362,7 @@
         </w:rPr>
         <w:t>Estado del arte y fundamentación teórica</w:t>
       </w:r>
-      <w:bookmarkEnd w:id="20"/>
+      <w:bookmarkEnd w:id="19"/>
     </w:p>
     <w:p>
       <w:pPr>
@@ -12394,7 +12385,7 @@
           <w:szCs w:val="24"/>
         </w:rPr>
       </w:pPr>
-      <w:bookmarkStart w:id="21" w:name="_Toc350415356"/>
+      <w:bookmarkStart w:id="20" w:name="_Toc350415356"/>
       <w:r>
         <w:rPr>
           <w:sz w:val="24"/>
@@ -12430,7 +12421,7 @@
         </w:rPr>
         <w:t xml:space="preserve"> con varios problemas. Estos problemas se citan a continuación con su correspondiente solución elegida.</w:t>
       </w:r>
-      <w:bookmarkEnd w:id="21"/>
+      <w:bookmarkEnd w:id="20"/>
     </w:p>
     <w:p>
       <w:pPr>
@@ -12455,7 +12446,7 @@
           <w:u w:val="single"/>
         </w:rPr>
       </w:pPr>
-      <w:bookmarkStart w:id="22" w:name="_Toc350415357"/>
+      <w:bookmarkStart w:id="21" w:name="_Toc350415357"/>
       <w:r>
         <w:rPr>
           <w:b/>
@@ -12483,7 +12474,7 @@
         </w:rPr>
         <w:t>Problema</w:t>
       </w:r>
-      <w:bookmarkEnd w:id="22"/>
+      <w:bookmarkEnd w:id="21"/>
     </w:p>
     <w:p>
       <w:pPr>
@@ -14032,6 +14023,133 @@
           <w:szCs w:val="24"/>
         </w:rPr>
         <w:t>Utilizar las herramientas que proporciona java para lanzar interfaces gráficas en un hilo diferente, y así liberar el sistema de eventos de esta.</w:t>
+      </w:r>
+    </w:p>
+    <w:p>
+      <w:pPr>
+        <w:rPr>
+          <w:sz w:val="24"/>
+          <w:szCs w:val="24"/>
+        </w:rPr>
+      </w:pPr>
+      <w:r>
+        <w:rPr>
+          <w:sz w:val="24"/>
+          <w:szCs w:val="24"/>
+        </w:rPr>
+        <w:br w:type="page"/>
+      </w:r>
+    </w:p>
+    <w:p>
+      <w:pPr>
+        <w:pStyle w:val="Prrafodelista"/>
+        <w:ind w:firstLine="696"/>
+        <w:rPr>
+          <w:sz w:val="24"/>
+          <w:szCs w:val="24"/>
+        </w:rPr>
+      </w:pPr>
+    </w:p>
+    <w:p>
+      <w:pPr>
+        <w:rPr>
+          <w:b/>
+          <w:sz w:val="24"/>
+          <w:szCs w:val="24"/>
+          <w:u w:val="single"/>
+        </w:rPr>
+      </w:pPr>
+      <w:r>
+        <w:rPr>
+          <w:b/>
+          <w:sz w:val="24"/>
+          <w:szCs w:val="24"/>
+          <w:u w:val="single"/>
+        </w:rPr>
+        <w:t>Diagrama de clases</w:t>
+      </w:r>
+      <w:bookmarkStart w:id="22" w:name="_GoBack"/>
+      <w:bookmarkEnd w:id="22"/>
+    </w:p>
+    <w:p>
+      <w:pPr>
+        <w:pStyle w:val="Prrafodelista"/>
+        <w:ind w:left="-567"/>
+        <w:rPr>
+          <w:sz w:val="24"/>
+          <w:szCs w:val="24"/>
+        </w:rPr>
+      </w:pPr>
+      <w:r>
+        <w:rPr>
+          <w:noProof/>
+          <w:sz w:val="24"/>
+          <w:szCs w:val="24"/>
+          <w:lang w:eastAsia="es-ES"/>
+        </w:rPr>
+        <w:drawing>
+          <wp:inline distT="0" distB="0" distL="0" distR="0" wp14:anchorId="3A2C1993" wp14:editId="4A3CAC0E">
+            <wp:extent cx="6415996" cy="7890815"/>
+            <wp:effectExtent l="0" t="0" r="0" b="0"/>
+            <wp:docPr id="2" name="Imagen 2" descr="Macintosh HD:Users:pablopb26:git:Practica4-TP:diagramas.png"/>
+            <wp:cNvGraphicFramePr>
+              <a:graphicFrameLocks xmlns:a="http://schemas.openxmlformats.org/drawingml/2006/main" noChangeAspect="1"/>
+            </wp:cNvGraphicFramePr>
+            <a:graphic xmlns:a="http://schemas.openxmlformats.org/drawingml/2006/main">
+              <a:graphicData uri="http://schemas.openxmlformats.org/drawingml/2006/picture">
+                <pic:pic xmlns:pic="http://schemas.openxmlformats.org/drawingml/2006/picture">
+                  <pic:nvPicPr>
+                    <pic:cNvPr id="0" name="Picture 1" descr="Macintosh HD:Users:pablopb26:git:Practica4-TP:diagramas.png"/>
+                    <pic:cNvPicPr>
+                      <a:picLocks noChangeAspect="1" noChangeArrowheads="1"/>
+                    </pic:cNvPicPr>
+                  </pic:nvPicPr>
+                  <pic:blipFill>
+                    <a:blip r:embed="rId184">
+                      <a:extLst>
+                        <a:ext uri="{28A0092B-C50C-407E-A947-70E740481C1C}">
+                          <a14:useLocalDpi xmlns:a14="http://schemas.microsoft.com/office/drawing/2010/main" val="0"/>
+                        </a:ext>
+                      </a:extLst>
+                    </a:blip>
+                    <a:srcRect/>
+                    <a:stretch>
+                      <a:fillRect/>
+                    </a:stretch>
+                  </pic:blipFill>
+                  <pic:spPr bwMode="auto">
+                    <a:xfrm>
+                      <a:off x="0" y="0"/>
+                      <a:ext cx="6416557" cy="7891505"/>
+                    </a:xfrm>
+                    <a:prstGeom prst="rect">
+                      <a:avLst/>
+                    </a:prstGeom>
+                    <a:noFill/>
+                    <a:ln>
+                      <a:noFill/>
+                    </a:ln>
+                  </pic:spPr>
+                </pic:pic>
+              </a:graphicData>
+            </a:graphic>
+          </wp:inline>
+        </w:drawing>
+      </w:r>
+    </w:p>
+    <w:p>
+      <w:pPr>
+        <w:rPr>
+          <w:sz w:val="24"/>
+          <w:szCs w:val="24"/>
+        </w:rPr>
+      </w:pPr>
+      <w:r>
+        <w:rPr>
+          <w:sz w:val="24"/>
+          <w:szCs w:val="24"/>
+        </w:rPr>
+        <w:br w:type="page"/>
       </w:r>
     </w:p>
     <w:p>
@@ -14319,7 +14437,7 @@
           <w:u w:val="none"/>
         </w:rPr>
       </w:pPr>
-      <w:hyperlink r:id="rId184" w:history="1">
+      <w:hyperlink r:id="rId185" w:history="1">
         <w:r>
           <w:rPr>
             <w:rStyle w:val="Hipervnculo"/>
@@ -14395,7 +14513,7 @@
           <w:rStyle w:val="Hipervnculo"/>
         </w:rPr>
       </w:pPr>
-      <w:hyperlink r:id="rId185" w:history="1">
+      <w:hyperlink r:id="rId186" w:history="1">
         <w:r>
           <w:rPr>
             <w:rStyle w:val="Hipervnculo"/>
@@ -14417,7 +14535,7 @@
           <w:rStyle w:val="Hipervnculo"/>
         </w:rPr>
       </w:pPr>
-      <w:hyperlink r:id="rId186" w:history="1">
+      <w:hyperlink r:id="rId187" w:history="1">
         <w:r>
           <w:rPr>
             <w:rStyle w:val="Hipervnculo"/>
@@ -14439,7 +14557,7 @@
           <w:rStyle w:val="Hipervnculo"/>
         </w:rPr>
       </w:pPr>
-      <w:hyperlink r:id="rId187" w:history="1">
+      <w:hyperlink r:id="rId188" w:history="1">
         <w:r>
           <w:rPr>
             <w:rStyle w:val="Hipervnculo"/>
@@ -14463,7 +14581,7 @@
           <w:szCs w:val="24"/>
         </w:rPr>
       </w:pPr>
-      <w:hyperlink r:id="rId188" w:history="1">
+      <w:hyperlink r:id="rId189" w:history="1">
         <w:r>
           <w:rPr>
             <w:rStyle w:val="Hipervnculo"/>
@@ -14487,7 +14605,7 @@
           <w:szCs w:val="24"/>
         </w:rPr>
       </w:pPr>
-      <w:hyperlink r:id="rId189" w:history="1">
+      <w:hyperlink r:id="rId190" w:history="1">
         <w:r>
           <w:rPr>
             <w:rStyle w:val="Hipervnculo"/>
@@ -14528,7 +14646,7 @@
           <w:rStyle w:val="Hipervnculo"/>
         </w:rPr>
       </w:pPr>
-      <w:hyperlink r:id="rId190" w:history="1">
+      <w:hyperlink r:id="rId191" w:history="1">
         <w:r>
           <w:rPr>
             <w:rStyle w:val="Hipervnculo"/>
@@ -14569,7 +14687,7 @@
           <w:rStyle w:val="Hipervnculo"/>
         </w:rPr>
       </w:pPr>
-      <w:hyperlink r:id="rId191" w:history="1">
+      <w:hyperlink r:id="rId192" w:history="1">
         <w:r>
           <w:rPr>
             <w:rStyle w:val="Hipervnculo"/>
@@ -14645,7 +14763,7 @@
       <w:rPr>
         <w:noProof/>
       </w:rPr>
-      <w:t>15</w:t>
+      <w:t>24</w:t>
     </w:r>
     <w:r>
       <w:rPr>
@@ -19700,7 +19818,7 @@
 </file>
 
 <file path=customXml/itemProps2.xml><?xml version="1.0" encoding="utf-8"?>
-<ds:datastoreItem xmlns:ds="http://schemas.openxmlformats.org/officeDocument/2006/customXml" ds:itemID="{10EC7A5A-D93D-6349-BAFC-27BCE19A24EC}">
+<ds:datastoreItem xmlns:ds="http://schemas.openxmlformats.org/officeDocument/2006/customXml" ds:itemID="{3B3DF943-1845-A44B-96E4-52A26DBD99F7}">
   <ds:schemaRefs>
     <ds:schemaRef ds:uri="http://schemas.openxmlformats.org/officeDocument/2006/bibliography"/>
   </ds:schemaRefs>

</xml_diff>